<commit_message>
Added the rest of the testing videos
</commit_message>
<xml_diff>
--- a/write-up/Report/write-up.docx
+++ b/write-up/Report/write-up.docx
@@ -430,7 +430,7 @@
           <w:r>
             <w:fldChar w:fldCharType="separate"/>
           </w:r>
-          <w:hyperlink w:anchor="_Toc183005125" w:history="1">
+          <w:hyperlink w:anchor="_Toc188552859" w:history="1">
             <w:r>
               <w:rPr>
                 <w:rStyle w:val="Hyperlink"/>
@@ -457,7 +457,7 @@
                 <w:noProof/>
                 <w:webHidden/>
               </w:rPr>
-              <w:instrText xml:space="preserve"> PAGEREF _Toc183005125 \h </w:instrText>
+              <w:instrText xml:space="preserve"> PAGEREF _Toc188552859 \h </w:instrText>
             </w:r>
             <w:r>
               <w:rPr>
@@ -503,7 +503,7 @@
               <w14:ligatures w14:val="standardContextual"/>
             </w:rPr>
           </w:pPr>
-          <w:hyperlink w:anchor="_Toc183005126" w:history="1">
+          <w:hyperlink w:anchor="_Toc188552860" w:history="1">
             <w:r>
               <w:rPr>
                 <w:rStyle w:val="Hyperlink"/>
@@ -530,7 +530,7 @@
                 <w:noProof/>
                 <w:webHidden/>
               </w:rPr>
-              <w:instrText xml:space="preserve"> PAGEREF _Toc183005126 \h </w:instrText>
+              <w:instrText xml:space="preserve"> PAGEREF _Toc188552860 \h </w:instrText>
             </w:r>
             <w:r>
               <w:rPr>
@@ -576,7 +576,7 @@
               <w14:ligatures w14:val="standardContextual"/>
             </w:rPr>
           </w:pPr>
-          <w:hyperlink w:anchor="_Toc183005127" w:history="1">
+          <w:hyperlink w:anchor="_Toc188552861" w:history="1">
             <w:r>
               <w:rPr>
                 <w:rStyle w:val="Hyperlink"/>
@@ -603,7 +603,7 @@
                 <w:noProof/>
                 <w:webHidden/>
               </w:rPr>
-              <w:instrText xml:space="preserve"> PAGEREF _Toc183005127 \h </w:instrText>
+              <w:instrText xml:space="preserve"> PAGEREF _Toc188552861 \h </w:instrText>
             </w:r>
             <w:r>
               <w:rPr>
@@ -649,7 +649,7 @@
               <w14:ligatures w14:val="standardContextual"/>
             </w:rPr>
           </w:pPr>
-          <w:hyperlink w:anchor="_Toc183005128" w:history="1">
+          <w:hyperlink w:anchor="_Toc188552862" w:history="1">
             <w:r>
               <w:rPr>
                 <w:rStyle w:val="Hyperlink"/>
@@ -676,7 +676,7 @@
                 <w:noProof/>
                 <w:webHidden/>
               </w:rPr>
-              <w:instrText xml:space="preserve"> PAGEREF _Toc183005128 \h </w:instrText>
+              <w:instrText xml:space="preserve"> PAGEREF _Toc188552862 \h </w:instrText>
             </w:r>
             <w:r>
               <w:rPr>
@@ -722,7 +722,7 @@
               <w14:ligatures w14:val="standardContextual"/>
             </w:rPr>
           </w:pPr>
-          <w:hyperlink w:anchor="_Toc183005129" w:history="1">
+          <w:hyperlink w:anchor="_Toc188552863" w:history="1">
             <w:r>
               <w:rPr>
                 <w:rStyle w:val="Hyperlink"/>
@@ -749,7 +749,7 @@
                 <w:noProof/>
                 <w:webHidden/>
               </w:rPr>
-              <w:instrText xml:space="preserve"> PAGEREF _Toc183005129 \h </w:instrText>
+              <w:instrText xml:space="preserve"> PAGEREF _Toc188552863 \h </w:instrText>
             </w:r>
             <w:r>
               <w:rPr>
@@ -795,7 +795,7 @@
               <w14:ligatures w14:val="standardContextual"/>
             </w:rPr>
           </w:pPr>
-          <w:hyperlink w:anchor="_Toc183005130" w:history="1">
+          <w:hyperlink w:anchor="_Toc188552864" w:history="1">
             <w:r>
               <w:rPr>
                 <w:rStyle w:val="Hyperlink"/>
@@ -822,7 +822,7 @@
                 <w:noProof/>
                 <w:webHidden/>
               </w:rPr>
-              <w:instrText xml:space="preserve"> PAGEREF _Toc183005130 \h </w:instrText>
+              <w:instrText xml:space="preserve"> PAGEREF _Toc188552864 \h </w:instrText>
             </w:r>
             <w:r>
               <w:rPr>
@@ -868,7 +868,7 @@
               <w14:ligatures w14:val="standardContextual"/>
             </w:rPr>
           </w:pPr>
-          <w:hyperlink w:anchor="_Toc183005131" w:history="1">
+          <w:hyperlink w:anchor="_Toc188552865" w:history="1">
             <w:r>
               <w:rPr>
                 <w:rStyle w:val="Hyperlink"/>
@@ -895,7 +895,7 @@
                 <w:noProof/>
                 <w:webHidden/>
               </w:rPr>
-              <w:instrText xml:space="preserve"> PAGEREF _Toc183005131 \h </w:instrText>
+              <w:instrText xml:space="preserve"> PAGEREF _Toc188552865 \h </w:instrText>
             </w:r>
             <w:r>
               <w:rPr>
@@ -941,7 +941,7 @@
               <w14:ligatures w14:val="standardContextual"/>
             </w:rPr>
           </w:pPr>
-          <w:hyperlink w:anchor="_Toc183005132" w:history="1">
+          <w:hyperlink w:anchor="_Toc188552866" w:history="1">
             <w:r>
               <w:rPr>
                 <w:rStyle w:val="Hyperlink"/>
@@ -968,7 +968,7 @@
                 <w:noProof/>
                 <w:webHidden/>
               </w:rPr>
-              <w:instrText xml:space="preserve"> PAGEREF _Toc183005132 \h </w:instrText>
+              <w:instrText xml:space="preserve"> PAGEREF _Toc188552866 \h </w:instrText>
             </w:r>
             <w:r>
               <w:rPr>
@@ -1014,7 +1014,7 @@
               <w14:ligatures w14:val="standardContextual"/>
             </w:rPr>
           </w:pPr>
-          <w:hyperlink w:anchor="_Toc183005133" w:history="1">
+          <w:hyperlink w:anchor="_Toc188552867" w:history="1">
             <w:r>
               <w:rPr>
                 <w:rStyle w:val="Hyperlink"/>
@@ -1041,7 +1041,7 @@
                 <w:noProof/>
                 <w:webHidden/>
               </w:rPr>
-              <w:instrText xml:space="preserve"> PAGEREF _Toc183005133 \h </w:instrText>
+              <w:instrText xml:space="preserve"> PAGEREF _Toc188552867 \h </w:instrText>
             </w:r>
             <w:r>
               <w:rPr>
@@ -1087,7 +1087,7 @@
               <w14:ligatures w14:val="standardContextual"/>
             </w:rPr>
           </w:pPr>
-          <w:hyperlink w:anchor="_Toc183005134" w:history="1">
+          <w:hyperlink w:anchor="_Toc188552868" w:history="1">
             <w:r>
               <w:rPr>
                 <w:rStyle w:val="Hyperlink"/>
@@ -1114,7 +1114,7 @@
                 <w:noProof/>
                 <w:webHidden/>
               </w:rPr>
-              <w:instrText xml:space="preserve"> PAGEREF _Toc183005134 \h </w:instrText>
+              <w:instrText xml:space="preserve"> PAGEREF _Toc188552868 \h </w:instrText>
             </w:r>
             <w:r>
               <w:rPr>
@@ -1160,7 +1160,7 @@
               <w14:ligatures w14:val="standardContextual"/>
             </w:rPr>
           </w:pPr>
-          <w:hyperlink w:anchor="_Toc183005135" w:history="1">
+          <w:hyperlink w:anchor="_Toc188552869" w:history="1">
             <w:r>
               <w:rPr>
                 <w:rStyle w:val="Hyperlink"/>
@@ -1187,7 +1187,7 @@
                 <w:noProof/>
                 <w:webHidden/>
               </w:rPr>
-              <w:instrText xml:space="preserve"> PAGEREF _Toc183005135 \h </w:instrText>
+              <w:instrText xml:space="preserve"> PAGEREF _Toc188552869 \h </w:instrText>
             </w:r>
             <w:r>
               <w:rPr>
@@ -1233,7 +1233,7 @@
               <w14:ligatures w14:val="standardContextual"/>
             </w:rPr>
           </w:pPr>
-          <w:hyperlink w:anchor="_Toc183005136" w:history="1">
+          <w:hyperlink w:anchor="_Toc188552870" w:history="1">
             <w:r>
               <w:rPr>
                 <w:rStyle w:val="Hyperlink"/>
@@ -1260,7 +1260,7 @@
                 <w:noProof/>
                 <w:webHidden/>
               </w:rPr>
-              <w:instrText xml:space="preserve"> PAGEREF _Toc183005136 \h </w:instrText>
+              <w:instrText xml:space="preserve"> PAGEREF _Toc188552870 \h </w:instrText>
             </w:r>
             <w:r>
               <w:rPr>
@@ -1306,7 +1306,7 @@
               <w14:ligatures w14:val="standardContextual"/>
             </w:rPr>
           </w:pPr>
-          <w:hyperlink w:anchor="_Toc183005137" w:history="1">
+          <w:hyperlink w:anchor="_Toc188552871" w:history="1">
             <w:r>
               <w:rPr>
                 <w:rStyle w:val="Hyperlink"/>
@@ -1333,7 +1333,7 @@
                 <w:noProof/>
                 <w:webHidden/>
               </w:rPr>
-              <w:instrText xml:space="preserve"> PAGEREF _Toc183005137 \h </w:instrText>
+              <w:instrText xml:space="preserve"> PAGEREF _Toc188552871 \h </w:instrText>
             </w:r>
             <w:r>
               <w:rPr>
@@ -1379,7 +1379,7 @@
               <w14:ligatures w14:val="standardContextual"/>
             </w:rPr>
           </w:pPr>
-          <w:hyperlink w:anchor="_Toc183005138" w:history="1">
+          <w:hyperlink w:anchor="_Toc188552872" w:history="1">
             <w:r>
               <w:rPr>
                 <w:rStyle w:val="Hyperlink"/>
@@ -1406,7 +1406,7 @@
                 <w:noProof/>
                 <w:webHidden/>
               </w:rPr>
-              <w:instrText xml:space="preserve"> PAGEREF _Toc183005138 \h </w:instrText>
+              <w:instrText xml:space="preserve"> PAGEREF _Toc188552872 \h </w:instrText>
             </w:r>
             <w:r>
               <w:rPr>
@@ -1452,7 +1452,7 @@
               <w14:ligatures w14:val="standardContextual"/>
             </w:rPr>
           </w:pPr>
-          <w:hyperlink w:anchor="_Toc183005139" w:history="1">
+          <w:hyperlink w:anchor="_Toc188552873" w:history="1">
             <w:r>
               <w:rPr>
                 <w:rStyle w:val="Hyperlink"/>
@@ -1479,7 +1479,7 @@
                 <w:noProof/>
                 <w:webHidden/>
               </w:rPr>
-              <w:instrText xml:space="preserve"> PAGEREF _Toc183005139 \h </w:instrText>
+              <w:instrText xml:space="preserve"> PAGEREF _Toc188552873 \h </w:instrText>
             </w:r>
             <w:r>
               <w:rPr>
@@ -1525,7 +1525,7 @@
               <w14:ligatures w14:val="standardContextual"/>
             </w:rPr>
           </w:pPr>
-          <w:hyperlink w:anchor="_Toc183005140" w:history="1">
+          <w:hyperlink w:anchor="_Toc188552874" w:history="1">
             <w:r>
               <w:rPr>
                 <w:rStyle w:val="Hyperlink"/>
@@ -1552,7 +1552,7 @@
                 <w:noProof/>
                 <w:webHidden/>
               </w:rPr>
-              <w:instrText xml:space="preserve"> PAGEREF _Toc183005140 \h </w:instrText>
+              <w:instrText xml:space="preserve"> PAGEREF _Toc188552874 \h </w:instrText>
             </w:r>
             <w:r>
               <w:rPr>
@@ -1598,7 +1598,7 @@
               <w14:ligatures w14:val="standardContextual"/>
             </w:rPr>
           </w:pPr>
-          <w:hyperlink w:anchor="_Toc183005141" w:history="1">
+          <w:hyperlink w:anchor="_Toc188552875" w:history="1">
             <w:r>
               <w:rPr>
                 <w:rStyle w:val="Hyperlink"/>
@@ -1625,7 +1625,7 @@
                 <w:noProof/>
                 <w:webHidden/>
               </w:rPr>
-              <w:instrText xml:space="preserve"> PAGEREF _Toc183005141 \h </w:instrText>
+              <w:instrText xml:space="preserve"> PAGEREF _Toc188552875 \h </w:instrText>
             </w:r>
             <w:r>
               <w:rPr>
@@ -1671,7 +1671,7 @@
               <w14:ligatures w14:val="standardContextual"/>
             </w:rPr>
           </w:pPr>
-          <w:hyperlink w:anchor="_Toc183005142" w:history="1">
+          <w:hyperlink w:anchor="_Toc188552876" w:history="1">
             <w:r>
               <w:rPr>
                 <w:rStyle w:val="Hyperlink"/>
@@ -1698,7 +1698,7 @@
                 <w:noProof/>
                 <w:webHidden/>
               </w:rPr>
-              <w:instrText xml:space="preserve"> PAGEREF _Toc183005142 \h </w:instrText>
+              <w:instrText xml:space="preserve"> PAGEREF _Toc188552876 \h </w:instrText>
             </w:r>
             <w:r>
               <w:rPr>
@@ -1744,7 +1744,7 @@
               <w14:ligatures w14:val="standardContextual"/>
             </w:rPr>
           </w:pPr>
-          <w:hyperlink w:anchor="_Toc183005143" w:history="1">
+          <w:hyperlink w:anchor="_Toc188552877" w:history="1">
             <w:r>
               <w:rPr>
                 <w:rStyle w:val="Hyperlink"/>
@@ -1771,7 +1771,7 @@
                 <w:noProof/>
                 <w:webHidden/>
               </w:rPr>
-              <w:instrText xml:space="preserve"> PAGEREF _Toc183005143 \h </w:instrText>
+              <w:instrText xml:space="preserve"> PAGEREF _Toc188552877 \h </w:instrText>
             </w:r>
             <w:r>
               <w:rPr>
@@ -1817,7 +1817,7 @@
               <w14:ligatures w14:val="standardContextual"/>
             </w:rPr>
           </w:pPr>
-          <w:hyperlink w:anchor="_Toc183005144" w:history="1">
+          <w:hyperlink w:anchor="_Toc188552878" w:history="1">
             <w:r>
               <w:rPr>
                 <w:rStyle w:val="Hyperlink"/>
@@ -1844,7 +1844,7 @@
                 <w:noProof/>
                 <w:webHidden/>
               </w:rPr>
-              <w:instrText xml:space="preserve"> PAGEREF _Toc183005144 \h </w:instrText>
+              <w:instrText xml:space="preserve"> PAGEREF _Toc188552878 \h </w:instrText>
             </w:r>
             <w:r>
               <w:rPr>
@@ -1865,6 +1865,79 @@
                 <w:webHidden/>
               </w:rPr>
               <w:t>18</w:t>
+            </w:r>
+            <w:r>
+              <w:rPr>
+                <w:noProof/>
+                <w:webHidden/>
+              </w:rPr>
+              <w:fldChar w:fldCharType="end"/>
+            </w:r>
+          </w:hyperlink>
+        </w:p>
+        <w:p>
+          <w:pPr>
+            <w:pStyle w:val="TOC2"/>
+            <w:tabs>
+              <w:tab w:val="right" w:leader="dot" w:pos="9350"/>
+            </w:tabs>
+            <w:rPr>
+              <w:noProof/>
+              <w:kern w:val="2"/>
+              <w:sz w:val="24"/>
+              <w:szCs w:val="24"/>
+              <w:lang w:eastAsia="en-GB" w:bidi="ar-SA"/>
+              <w14:ligatures w14:val="standardContextual"/>
+            </w:rPr>
+          </w:pPr>
+          <w:hyperlink w:anchor="_Toc188552879" w:history="1">
+            <w:r>
+              <w:rPr>
+                <w:rStyle w:val="Hyperlink"/>
+                <w:noProof/>
+              </w:rPr>
+              <w:t>Algorithms and Pseudocode</w:t>
+            </w:r>
+            <w:r>
+              <w:rPr>
+                <w:noProof/>
+                <w:webHidden/>
+              </w:rPr>
+              <w:tab/>
+            </w:r>
+            <w:r>
+              <w:rPr>
+                <w:noProof/>
+                <w:webHidden/>
+              </w:rPr>
+              <w:fldChar w:fldCharType="begin"/>
+            </w:r>
+            <w:r>
+              <w:rPr>
+                <w:noProof/>
+                <w:webHidden/>
+              </w:rPr>
+              <w:instrText xml:space="preserve"> PAGEREF _Toc188552879 \h </w:instrText>
+            </w:r>
+            <w:r>
+              <w:rPr>
+                <w:noProof/>
+                <w:webHidden/>
+              </w:rPr>
+            </w:r>
+            <w:r>
+              <w:rPr>
+                <w:noProof/>
+                <w:webHidden/>
+              </w:rPr>
+              <w:fldChar w:fldCharType="separate"/>
+            </w:r>
+            <w:r>
+              <w:rPr>
+                <w:noProof/>
+                <w:webHidden/>
+              </w:rPr>
+              <w:t>20</w:t>
             </w:r>
             <w:r>
               <w:rPr>
@@ -1890,7 +1963,7 @@
               <w14:ligatures w14:val="standardContextual"/>
             </w:rPr>
           </w:pPr>
-          <w:hyperlink w:anchor="_Toc183005145" w:history="1">
+          <w:hyperlink w:anchor="_Toc188552880" w:history="1">
             <w:r>
               <w:rPr>
                 <w:rStyle w:val="Hyperlink"/>
@@ -1917,7 +1990,7 @@
                 <w:noProof/>
                 <w:webHidden/>
               </w:rPr>
-              <w:instrText xml:space="preserve"> PAGEREF _Toc183005145 \h </w:instrText>
+              <w:instrText xml:space="preserve"> PAGEREF _Toc188552880 \h </w:instrText>
             </w:r>
             <w:r>
               <w:rPr>
@@ -1963,7 +2036,7 @@
               <w14:ligatures w14:val="standardContextual"/>
             </w:rPr>
           </w:pPr>
-          <w:hyperlink w:anchor="_Toc183005146" w:history="1">
+          <w:hyperlink w:anchor="_Toc188552881" w:history="1">
             <w:r>
               <w:rPr>
                 <w:rStyle w:val="Hyperlink"/>
@@ -1990,7 +2063,7 @@
                 <w:noProof/>
                 <w:webHidden/>
               </w:rPr>
-              <w:instrText xml:space="preserve"> PAGEREF _Toc183005146 \h </w:instrText>
+              <w:instrText xml:space="preserve"> PAGEREF _Toc188552881 \h </w:instrText>
             </w:r>
             <w:r>
               <w:rPr>
@@ -2036,7 +2109,7 @@
               <w14:ligatures w14:val="standardContextual"/>
             </w:rPr>
           </w:pPr>
-          <w:hyperlink w:anchor="_Toc183005147" w:history="1">
+          <w:hyperlink w:anchor="_Toc188552882" w:history="1">
             <w:r>
               <w:rPr>
                 <w:rStyle w:val="Hyperlink"/>
@@ -2063,7 +2136,7 @@
                 <w:noProof/>
                 <w:webHidden/>
               </w:rPr>
-              <w:instrText xml:space="preserve"> PAGEREF _Toc183005147 \h </w:instrText>
+              <w:instrText xml:space="preserve"> PAGEREF _Toc188552882 \h </w:instrText>
             </w:r>
             <w:r>
               <w:rPr>
@@ -2109,13 +2182,13 @@
               <w14:ligatures w14:val="standardContextual"/>
             </w:rPr>
           </w:pPr>
-          <w:hyperlink w:anchor="_Toc183005148" w:history="1">
+          <w:hyperlink w:anchor="_Toc188552883" w:history="1">
             <w:r>
               <w:rPr>
                 <w:rStyle w:val="Hyperlink"/>
                 <w:noProof/>
               </w:rPr>
-              <w:t>Pseudocode for the Project</w:t>
+              <w:t>Usability Features</w:t>
             </w:r>
             <w:r>
               <w:rPr>
@@ -2136,7 +2209,7 @@
                 <w:noProof/>
                 <w:webHidden/>
               </w:rPr>
-              <w:instrText xml:space="preserve"> PAGEREF _Toc183005148 \h </w:instrText>
+              <w:instrText xml:space="preserve"> PAGEREF _Toc188552883 \h </w:instrText>
             </w:r>
             <w:r>
               <w:rPr>
@@ -2156,7 +2229,80 @@
                 <w:noProof/>
                 <w:webHidden/>
               </w:rPr>
-              <w:t>32</w:t>
+              <w:t>33</w:t>
+            </w:r>
+            <w:r>
+              <w:rPr>
+                <w:noProof/>
+                <w:webHidden/>
+              </w:rPr>
+              <w:fldChar w:fldCharType="end"/>
+            </w:r>
+          </w:hyperlink>
+        </w:p>
+        <w:p>
+          <w:pPr>
+            <w:pStyle w:val="TOC3"/>
+            <w:tabs>
+              <w:tab w:val="right" w:leader="dot" w:pos="9350"/>
+            </w:tabs>
+            <w:rPr>
+              <w:noProof/>
+              <w:kern w:val="2"/>
+              <w:sz w:val="24"/>
+              <w:szCs w:val="24"/>
+              <w:lang w:eastAsia="en-GB" w:bidi="ar-SA"/>
+              <w14:ligatures w14:val="standardContextual"/>
+            </w:rPr>
+          </w:pPr>
+          <w:hyperlink w:anchor="_Toc188552884" w:history="1">
+            <w:r>
+              <w:rPr>
+                <w:rStyle w:val="Hyperlink"/>
+                <w:noProof/>
+              </w:rPr>
+              <w:t>Navigation</w:t>
+            </w:r>
+            <w:r>
+              <w:rPr>
+                <w:noProof/>
+                <w:webHidden/>
+              </w:rPr>
+              <w:tab/>
+            </w:r>
+            <w:r>
+              <w:rPr>
+                <w:noProof/>
+                <w:webHidden/>
+              </w:rPr>
+              <w:fldChar w:fldCharType="begin"/>
+            </w:r>
+            <w:r>
+              <w:rPr>
+                <w:noProof/>
+                <w:webHidden/>
+              </w:rPr>
+              <w:instrText xml:space="preserve"> PAGEREF _Toc188552884 \h </w:instrText>
+            </w:r>
+            <w:r>
+              <w:rPr>
+                <w:noProof/>
+                <w:webHidden/>
+              </w:rPr>
+            </w:r>
+            <w:r>
+              <w:rPr>
+                <w:noProof/>
+                <w:webHidden/>
+              </w:rPr>
+              <w:fldChar w:fldCharType="separate"/>
+            </w:r>
+            <w:r>
+              <w:rPr>
+                <w:noProof/>
+                <w:webHidden/>
+              </w:rPr>
+              <w:t>33</w:t>
             </w:r>
             <w:r>
               <w:rPr>
@@ -2182,13 +2328,13 @@
               <w14:ligatures w14:val="standardContextual"/>
             </w:rPr>
           </w:pPr>
-          <w:hyperlink w:anchor="_Toc183005149" w:history="1">
+          <w:hyperlink w:anchor="_Toc188552885" w:history="1">
             <w:r>
               <w:rPr>
                 <w:rStyle w:val="Hyperlink"/>
                 <w:noProof/>
               </w:rPr>
-              <w:t>Variables</w:t>
+              <w:t>Variables and Classes</w:t>
             </w:r>
             <w:r>
               <w:rPr>
@@ -2209,7 +2355,7 @@
                 <w:noProof/>
                 <w:webHidden/>
               </w:rPr>
-              <w:instrText xml:space="preserve"> PAGEREF _Toc183005149 \h </w:instrText>
+              <w:instrText xml:space="preserve"> PAGEREF _Toc188552885 \h </w:instrText>
             </w:r>
             <w:r>
               <w:rPr>
@@ -2229,7 +2375,7 @@
                 <w:noProof/>
                 <w:webHidden/>
               </w:rPr>
-              <w:t>33</w:t>
+              <w:t>36</w:t>
             </w:r>
             <w:r>
               <w:rPr>
@@ -2255,13 +2401,13 @@
               <w14:ligatures w14:val="standardContextual"/>
             </w:rPr>
           </w:pPr>
-          <w:hyperlink w:anchor="_Toc183005150" w:history="1">
+          <w:hyperlink w:anchor="_Toc188552886" w:history="1">
             <w:r>
               <w:rPr>
                 <w:rStyle w:val="Hyperlink"/>
                 <w:noProof/>
               </w:rPr>
-              <w:t>Developing the coded solution</w:t>
+              <w:t>C: Developing the coded solution</w:t>
             </w:r>
             <w:r>
               <w:rPr>
@@ -2282,7 +2428,7 @@
                 <w:noProof/>
                 <w:webHidden/>
               </w:rPr>
-              <w:instrText xml:space="preserve"> PAGEREF _Toc183005150 \h </w:instrText>
+              <w:instrText xml:space="preserve"> PAGEREF _Toc188552886 \h </w:instrText>
             </w:r>
             <w:r>
               <w:rPr>
@@ -2302,7 +2448,80 @@
                 <w:noProof/>
                 <w:webHidden/>
               </w:rPr>
-              <w:t>34</w:t>
+              <w:t>37</w:t>
+            </w:r>
+            <w:r>
+              <w:rPr>
+                <w:noProof/>
+                <w:webHidden/>
+              </w:rPr>
+              <w:fldChar w:fldCharType="end"/>
+            </w:r>
+          </w:hyperlink>
+        </w:p>
+        <w:p>
+          <w:pPr>
+            <w:pStyle w:val="TOC2"/>
+            <w:tabs>
+              <w:tab w:val="right" w:leader="dot" w:pos="9350"/>
+            </w:tabs>
+            <w:rPr>
+              <w:noProof/>
+              <w:kern w:val="2"/>
+              <w:sz w:val="24"/>
+              <w:szCs w:val="24"/>
+              <w:lang w:eastAsia="en-GB" w:bidi="ar-SA"/>
+              <w14:ligatures w14:val="standardContextual"/>
+            </w:rPr>
+          </w:pPr>
+          <w:hyperlink w:anchor="_Toc188552887" w:history="1">
+            <w:r>
+              <w:rPr>
+                <w:rStyle w:val="Hyperlink"/>
+                <w:noProof/>
+              </w:rPr>
+              <w:t>Development Process</w:t>
+            </w:r>
+            <w:r>
+              <w:rPr>
+                <w:noProof/>
+                <w:webHidden/>
+              </w:rPr>
+              <w:tab/>
+            </w:r>
+            <w:r>
+              <w:rPr>
+                <w:noProof/>
+                <w:webHidden/>
+              </w:rPr>
+              <w:fldChar w:fldCharType="begin"/>
+            </w:r>
+            <w:r>
+              <w:rPr>
+                <w:noProof/>
+                <w:webHidden/>
+              </w:rPr>
+              <w:instrText xml:space="preserve"> PAGEREF _Toc188552887 \h </w:instrText>
+            </w:r>
+            <w:r>
+              <w:rPr>
+                <w:noProof/>
+                <w:webHidden/>
+              </w:rPr>
+            </w:r>
+            <w:r>
+              <w:rPr>
+                <w:noProof/>
+                <w:webHidden/>
+              </w:rPr>
+              <w:fldChar w:fldCharType="separate"/>
+            </w:r>
+            <w:r>
+              <w:rPr>
+                <w:noProof/>
+                <w:webHidden/>
+              </w:rPr>
+              <w:t>37</w:t>
             </w:r>
             <w:r>
               <w:rPr>
@@ -2328,7 +2547,7 @@
               <w14:ligatures w14:val="standardContextual"/>
             </w:rPr>
           </w:pPr>
-          <w:hyperlink w:anchor="_Toc183005151" w:history="1">
+          <w:hyperlink w:anchor="_Toc188552888" w:history="1">
             <w:r>
               <w:rPr>
                 <w:rStyle w:val="Hyperlink"/>
@@ -2355,7 +2574,7 @@
                 <w:noProof/>
                 <w:webHidden/>
               </w:rPr>
-              <w:instrText xml:space="preserve"> PAGEREF _Toc183005151 \h </w:instrText>
+              <w:instrText xml:space="preserve"> PAGEREF _Toc188552888 \h </w:instrText>
             </w:r>
             <w:r>
               <w:rPr>
@@ -2375,7 +2594,7 @@
                 <w:noProof/>
                 <w:webHidden/>
               </w:rPr>
-              <w:t>38</w:t>
+              <w:t>45</w:t>
             </w:r>
             <w:r>
               <w:rPr>
@@ -2401,7 +2620,7 @@
               <w14:ligatures w14:val="standardContextual"/>
             </w:rPr>
           </w:pPr>
-          <w:hyperlink w:anchor="_Toc183005152" w:history="1">
+          <w:hyperlink w:anchor="_Toc188552889" w:history="1">
             <w:r>
               <w:rPr>
                 <w:rStyle w:val="Hyperlink"/>
@@ -2428,7 +2647,7 @@
                 <w:noProof/>
                 <w:webHidden/>
               </w:rPr>
-              <w:instrText xml:space="preserve"> PAGEREF _Toc183005152 \h </w:instrText>
+              <w:instrText xml:space="preserve"> PAGEREF _Toc188552889 \h </w:instrText>
             </w:r>
             <w:r>
               <w:rPr>
@@ -2448,7 +2667,7 @@
                 <w:noProof/>
                 <w:webHidden/>
               </w:rPr>
-              <w:t>39</w:t>
+              <w:t>46</w:t>
             </w:r>
             <w:r>
               <w:rPr>
@@ -2474,7 +2693,7 @@
               <w14:ligatures w14:val="standardContextual"/>
             </w:rPr>
           </w:pPr>
-          <w:hyperlink w:anchor="_Toc183005153" w:history="1">
+          <w:hyperlink w:anchor="_Toc188552890" w:history="1">
             <w:r>
               <w:rPr>
                 <w:rStyle w:val="Hyperlink"/>
@@ -2501,7 +2720,7 @@
                 <w:noProof/>
                 <w:webHidden/>
               </w:rPr>
-              <w:instrText xml:space="preserve"> PAGEREF _Toc183005153 \h </w:instrText>
+              <w:instrText xml:space="preserve"> PAGEREF _Toc188552890 \h </w:instrText>
             </w:r>
             <w:r>
               <w:rPr>
@@ -2521,7 +2740,7 @@
                 <w:noProof/>
                 <w:webHidden/>
               </w:rPr>
-              <w:t>39</w:t>
+              <w:t>46</w:t>
             </w:r>
             <w:r>
               <w:rPr>
@@ -2563,7 +2782,7 @@
       <w:pPr>
         <w:pStyle w:val="Heading1"/>
       </w:pPr>
-      <w:bookmarkStart w:id="1" w:name="_Toc183005125"/>
+      <w:bookmarkStart w:id="1" w:name="_Toc188552859"/>
       <w:r>
         <w:t xml:space="preserve">A. </w:t>
       </w:r>
@@ -2580,7 +2799,7 @@
           <w:lang w:bidi="ar-SA"/>
         </w:rPr>
       </w:pPr>
-      <w:bookmarkStart w:id="2" w:name="_Toc183005126"/>
+      <w:bookmarkStart w:id="2" w:name="_Toc188552860"/>
       <w:r>
         <w:rPr>
           <w:lang w:bidi="ar-SA"/>
@@ -2768,7 +2987,7 @@
           <w:lang w:bidi="ar-SA"/>
         </w:rPr>
       </w:pPr>
-      <w:bookmarkStart w:id="3" w:name="_Toc183005127"/>
+      <w:bookmarkStart w:id="3" w:name="_Toc188552861"/>
       <w:r>
         <w:rPr>
           <w:lang w:bidi="ar-SA"/>
@@ -2836,7 +3055,7 @@
           <w:lang w:bidi="ar-SA"/>
         </w:rPr>
       </w:pPr>
-      <w:bookmarkStart w:id="4" w:name="_Toc183005128"/>
+      <w:bookmarkStart w:id="4" w:name="_Toc188552862"/>
       <w:r>
         <w:rPr>
           <w:lang w:bidi="ar-SA"/>
@@ -3193,7 +3412,7 @@
           <w:lang w:bidi="ar-SA"/>
         </w:rPr>
       </w:pPr>
-      <w:bookmarkStart w:id="5" w:name="_Toc183005129"/>
+      <w:bookmarkStart w:id="5" w:name="_Toc188552863"/>
       <w:r>
         <w:rPr>
           <w:lang w:bidi="ar-SA"/>
@@ -3209,7 +3428,7 @@
           <w:lang w:bidi="ar-SA"/>
         </w:rPr>
       </w:pPr>
-      <w:bookmarkStart w:id="6" w:name="_Toc183005130"/>
+      <w:bookmarkStart w:id="6" w:name="_Toc188552864"/>
       <w:r>
         <w:rPr>
           <w:lang w:bidi="ar-SA"/>
@@ -3520,7 +3739,7 @@
           <w:lang w:bidi="ar-SA"/>
         </w:rPr>
       </w:pPr>
-      <w:bookmarkStart w:id="7" w:name="_Toc183005131"/>
+      <w:bookmarkStart w:id="7" w:name="_Toc188552865"/>
       <w:r>
         <w:rPr>
           <w:lang w:bidi="ar-SA"/>
@@ -4142,7 +4361,7 @@
           <w:lang w:bidi="ar-SA"/>
         </w:rPr>
       </w:pPr>
-      <w:bookmarkStart w:id="8" w:name="_Toc183005132"/>
+      <w:bookmarkStart w:id="8" w:name="_Toc188552866"/>
       <w:r>
         <w:rPr>
           <w:lang w:bidi="ar-SA"/>
@@ -4158,7 +4377,7 @@
           <w:lang w:bidi="ar-SA"/>
         </w:rPr>
       </w:pPr>
-      <w:bookmarkStart w:id="9" w:name="_Toc183005133"/>
+      <w:bookmarkStart w:id="9" w:name="_Toc188552867"/>
       <w:r>
         <w:rPr>
           <w:lang w:bidi="ar-SA"/>
@@ -4851,7 +5070,7 @@
           <w:lang w:bidi="ar-SA"/>
         </w:rPr>
       </w:pPr>
-      <w:bookmarkStart w:id="10" w:name="_Toc183005134"/>
+      <w:bookmarkStart w:id="10" w:name="_Toc188552868"/>
       <w:r>
         <w:rPr>
           <w:lang w:bidi="ar-SA"/>
@@ -4983,7 +5202,7 @@
           <w:lang w:bidi="ar-SA"/>
         </w:rPr>
       </w:pPr>
-      <w:bookmarkStart w:id="11" w:name="_Toc183005135"/>
+      <w:bookmarkStart w:id="11" w:name="_Toc188552869"/>
       <w:r>
         <w:rPr>
           <w:lang w:bidi="ar-SA"/>
@@ -4999,7 +5218,7 @@
           <w:lang w:bidi="ar-SA"/>
         </w:rPr>
       </w:pPr>
-      <w:bookmarkStart w:id="12" w:name="_Toc183005136"/>
+      <w:bookmarkStart w:id="12" w:name="_Toc188552870"/>
       <w:r>
         <w:rPr>
           <w:lang w:bidi="ar-SA"/>
@@ -5218,7 +5437,6 @@
           <w:lang w:bidi="ar-SA"/>
         </w:rPr>
       </w:pPr>
-      <w:proofErr w:type="spellStart"/>
       <w:r>
         <w:rPr>
           <w:b/>
@@ -5227,7 +5445,6 @@
         </w:rPr>
         <w:t>480p</w:t>
       </w:r>
-      <w:proofErr w:type="spellEnd"/>
       <w:r>
         <w:rPr>
           <w:lang w:bidi="ar-SA"/>
@@ -5334,7 +5551,7 @@
           <w:lang w:bidi="ar-SA"/>
         </w:rPr>
       </w:pPr>
-      <w:bookmarkStart w:id="13" w:name="_Toc183005137"/>
+      <w:bookmarkStart w:id="13" w:name="_Toc188552871"/>
       <w:r>
         <w:rPr>
           <w:lang w:bidi="ar-SA"/>
@@ -5837,7 +6054,7 @@
           <w:lang w:bidi="ar-SA"/>
         </w:rPr>
       </w:pPr>
-      <w:bookmarkStart w:id="14" w:name="_Toc183005138"/>
+      <w:bookmarkStart w:id="14" w:name="_Toc188552872"/>
       <w:r>
         <w:rPr>
           <w:lang w:bidi="ar-SA"/>
@@ -6215,7 +6432,7 @@
         <w:pStyle w:val="Heading1"/>
       </w:pPr>
       <w:bookmarkStart w:id="15" w:name="_Toc242857918"/>
-      <w:bookmarkStart w:id="16" w:name="_Toc183005139"/>
+      <w:bookmarkStart w:id="16" w:name="_Toc188552873"/>
       <w:r>
         <w:t xml:space="preserve">B. </w:t>
       </w:r>
@@ -6246,7 +6463,7 @@
           <w:lang w:bidi="ar-SA"/>
         </w:rPr>
       </w:pPr>
-      <w:bookmarkStart w:id="17" w:name="_Toc183005140"/>
+      <w:bookmarkStart w:id="17" w:name="_Toc188552874"/>
       <w:r>
         <w:rPr>
           <w:lang w:bidi="ar-SA"/>
@@ -6301,7 +6518,7 @@
       <w:pPr>
         <w:pStyle w:val="Heading3"/>
       </w:pPr>
-      <w:bookmarkStart w:id="19" w:name="_Toc183005141"/>
+      <w:bookmarkStart w:id="19" w:name="_Toc188552875"/>
       <w:r>
         <w:t>Intro Screen</w:t>
       </w:r>
@@ -6337,15 +6554,7 @@
     </w:p>
     <w:p>
       <w:r>
-        <w:t xml:space="preserve">Lastly, the openings database will contain a board and FEN input bar, so that the most common opening moves can be found in a position (if no games have been played in a position, it will say so).  This information will be pulled from </w:t>
-      </w:r>
-      <w:proofErr w:type="spellStart"/>
-      <w:r>
-        <w:t>lichess.org’s</w:t>
-      </w:r>
-      <w:proofErr w:type="spellEnd"/>
-      <w:r>
-        <w:t xml:space="preserve"> API</w:t>
+        <w:t>Lastly, the openings database will contain a board and FEN input bar, so that the most common opening moves can be found in a position (if no games have been played in a position, it will say so).  This information will be pulled from lichess.org’s API</w:t>
       </w:r>
       <w:r>
         <w:t xml:space="preserve"> whenever a new position is given to the system.  The API will show what win/draw/loss rates, the average ratings of the players who use that specific move and the most common moves afterwards.</w:t>
@@ -6355,7 +6564,7 @@
       <w:pPr>
         <w:pStyle w:val="Heading3"/>
       </w:pPr>
-      <w:bookmarkStart w:id="20" w:name="_Toc183005142"/>
+      <w:bookmarkStart w:id="20" w:name="_Toc188552876"/>
       <w:r>
         <w:t>Chess Games</w:t>
       </w:r>
@@ -6382,7 +6591,7 @@
       <w:pPr>
         <w:pStyle w:val="Heading3"/>
       </w:pPr>
-      <w:bookmarkStart w:id="21" w:name="_Toc183005143"/>
+      <w:bookmarkStart w:id="21" w:name="_Toc188552877"/>
       <w:r>
         <w:t>Analysis/Review Screen</w:t>
       </w:r>
@@ -6390,15 +6599,7 @@
     </w:p>
     <w:p>
       <w:r>
-        <w:t xml:space="preserve">These screens will be available after any game played against a </w:t>
-      </w:r>
-      <w:proofErr w:type="spellStart"/>
-      <w:r>
-        <w:t>bot</w:t>
-      </w:r>
-      <w:proofErr w:type="spellEnd"/>
-      <w:r>
-        <w:t xml:space="preserve"> or 2-player on the same device.  This will give a rundown of a player’s performance in a game by showing an evaluation bar of who was winning and by how much after each move, as well as a system used by chess.com to class moves based on how good they were (Best, Excellent, Good, Inaccuracy, Mistake, Blunder) with Brilliant and Great moves being shown as well as Misses and Book (Opening Theory) moves.  Essentially, I want to make this similar to the one offered by chess.com without having to pay an extortionate amount of money to get more than one a day.  It will also give an estimate of a player’s rating based on the single game, as well as a rating based on which bots they beat and how consistently.</w:t>
+        <w:t>These screens will be available after any game played against a bot or 2-player on the same device.  This will give a rundown of a player’s performance in a game by showing an evaluation bar of who was winning and by how much after each move, as well as a system used by chess.com to class moves based on how good they were (Best, Excellent, Good, Inaccuracy, Mistake, Blunder) with Brilliant and Great moves being shown as well as Misses and Book (Opening Theory) moves.  Essentially, I want to make this similar to the one offered by chess.com without having to pay an extortionate amount of money to get more than one a day.  It will also give an estimate of a player’s rating based on the single game, as well as a rating based on which bots they beat and how consistently.</w:t>
       </w:r>
     </w:p>
     <w:p/>
@@ -6406,7 +6607,7 @@
       <w:pPr>
         <w:pStyle w:val="Heading2"/>
       </w:pPr>
-      <w:bookmarkStart w:id="22" w:name="_Toc183005144"/>
+      <w:bookmarkStart w:id="22" w:name="_Toc188552878"/>
       <w:r>
         <w:t>Problem Decomposition</w:t>
       </w:r>
@@ -6449,23 +6650,7 @@
         </w:numPr>
       </w:pPr>
       <w:r>
-        <w:t xml:space="preserve">Adding the board and pieces to the screen – this will be done using the </w:t>
-      </w:r>
-      <w:proofErr w:type="spellStart"/>
-      <w:r>
-        <w:t>blit</w:t>
-      </w:r>
-      <w:proofErr w:type="spellEnd"/>
-      <w:r>
-        <w:t xml:space="preserve"> operation in Pygame to add 32 darker squares to the screen over a white background, then I can download and once again use </w:t>
-      </w:r>
-      <w:proofErr w:type="spellStart"/>
-      <w:r>
-        <w:t>blit</w:t>
-      </w:r>
-      <w:proofErr w:type="spellEnd"/>
-      <w:r>
-        <w:t xml:space="preserve"> to add </w:t>
+        <w:t xml:space="preserve">Adding the board and pieces to the screen – this will be done using the blit operation in Pygame to add 32 darker squares to the screen over a white background, then I can download and once again use blit to add </w:t>
       </w:r>
     </w:p>
     <w:p>
@@ -6532,15 +6717,7 @@
         </w:numPr>
       </w:pPr>
       <w:r>
-        <w:t xml:space="preserve">Check, checkmate and stalemate – These are some of the most important rules of chess.  It will determine whether the King is being attacked and whether any pieces are pinned.  This will be done through more  functions within the </w:t>
-      </w:r>
-      <w:proofErr w:type="spellStart"/>
-      <w:r>
-        <w:t>moves.py</w:t>
-      </w:r>
-      <w:proofErr w:type="spellEnd"/>
-      <w:r>
-        <w:t xml:space="preserve"> file and a long algorithm to remove any ‘illegal’ moves</w:t>
+        <w:t>Check, checkmate and stalemate – These are some of the most important rules of chess.  It will determine whether the King is being attacked and whether any pieces are pinned.  This will be done through more  functions within the moves.py file and a long algorithm to remove any ‘illegal’ moves</w:t>
       </w:r>
       <w:r>
         <w:t>, including linked algorithms to search for pins and checks</w:t>
@@ -6631,18 +6808,23 @@
     <w:p/>
     <w:p>
       <w:pPr>
+        <w:pStyle w:val="Heading2"/>
+      </w:pPr>
+      <w:bookmarkStart w:id="23" w:name="_Toc188552879"/>
+      <w:r>
+        <w:t>Algorithms and Pseudocode</w:t>
+      </w:r>
+      <w:bookmarkEnd w:id="23"/>
+    </w:p>
+    <w:p>
+      <w:pPr>
         <w:pStyle w:val="Heading3"/>
       </w:pPr>
-      <w:bookmarkStart w:id="23" w:name="_Toc183005145"/>
-      <w:r>
-        <w:t xml:space="preserve">All Algorithms for </w:t>
-      </w:r>
-      <w:proofErr w:type="spellStart"/>
-      <w:r>
-        <w:t>Main.py</w:t>
-      </w:r>
-      <w:bookmarkEnd w:id="23"/>
-      <w:proofErr w:type="spellEnd"/>
+      <w:bookmarkStart w:id="24" w:name="_Toc188552880"/>
+      <w:r>
+        <w:t>All Algorithms for Main.py</w:t>
+      </w:r>
+      <w:bookmarkEnd w:id="24"/>
     </w:p>
     <w:p>
       <w:r>
@@ -6662,19 +6844,11 @@
     </w:p>
     <w:p>
       <w:hyperlink r:id="rId27" w:history="1">
-        <w:proofErr w:type="spellStart"/>
         <w:r>
           <w:rPr>
             <w:rStyle w:val="Hyperlink"/>
           </w:rPr>
-          <w:t>main.py</w:t>
-        </w:r>
-        <w:proofErr w:type="spellEnd"/>
-        <w:r>
-          <w:rPr>
-            <w:rStyle w:val="Hyperlink"/>
-          </w:rPr>
-          <w:t xml:space="preserve"> flow chart view link</w:t>
+          <w:t>main.py flow chart view link</w:t>
         </w:r>
       </w:hyperlink>
     </w:p>
@@ -6733,16 +6907,11 @@
       <w:pPr>
         <w:pStyle w:val="Heading3"/>
       </w:pPr>
-      <w:bookmarkStart w:id="24" w:name="_Toc183005146"/>
-      <w:r>
-        <w:t xml:space="preserve">All Algorithms for </w:t>
-      </w:r>
-      <w:proofErr w:type="spellStart"/>
-      <w:r>
-        <w:t>Moves.py</w:t>
-      </w:r>
-      <w:bookmarkEnd w:id="24"/>
-      <w:proofErr w:type="spellEnd"/>
+      <w:bookmarkStart w:id="25" w:name="_Toc188552881"/>
+      <w:r>
+        <w:t>All Algorithms for Moves.py</w:t>
+      </w:r>
+      <w:bookmarkEnd w:id="25"/>
     </w:p>
     <w:p>
       <w:r>
@@ -7130,9 +7299,9 @@
           <w:noProof/>
         </w:rPr>
         <w:drawing>
-          <wp:inline distT="0" distB="0" distL="0" distR="0" wp14:anchorId="37312D4B" wp14:editId="043BA4B3">
-            <wp:extent cx="5943600" cy="5841365"/>
-            <wp:effectExtent l="0" t="0" r="0" b="6985"/>
+          <wp:inline distT="0" distB="0" distL="0" distR="0" wp14:anchorId="37312D4B" wp14:editId="749C5151">
+            <wp:extent cx="5943600" cy="5673725"/>
+            <wp:effectExtent l="0" t="0" r="0" b="3175"/>
             <wp:docPr id="59245138" name="Picture 1" descr="A screenshot of a computer screen&#10;&#10;Description automatically generated"/>
             <wp:cNvGraphicFramePr>
               <a:graphicFrameLocks xmlns:a="http://schemas.openxmlformats.org/drawingml/2006/main" noChangeAspect="1"/>
@@ -7144,20 +7313,27 @@
                     <pic:cNvPr id="59245138" name="Picture 1" descr="A screenshot of a computer screen&#10;&#10;Description automatically generated"/>
                     <pic:cNvPicPr/>
                   </pic:nvPicPr>
-                  <pic:blipFill>
+                  <pic:blipFill rotWithShape="1">
                     <a:blip r:embed="rId36"/>
-                    <a:stretch>
-                      <a:fillRect/>
-                    </a:stretch>
+                    <a:srcRect t="2870"/>
+                    <a:stretch/>
                   </pic:blipFill>
-                  <pic:spPr>
+                  <pic:spPr bwMode="auto">
                     <a:xfrm>
                       <a:off x="0" y="0"/>
-                      <a:ext cx="5943600" cy="5841365"/>
+                      <a:ext cx="5943600" cy="5673725"/>
                     </a:xfrm>
                     <a:prstGeom prst="rect">
                       <a:avLst/>
                     </a:prstGeom>
+                    <a:ln>
+                      <a:noFill/>
+                    </a:ln>
+                    <a:extLst>
+                      <a:ext uri="{53640926-AAD7-44D8-BBD7-CCE9431645EC}">
+                        <a14:shadowObscured xmlns:a14="http://schemas.microsoft.com/office/drawing/2010/main"/>
+                      </a:ext>
+                    </a:extLst>
                   </pic:spPr>
                 </pic:pic>
               </a:graphicData>
@@ -7191,21 +7367,7 @@
           <w:rPr>
             <w:rStyle w:val="Hyperlink"/>
           </w:rPr>
-          <w:t>https://miro.com/app/board/</w:t>
-        </w:r>
-        <w:proofErr w:type="spellStart"/>
-        <w:r>
-          <w:rPr>
-            <w:rStyle w:val="Hyperlink"/>
-          </w:rPr>
-          <w:t>uXjVKidCQyE</w:t>
-        </w:r>
-        <w:proofErr w:type="spellEnd"/>
-        <w:r>
-          <w:rPr>
-            <w:rStyle w:val="Hyperlink"/>
-          </w:rPr>
-          <w:t>=/</w:t>
+          <w:t>https://miro.com/app/board/uXjVKidCQyE=/</w:t>
         </w:r>
       </w:hyperlink>
     </w:p>
@@ -7317,15 +7479,13 @@
       <w:pPr>
         <w:pStyle w:val="Heading3"/>
       </w:pPr>
-      <w:bookmarkStart w:id="25" w:name="_Toc183005147"/>
+      <w:bookmarkStart w:id="26" w:name="_Toc188552882"/>
       <w:r>
         <w:t xml:space="preserve">All Algorithms for </w:t>
       </w:r>
-      <w:proofErr w:type="spellStart"/>
       <w:r>
         <w:t>Graphics.py</w:t>
       </w:r>
-      <w:proofErr w:type="spellEnd"/>
       <w:r>
         <w:softHyphen/>
       </w:r>
@@ -7350,7 +7510,7 @@
       <w:r>
         <w:softHyphen/>
       </w:r>
-      <w:bookmarkEnd w:id="25"/>
+      <w:bookmarkEnd w:id="26"/>
     </w:p>
     <w:p>
       <w:r>
@@ -7578,26 +7738,76 @@
     </w:p>
     <w:p/>
     <w:p>
-      <w:pPr>
-        <w:pStyle w:val="Heading2"/>
-      </w:pPr>
-      <w:bookmarkStart w:id="26" w:name="_Toc183005148"/>
-      <w:r>
-        <w:t>Pseudocode for the Project</w:t>
-      </w:r>
-      <w:bookmarkEnd w:id="26"/>
-    </w:p>
-    <w:p>
-      <w:r>
-        <w:t>See flowcharts above for the full breakdown of what each function does</w:t>
-      </w:r>
-    </w:p>
-    <w:p>
-      <w:r>
-        <w:t xml:space="preserve">Also, see the Pseudocode folder in the zip file </w:t>
-      </w:r>
-      <w:r>
-        <w:t>for the actual pseudocode</w:t>
+      <w:r>
+        <w:t>Every part of my solution, as can be seen in the flowcharts above, performs its own unique task and is used alongside several other functions to create the chess engine.</w:t>
+      </w:r>
+    </w:p>
+    <w:p>
+      <w:r>
+        <w:t>main.py: This is used to hold all the functions and procedures together and make them run in the correct order.  It also checks if a selected move is valid and if it is, it adjusts the board array to show the new position.</w:t>
+      </w:r>
+    </w:p>
+    <w:p>
+      <w:r>
+        <w:t>moves.py: This is a huge file that holds all the functionality needed to find all the legal moves in a position for either side including the removal of any moves that would endanger the King and returns all the moves in an array that can be understood by main.py.  I will go over the functions within this later.</w:t>
+      </w:r>
+    </w:p>
+    <w:p>
+      <w:r>
+        <w:t>graphics.py</w:t>
+      </w:r>
+      <w:r>
+        <w:t>: This file contains the methods to draw the pieces and the board to the screen.  It also highlights squares that each piece can move to when they are selected and creates the square when a pawn promotes</w:t>
+      </w:r>
+    </w:p>
+    <w:p/>
+    <w:p/>
+    <w:p/>
+    <w:p/>
+    <w:p/>
+    <w:p>
+      <w:r>
+        <w:t>moves.py in detail:</w:t>
+      </w:r>
+    </w:p>
+    <w:p>
+      <w:r>
+        <w:t>I will need a lot of functions to determine which moves are legal and which put the King in danger.  I will go through each necessary function with an overview of what it is used for and why</w:t>
+      </w:r>
+    </w:p>
+    <w:p>
+      <w:r>
+        <w:t>getKingLocation: This will iterate through each square on the board searching for the King of the player whose move is next</w:t>
+      </w:r>
+    </w:p>
+    <w:p>
+      <w:r>
+        <w:t>getValidMoves: This will be the main function in this class.  It is the one that is called from main.py and will call all the others in the file in the necessary order.  In addition, it takes all the feasible moves in the position (by calling getAllPossibleMoves) and any checks and pins (by calling searchForChecksAndPins) and removes any ‘Illegal’ moves (moves that would endanger the player’s own King</w:t>
+      </w:r>
+    </w:p>
+    <w:p>
+      <w:r>
+        <w:t>getAllPossibleMoves: This iterates through every square on the board.  For every piece on the current player’s side, it will run a function corresponding to what it is and stores the potential moves in an array to be altered by getValidMoves</w:t>
+      </w:r>
+    </w:p>
+    <w:p>
+      <w:r>
+        <w:t>castling: This checks whether or not the current player is able to castle.  It does this by checking there are no pieces between the King and Rook, that neither has moved, no hostile piece attacks a square the King would have to move over and the King isn’t in check</w:t>
+      </w:r>
+    </w:p>
+    <w:p>
+      <w:r>
+        <w:t>get[PIECE]Moves: There are six of these functions.  Each one finds the moves for one type of piece and adds them to the possible move array.  Pawn moves and King moves have the additional features that they check for En Passant and removing squares attacked by the opponent respectively.</w:t>
+      </w:r>
+    </w:p>
+    <w:p>
+      <w:r>
+        <w:t>searchForPinsAndChecks: This runs 4 functions to find checks from any piece except the King.  Pawns and Knights have their own.  Rook/Queen does horizontal and vertical.  Bishop/Queen does diagonals.</w:t>
+      </w:r>
+    </w:p>
+    <w:p>
+      <w:r>
+        <w:t>find[PIECE]Checks: These search for checks from their specific type of piece.  If any are found, they are returned in an array.</w:t>
       </w:r>
     </w:p>
     <w:p/>
@@ -7607,40 +7817,278 @@
     <w:p/>
     <w:p/>
     <w:p/>
+    <w:p/>
+    <w:p/>
     <w:p>
       <w:pPr>
         <w:pStyle w:val="Heading2"/>
       </w:pPr>
-      <w:bookmarkStart w:id="27" w:name="_Toc183005149"/>
+      <w:bookmarkStart w:id="27" w:name="_Toc188552883"/>
+      <w:r>
+        <w:t>Usability Features</w:t>
+      </w:r>
+      <w:bookmarkEnd w:id="27"/>
+    </w:p>
+    <w:p>
+      <w:pPr>
+        <w:pStyle w:val="Heading3"/>
+      </w:pPr>
+      <w:bookmarkStart w:id="28" w:name="_Toc188552884"/>
+      <w:r>
+        <w:t>Navigation</w:t>
+      </w:r>
+      <w:bookmarkEnd w:id="28"/>
+    </w:p>
+    <w:p>
+      <w:r>
+        <w:t xml:space="preserve">I </w:t>
+      </w:r>
+      <w:r>
+        <w:t>will</w:t>
+      </w:r>
+      <w:r>
+        <w:t xml:space="preserve"> go for a basic system navigation system to make it as easy as possible for the users to navigate.  To achieve this, I </w:t>
+      </w:r>
+      <w:r>
+        <w:t>will make</w:t>
+      </w:r>
+      <w:r>
+        <w:t xml:space="preserve"> a menu screen (see </w:t>
+      </w:r>
+      <w:r>
+        <w:t>below</w:t>
+      </w:r>
+      <w:r>
+        <w:t xml:space="preserve">) with ‘Play’ and ‘How to Play’ buttons to take them to the game and </w:t>
+      </w:r>
+      <w:r>
+        <w:t>to instructions on using the system respectively.  How to play also includes an interactive, clickable link to a website that teaches the user how to play chess.</w:t>
+      </w:r>
+    </w:p>
+    <w:p/>
+    <w:p>
+      <w:pPr>
+        <w:pStyle w:val="Heading3"/>
+      </w:pPr>
+      <w:r>
+        <w:t>Consistency</w:t>
+      </w:r>
+    </w:p>
+    <w:p>
+      <w:r>
+        <w:t>All data used in the game is kept consistent.  Being an engine, no personal data is stored, so I don’t need to worry about the Data Protection Act (1998) or GDPR (2018).  The only data required is the data needed to get the current game to run properly.  This includes the current position on the board, the current colour of the dark squares on the board (customisable by clicking the left control buton) and the piece that has currently been selected.</w:t>
+      </w:r>
+    </w:p>
+    <w:p/>
+    <w:p>
+      <w:pPr>
+        <w:pStyle w:val="Heading3"/>
+      </w:pPr>
+      <w:r>
+        <w:t>User Feedback</w:t>
+      </w:r>
+    </w:p>
+    <w:p>
+      <w:r>
+        <w:t>I will take user feedback into great consideration when I create the engine.  I will ensure that, for every prototype, I get feedback so I know what needs to be improved and/or added.</w:t>
+      </w:r>
+    </w:p>
+    <w:p/>
+    <w:p>
+      <w:pPr>
+        <w:pStyle w:val="Heading3"/>
+      </w:pPr>
+      <w:r>
+        <w:t>Visual Clarity</w:t>
+      </w:r>
+    </w:p>
+    <w:p>
+      <w:r>
+        <w:t>Everything in the program</w:t>
+      </w:r>
+      <w:r>
+        <w:t xml:space="preserve"> will be very obvious and easy to understand.  </w:t>
+      </w:r>
+      <w:r>
+        <w:t>When</w:t>
+      </w:r>
+      <w:r>
+        <w:t xml:space="preserve"> a piece is clicked, legal moves for that piece will be highlighted</w:t>
+      </w:r>
+      <w:r>
+        <w:t xml:space="preserve"> and the pieces will be easy to distinguish from one another.</w:t>
+      </w:r>
+    </w:p>
+    <w:p/>
+    <w:p>
+      <w:pPr>
+        <w:pStyle w:val="Heading3"/>
+      </w:pPr>
+      <w:r>
+        <w:t>Error Prevention</w:t>
+      </w:r>
+    </w:p>
+    <w:p>
+      <w:r>
+        <w:t>I can prevent errors by ensuring that any checks of arrays remains within the index limits of the array.  For example, if I’m looking for checks on the board, I could make sure that the board co-ordinate (7, 7) is never exceeded.</w:t>
+      </w:r>
+    </w:p>
+    <w:p/>
+    <w:p/>
+    <w:p/>
+    <w:p/>
+    <w:p>
+      <w:pPr>
+        <w:pStyle w:val="Heading4"/>
+      </w:pPr>
+      <w:r>
+        <w:t>Main Menu</w:t>
+      </w:r>
+    </w:p>
+    <w:p>
+      <w:r>
+        <w:rPr>
+          <w:noProof/>
+        </w:rPr>
+        <w:drawing>
+          <wp:inline distT="0" distB="0" distL="0" distR="0" wp14:anchorId="277457C5" wp14:editId="70E7394E">
+            <wp:extent cx="5943600" cy="5833745"/>
+            <wp:effectExtent l="0" t="0" r="0" b="0"/>
+            <wp:docPr id="1114368728" name="Picture 1" descr="A green sign with black text and a horse head&#10;&#10;Description automatically generated"/>
+            <wp:cNvGraphicFramePr>
+              <a:graphicFrameLocks xmlns:a="http://schemas.openxmlformats.org/drawingml/2006/main" noChangeAspect="1"/>
+            </wp:cNvGraphicFramePr>
+            <a:graphic xmlns:a="http://schemas.openxmlformats.org/drawingml/2006/main">
+              <a:graphicData uri="http://schemas.openxmlformats.org/drawingml/2006/picture">
+                <pic:pic xmlns:pic="http://schemas.openxmlformats.org/drawingml/2006/picture">
+                  <pic:nvPicPr>
+                    <pic:cNvPr id="1114368728" name="Picture 1" descr="A green sign with black text and a horse head&#10;&#10;Description automatically generated"/>
+                    <pic:cNvPicPr/>
+                  </pic:nvPicPr>
+                  <pic:blipFill>
+                    <a:blip r:embed="rId44"/>
+                    <a:stretch>
+                      <a:fillRect/>
+                    </a:stretch>
+                  </pic:blipFill>
+                  <pic:spPr>
+                    <a:xfrm>
+                      <a:off x="0" y="0"/>
+                      <a:ext cx="5943600" cy="5833745"/>
+                    </a:xfrm>
+                    <a:prstGeom prst="rect">
+                      <a:avLst/>
+                    </a:prstGeom>
+                  </pic:spPr>
+                </pic:pic>
+              </a:graphicData>
+            </a:graphic>
+          </wp:inline>
+        </w:drawing>
+      </w:r>
+    </w:p>
+    <w:p/>
+    <w:p/>
+    <w:p/>
+    <w:p/>
+    <w:p/>
+    <w:p/>
+    <w:p>
+      <w:pPr>
+        <w:pStyle w:val="Heading4"/>
+      </w:pPr>
+      <w:r>
+        <w:t>Instructions Screen</w:t>
+      </w:r>
+    </w:p>
+    <w:p>
+      <w:r>
+        <w:rPr>
+          <w:noProof/>
+        </w:rPr>
+        <w:drawing>
+          <wp:inline distT="0" distB="0" distL="0" distR="0" wp14:anchorId="00DAA908" wp14:editId="49DD4C32">
+            <wp:extent cx="5943600" cy="5967730"/>
+            <wp:effectExtent l="0" t="0" r="0" b="0"/>
+            <wp:docPr id="417228694" name="Picture 1" descr="A green and black text on a green background&#10;&#10;Description automatically generated"/>
+            <wp:cNvGraphicFramePr>
+              <a:graphicFrameLocks xmlns:a="http://schemas.openxmlformats.org/drawingml/2006/main" noChangeAspect="1"/>
+            </wp:cNvGraphicFramePr>
+            <a:graphic xmlns:a="http://schemas.openxmlformats.org/drawingml/2006/main">
+              <a:graphicData uri="http://schemas.openxmlformats.org/drawingml/2006/picture">
+                <pic:pic xmlns:pic="http://schemas.openxmlformats.org/drawingml/2006/picture">
+                  <pic:nvPicPr>
+                    <pic:cNvPr id="417228694" name="Picture 1" descr="A green and black text on a green background&#10;&#10;Description automatically generated"/>
+                    <pic:cNvPicPr/>
+                  </pic:nvPicPr>
+                  <pic:blipFill>
+                    <a:blip r:embed="rId45"/>
+                    <a:stretch>
+                      <a:fillRect/>
+                    </a:stretch>
+                  </pic:blipFill>
+                  <pic:spPr>
+                    <a:xfrm>
+                      <a:off x="0" y="0"/>
+                      <a:ext cx="5943600" cy="5967730"/>
+                    </a:xfrm>
+                    <a:prstGeom prst="rect">
+                      <a:avLst/>
+                    </a:prstGeom>
+                  </pic:spPr>
+                </pic:pic>
+              </a:graphicData>
+            </a:graphic>
+          </wp:inline>
+        </w:drawing>
+      </w:r>
+    </w:p>
+    <w:p/>
+    <w:p/>
+    <w:p/>
+    <w:p/>
+    <w:p/>
+    <w:p/>
+    <w:p/>
+    <w:p/>
+    <w:p>
+      <w:pPr>
+        <w:pStyle w:val="Heading2"/>
+      </w:pPr>
+      <w:bookmarkStart w:id="29" w:name="_Toc188552885"/>
       <w:r>
         <w:t>Variables</w:t>
       </w:r>
-      <w:bookmarkEnd w:id="27"/>
-    </w:p>
-    <w:p>
-      <w:r>
-        <w:t>Here is a list of the key variables and what they are used for:</w:t>
-      </w:r>
-    </w:p>
-    <w:p>
-      <w:r>
-        <w:t xml:space="preserve">board – </w:t>
-      </w:r>
-      <w:proofErr w:type="spellStart"/>
-      <w:r>
-        <w:t>2D</w:t>
-      </w:r>
-      <w:proofErr w:type="spellEnd"/>
-      <w:r>
-        <w:t xml:space="preserve"> array holding the current position on the board.  I used a </w:t>
-      </w:r>
-      <w:proofErr w:type="spellStart"/>
-      <w:r>
-        <w:t>2D</w:t>
-      </w:r>
-      <w:proofErr w:type="spellEnd"/>
-      <w:r>
-        <w:t xml:space="preserve"> array here because it allows me to use the first dimension for the columns and the second for rows</w:t>
+      <w:r>
+        <w:t xml:space="preserve"> and Classes</w:t>
+      </w:r>
+      <w:bookmarkEnd w:id="29"/>
+    </w:p>
+    <w:p>
+      <w:r>
+        <w:t xml:space="preserve">Here is a list of the key variables </w:t>
+      </w:r>
+      <w:r>
+        <w:t xml:space="preserve">and classes </w:t>
+      </w:r>
+      <w:r>
+        <w:t>and what they are used for:</w:t>
+      </w:r>
+    </w:p>
+    <w:p>
+      <w:pPr>
+        <w:pStyle w:val="Heading4"/>
+      </w:pPr>
+      <w:r>
+        <w:t>Variables and Data Structures:</w:t>
+      </w:r>
+    </w:p>
+    <w:p>
+      <w:r>
+        <w:t>B</w:t>
+      </w:r>
+      <w:r>
+        <w:t>oard – 2D array holding the current position on the board.  I used a 2D array here because it allows me to use the first dimension for the columns and the second for rows</w:t>
       </w:r>
     </w:p>
     <w:p>
@@ -7660,17 +8108,2190 @@
     </w:p>
     <w:p>
       <w:r>
-        <w:t>w/</w:t>
-      </w:r>
-      <w:proofErr w:type="spellStart"/>
-      <w:r>
-        <w:t>bKingLocation</w:t>
-      </w:r>
-      <w:proofErr w:type="spellEnd"/>
-      <w:r>
-        <w:t xml:space="preserve"> – Holds the location of each King on the board to help search for checks and pins</w:t>
-      </w:r>
-    </w:p>
+        <w:t>w/bKingLocation – Holds the location of each King on the board to help search for checks and pins</w:t>
+      </w:r>
+    </w:p>
+    <w:p/>
+    <w:p>
+      <w:pPr>
+        <w:pStyle w:val="Heading4"/>
+      </w:pPr>
+      <w:r>
+        <w:t>Classes:</w:t>
+      </w:r>
+    </w:p>
+    <w:p>
+      <w:r>
+        <w:t>Main: This holds all the code to run the software, ensure that a move selected is valid and to ensure that the rest of the code within other classes run in the correct order and at the correct times.  The reasoning behind this was so that I had a file in which a structure for the sequence of the code was both visible and obvious.</w:t>
+      </w:r>
+    </w:p>
+    <w:p>
+      <w:r>
+        <w:t xml:space="preserve">Moves: This </w:t>
+      </w:r>
+      <w:r>
+        <w:t>class</w:t>
+      </w:r>
+      <w:r>
+        <w:t xml:space="preserve"> has a large number of different functions and procedures to allow for a sequential process of finding all the possible moves in a given position </w:t>
+      </w:r>
+      <w:r>
+        <w:t>and narrowing them down to ensure that checks and pins are taken into consideration.  This file was kept separate from the main body of the code so that the code was more easily readable and therefore more maintainable.  The only reference to it inside the Main class was to call the ‘getValidMoves’ function, which links to every other in the file.</w:t>
+      </w:r>
+    </w:p>
+    <w:p>
+      <w:r>
+        <w:t>Screens: This contains the code that creates the Main Menu screen and How To Play which appear on startup of the program.  This was implemented within my final changes because it came to my attention after some initial client feedback that some people were struggling to understand how to use the software on their own.  As a result of this, I added the Menu and How to Play, including an interactive link to a webpage with a very good tutorial on how to play chess.  In addition, I added a small README file in the hopes that some users would read that as well, but in the understanding that that was unlikely, hence the need for the How to Play screen.</w:t>
+      </w:r>
+    </w:p>
+    <w:p>
+      <w:r>
+        <w:t>Graphics: This has 4 helper methods to, once again, make the code more readable and therefore more maintainable.  These methods are to draw the board and pieces, to highlight squares that a selected piece can move to</w:t>
+      </w:r>
+      <w:r>
+        <w:t xml:space="preserve"> and to create a square so the user can select a piece to promote a pawn to.</w:t>
+      </w:r>
+    </w:p>
+    <w:p/>
+    <w:p/>
+    <w:p/>
+    <w:p>
+      <w:pPr>
+        <w:pStyle w:val="Heading2"/>
+      </w:pPr>
+      <w:r>
+        <w:t>Iterative Development Test Data</w:t>
+      </w:r>
+    </w:p>
+    <w:p/>
+    <w:tbl>
+      <w:tblPr>
+        <w:tblStyle w:val="GridTable5Dark"/>
+        <w:tblW w:w="0" w:type="auto"/>
+        <w:tblLook w:val="04A0" w:firstRow="1" w:lastRow="0" w:firstColumn="1" w:lastColumn="0" w:noHBand="0" w:noVBand="1"/>
+      </w:tblPr>
+      <w:tblGrid>
+        <w:gridCol w:w="1243"/>
+        <w:gridCol w:w="1634"/>
+        <w:gridCol w:w="1527"/>
+        <w:gridCol w:w="1752"/>
+        <w:gridCol w:w="1717"/>
+        <w:gridCol w:w="1477"/>
+      </w:tblGrid>
+      <w:tr>
+        <w:trPr>
+          <w:cnfStyle w:val="100000000000" w:firstRow="1" w:lastRow="0" w:firstColumn="0" w:lastColumn="0" w:oddVBand="0" w:evenVBand="0" w:oddHBand="0" w:evenHBand="0" w:firstRowFirstColumn="0" w:firstRowLastColumn="0" w:lastRowFirstColumn="0" w:lastRowLastColumn="0"/>
+        </w:trPr>
+        <w:tc>
+          <w:tcPr>
+            <w:cnfStyle w:val="001000000000" w:firstRow="0" w:lastRow="0" w:firstColumn="1" w:lastColumn="0" w:oddVBand="0" w:evenVBand="0" w:oddHBand="0" w:evenHBand="0" w:firstRowFirstColumn="0" w:firstRowLastColumn="0" w:lastRowFirstColumn="0" w:lastRowLastColumn="0"/>
+            <w:tcW w:w="1243" w:type="dxa"/>
+          </w:tcPr>
+          <w:p>
+            <w:pPr>
+              <w:jc w:val="center"/>
+            </w:pPr>
+            <w:r>
+              <w:t>Test No.</w:t>
+            </w:r>
+          </w:p>
+        </w:tc>
+        <w:tc>
+          <w:tcPr>
+            <w:tcW w:w="1634" w:type="dxa"/>
+          </w:tcPr>
+          <w:p>
+            <w:pPr>
+              <w:jc w:val="center"/>
+              <w:cnfStyle w:val="100000000000" w:firstRow="1" w:lastRow="0" w:firstColumn="0" w:lastColumn="0" w:oddVBand="0" w:evenVBand="0" w:oddHBand="0" w:evenHBand="0" w:firstRowFirstColumn="0" w:firstRowLastColumn="0" w:lastRowFirstColumn="0" w:lastRowLastColumn="0"/>
+            </w:pPr>
+            <w:r>
+              <w:t>What is being tested</w:t>
+            </w:r>
+          </w:p>
+        </w:tc>
+        <w:tc>
+          <w:tcPr>
+            <w:tcW w:w="1527" w:type="dxa"/>
+          </w:tcPr>
+          <w:p>
+            <w:pPr>
+              <w:jc w:val="center"/>
+              <w:cnfStyle w:val="100000000000" w:firstRow="1" w:lastRow="0" w:firstColumn="0" w:lastColumn="0" w:oddVBand="0" w:evenVBand="0" w:oddHBand="0" w:evenHBand="0" w:firstRowFirstColumn="0" w:firstRowLastColumn="0" w:lastRowFirstColumn="0" w:lastRowLastColumn="0"/>
+            </w:pPr>
+            <w:r>
+              <w:t>Expected Result</w:t>
+            </w:r>
+          </w:p>
+        </w:tc>
+        <w:tc>
+          <w:tcPr>
+            <w:tcW w:w="1752" w:type="dxa"/>
+          </w:tcPr>
+          <w:p>
+            <w:pPr>
+              <w:jc w:val="center"/>
+              <w:cnfStyle w:val="100000000000" w:firstRow="1" w:lastRow="0" w:firstColumn="0" w:lastColumn="0" w:oddVBand="0" w:evenVBand="0" w:oddHBand="0" w:evenHBand="0" w:firstRowFirstColumn="0" w:firstRowLastColumn="0" w:lastRowFirstColumn="0" w:lastRowLastColumn="0"/>
+            </w:pPr>
+            <w:r>
+              <w:t>Actual Result</w:t>
+            </w:r>
+          </w:p>
+        </w:tc>
+        <w:tc>
+          <w:tcPr>
+            <w:tcW w:w="1717" w:type="dxa"/>
+          </w:tcPr>
+          <w:p>
+            <w:pPr>
+              <w:jc w:val="center"/>
+              <w:cnfStyle w:val="100000000000" w:firstRow="1" w:lastRow="0" w:firstColumn="0" w:lastColumn="0" w:oddVBand="0" w:evenVBand="0" w:oddHBand="0" w:evenHBand="0" w:firstRowFirstColumn="0" w:firstRowLastColumn="0" w:lastRowFirstColumn="0" w:lastRowLastColumn="0"/>
+            </w:pPr>
+            <w:r>
+              <w:t>How I will test this</w:t>
+            </w:r>
+          </w:p>
+        </w:tc>
+        <w:tc>
+          <w:tcPr>
+            <w:tcW w:w="1477" w:type="dxa"/>
+          </w:tcPr>
+          <w:p>
+            <w:pPr>
+              <w:jc w:val="center"/>
+              <w:cnfStyle w:val="100000000000" w:firstRow="1" w:lastRow="0" w:firstColumn="0" w:lastColumn="0" w:oddVBand="0" w:evenVBand="0" w:oddHBand="0" w:evenHBand="0" w:firstRowFirstColumn="0" w:firstRowLastColumn="0" w:lastRowFirstColumn="0" w:lastRowLastColumn="0"/>
+            </w:pPr>
+            <w:r>
+              <w:t>Actions Needed</w:t>
+            </w:r>
+          </w:p>
+        </w:tc>
+      </w:tr>
+      <w:tr>
+        <w:trPr>
+          <w:cnfStyle w:val="000000100000" w:firstRow="0" w:lastRow="0" w:firstColumn="0" w:lastColumn="0" w:oddVBand="0" w:evenVBand="0" w:oddHBand="1" w:evenHBand="0" w:firstRowFirstColumn="0" w:firstRowLastColumn="0" w:lastRowFirstColumn="0" w:lastRowLastColumn="0"/>
+        </w:trPr>
+        <w:tc>
+          <w:tcPr>
+            <w:cnfStyle w:val="001000000000" w:firstRow="0" w:lastRow="0" w:firstColumn="1" w:lastColumn="0" w:oddVBand="0" w:evenVBand="0" w:oddHBand="0" w:evenHBand="0" w:firstRowFirstColumn="0" w:firstRowLastColumn="0" w:lastRowFirstColumn="0" w:lastRowLastColumn="0"/>
+            <w:tcW w:w="1243" w:type="dxa"/>
+          </w:tcPr>
+          <w:p>
+            <w:pPr>
+              <w:jc w:val="center"/>
+            </w:pPr>
+            <w:r>
+              <w:t>1</w:t>
+            </w:r>
+          </w:p>
+        </w:tc>
+        <w:tc>
+          <w:tcPr>
+            <w:tcW w:w="1634" w:type="dxa"/>
+          </w:tcPr>
+          <w:p>
+            <w:pPr>
+              <w:jc w:val="center"/>
+              <w:cnfStyle w:val="000000100000" w:firstRow="0" w:lastRow="0" w:firstColumn="0" w:lastColumn="0" w:oddVBand="0" w:evenVBand="0" w:oddHBand="1" w:evenHBand="0" w:firstRowFirstColumn="0" w:firstRowLastColumn="0" w:lastRowFirstColumn="0" w:lastRowLastColumn="0"/>
+            </w:pPr>
+            <w:r>
+              <w:t>Board Rendering</w:t>
+            </w:r>
+          </w:p>
+        </w:tc>
+        <w:tc>
+          <w:tcPr>
+            <w:tcW w:w="1527" w:type="dxa"/>
+          </w:tcPr>
+          <w:p>
+            <w:pPr>
+              <w:jc w:val="center"/>
+              <w:cnfStyle w:val="000000100000" w:firstRow="0" w:lastRow="0" w:firstColumn="0" w:lastColumn="0" w:oddVBand="0" w:evenVBand="0" w:oddHBand="1" w:evenHBand="0" w:firstRowFirstColumn="0" w:firstRowLastColumn="0" w:lastRowFirstColumn="0" w:lastRowLastColumn="0"/>
+            </w:pPr>
+            <w:r>
+              <w:t>The board shows on the screen</w:t>
+            </w:r>
+          </w:p>
+        </w:tc>
+        <w:tc>
+          <w:tcPr>
+            <w:tcW w:w="1752" w:type="dxa"/>
+          </w:tcPr>
+          <w:p>
+            <w:pPr>
+              <w:jc w:val="center"/>
+              <w:cnfStyle w:val="000000100000" w:firstRow="0" w:lastRow="0" w:firstColumn="0" w:lastColumn="0" w:oddVBand="0" w:evenVBand="0" w:oddHBand="1" w:evenHBand="0" w:firstRowFirstColumn="0" w:firstRowLastColumn="0" w:lastRowFirstColumn="0" w:lastRowLastColumn="0"/>
+            </w:pPr>
+            <w:r>
+              <w:t>The board showed correctly on the screen</w:t>
+            </w:r>
+          </w:p>
+        </w:tc>
+        <w:tc>
+          <w:tcPr>
+            <w:tcW w:w="1717" w:type="dxa"/>
+          </w:tcPr>
+          <w:p>
+            <w:pPr>
+              <w:jc w:val="center"/>
+              <w:cnfStyle w:val="000000100000" w:firstRow="0" w:lastRow="0" w:firstColumn="0" w:lastColumn="0" w:oddVBand="0" w:evenVBand="0" w:oddHBand="1" w:evenHBand="0" w:firstRowFirstColumn="0" w:firstRowLastColumn="0" w:lastRowFirstColumn="0" w:lastRowLastColumn="0"/>
+            </w:pPr>
+            <w:r>
+              <w:t>I will run the program and see if the board appears</w:t>
+            </w:r>
+          </w:p>
+        </w:tc>
+        <w:tc>
+          <w:tcPr>
+            <w:tcW w:w="1477" w:type="dxa"/>
+          </w:tcPr>
+          <w:p>
+            <w:pPr>
+              <w:jc w:val="center"/>
+              <w:cnfStyle w:val="000000100000" w:firstRow="0" w:lastRow="0" w:firstColumn="0" w:lastColumn="0" w:oddVBand="0" w:evenVBand="0" w:oddHBand="1" w:evenHBand="0" w:firstRowFirstColumn="0" w:firstRowLastColumn="0" w:lastRowFirstColumn="0" w:lastRowLastColumn="0"/>
+            </w:pPr>
+            <w:r>
+              <w:t>Running the program</w:t>
+            </w:r>
+          </w:p>
+        </w:tc>
+      </w:tr>
+      <w:tr>
+        <w:tc>
+          <w:tcPr>
+            <w:cnfStyle w:val="001000000000" w:firstRow="0" w:lastRow="0" w:firstColumn="1" w:lastColumn="0" w:oddVBand="0" w:evenVBand="0" w:oddHBand="0" w:evenHBand="0" w:firstRowFirstColumn="0" w:firstRowLastColumn="0" w:lastRowFirstColumn="0" w:lastRowLastColumn="0"/>
+            <w:tcW w:w="1243" w:type="dxa"/>
+          </w:tcPr>
+          <w:p>
+            <w:pPr>
+              <w:jc w:val="center"/>
+            </w:pPr>
+            <w:r>
+              <w:t>2</w:t>
+            </w:r>
+          </w:p>
+        </w:tc>
+        <w:tc>
+          <w:tcPr>
+            <w:tcW w:w="1634" w:type="dxa"/>
+          </w:tcPr>
+          <w:p>
+            <w:pPr>
+              <w:jc w:val="center"/>
+              <w:cnfStyle w:val="000000000000" w:firstRow="0" w:lastRow="0" w:firstColumn="0" w:lastColumn="0" w:oddVBand="0" w:evenVBand="0" w:oddHBand="0" w:evenHBand="0" w:firstRowFirstColumn="0" w:firstRowLastColumn="0" w:lastRowFirstColumn="0" w:lastRowLastColumn="0"/>
+            </w:pPr>
+            <w:r>
+              <w:t>Piece Rendering</w:t>
+            </w:r>
+          </w:p>
+        </w:tc>
+        <w:tc>
+          <w:tcPr>
+            <w:tcW w:w="1527" w:type="dxa"/>
+          </w:tcPr>
+          <w:p>
+            <w:pPr>
+              <w:jc w:val="center"/>
+              <w:cnfStyle w:val="000000000000" w:firstRow="0" w:lastRow="0" w:firstColumn="0" w:lastColumn="0" w:oddVBand="0" w:evenVBand="0" w:oddHBand="0" w:evenHBand="0" w:firstRowFirstColumn="0" w:firstRowLastColumn="0" w:lastRowFirstColumn="0" w:lastRowLastColumn="0"/>
+            </w:pPr>
+            <w:r>
+              <w:t>The pieces show on the screen in their correct positions</w:t>
+            </w:r>
+          </w:p>
+        </w:tc>
+        <w:tc>
+          <w:tcPr>
+            <w:tcW w:w="1752" w:type="dxa"/>
+          </w:tcPr>
+          <w:p>
+            <w:pPr>
+              <w:jc w:val="center"/>
+              <w:cnfStyle w:val="000000000000" w:firstRow="0" w:lastRow="0" w:firstColumn="0" w:lastColumn="0" w:oddVBand="0" w:evenVBand="0" w:oddHBand="0" w:evenHBand="0" w:firstRowFirstColumn="0" w:firstRowLastColumn="0" w:lastRowFirstColumn="0" w:lastRowLastColumn="0"/>
+            </w:pPr>
+            <w:r>
+              <w:t>The pieces showed on the screen in their correct positions</w:t>
+            </w:r>
+          </w:p>
+        </w:tc>
+        <w:tc>
+          <w:tcPr>
+            <w:tcW w:w="1717" w:type="dxa"/>
+          </w:tcPr>
+          <w:p>
+            <w:pPr>
+              <w:jc w:val="center"/>
+              <w:cnfStyle w:val="000000000000" w:firstRow="0" w:lastRow="0" w:firstColumn="0" w:lastColumn="0" w:oddVBand="0" w:evenVBand="0" w:oddHBand="0" w:evenHBand="0" w:firstRowFirstColumn="0" w:firstRowLastColumn="0" w:lastRowFirstColumn="0" w:lastRowLastColumn="0"/>
+            </w:pPr>
+            <w:r>
+              <w:t>Run the program to check whether the pieces are on the board and in the correct places</w:t>
+            </w:r>
+          </w:p>
+        </w:tc>
+        <w:tc>
+          <w:tcPr>
+            <w:tcW w:w="1477" w:type="dxa"/>
+          </w:tcPr>
+          <w:p>
+            <w:pPr>
+              <w:jc w:val="center"/>
+              <w:cnfStyle w:val="000000000000" w:firstRow="0" w:lastRow="0" w:firstColumn="0" w:lastColumn="0" w:oddVBand="0" w:evenVBand="0" w:oddHBand="0" w:evenHBand="0" w:firstRowFirstColumn="0" w:firstRowLastColumn="0" w:lastRowFirstColumn="0" w:lastRowLastColumn="0"/>
+            </w:pPr>
+            <w:r>
+              <w:t>Running the program</w:t>
+            </w:r>
+          </w:p>
+        </w:tc>
+      </w:tr>
+      <w:tr>
+        <w:trPr>
+          <w:cnfStyle w:val="000000100000" w:firstRow="0" w:lastRow="0" w:firstColumn="0" w:lastColumn="0" w:oddVBand="0" w:evenVBand="0" w:oddHBand="1" w:evenHBand="0" w:firstRowFirstColumn="0" w:firstRowLastColumn="0" w:lastRowFirstColumn="0" w:lastRowLastColumn="0"/>
+        </w:trPr>
+        <w:tc>
+          <w:tcPr>
+            <w:cnfStyle w:val="001000000000" w:firstRow="0" w:lastRow="0" w:firstColumn="1" w:lastColumn="0" w:oddVBand="0" w:evenVBand="0" w:oddHBand="0" w:evenHBand="0" w:firstRowFirstColumn="0" w:firstRowLastColumn="0" w:lastRowFirstColumn="0" w:lastRowLastColumn="0"/>
+            <w:tcW w:w="1243" w:type="dxa"/>
+          </w:tcPr>
+          <w:p>
+            <w:pPr>
+              <w:jc w:val="center"/>
+            </w:pPr>
+            <w:r>
+              <w:t>3</w:t>
+            </w:r>
+          </w:p>
+        </w:tc>
+        <w:tc>
+          <w:tcPr>
+            <w:tcW w:w="1634" w:type="dxa"/>
+          </w:tcPr>
+          <w:p>
+            <w:pPr>
+              <w:jc w:val="center"/>
+              <w:cnfStyle w:val="000000100000" w:firstRow="0" w:lastRow="0" w:firstColumn="0" w:lastColumn="0" w:oddVBand="0" w:evenVBand="0" w:oddHBand="1" w:evenHBand="0" w:firstRowFirstColumn="0" w:firstRowLastColumn="0" w:lastRowFirstColumn="0" w:lastRowLastColumn="0"/>
+            </w:pPr>
+            <w:r>
+              <w:t>Colour Customisation</w:t>
+            </w:r>
+          </w:p>
+        </w:tc>
+        <w:tc>
+          <w:tcPr>
+            <w:tcW w:w="1527" w:type="dxa"/>
+          </w:tcPr>
+          <w:p>
+            <w:pPr>
+              <w:jc w:val="center"/>
+              <w:cnfStyle w:val="000000100000" w:firstRow="0" w:lastRow="0" w:firstColumn="0" w:lastColumn="0" w:oddVBand="0" w:evenVBand="0" w:oddHBand="1" w:evenHBand="0" w:firstRowFirstColumn="0" w:firstRowLastColumn="0" w:lastRowFirstColumn="0" w:lastRowLastColumn="0"/>
+            </w:pPr>
+            <w:r>
+              <w:t>When I press the ‘Ctrl’ button on the left of the keyboard, the dark squares should change colour</w:t>
+            </w:r>
+          </w:p>
+        </w:tc>
+        <w:tc>
+          <w:tcPr>
+            <w:tcW w:w="1752" w:type="dxa"/>
+          </w:tcPr>
+          <w:p>
+            <w:pPr>
+              <w:jc w:val="center"/>
+              <w:cnfStyle w:val="000000100000" w:firstRow="0" w:lastRow="0" w:firstColumn="0" w:lastColumn="0" w:oddVBand="0" w:evenVBand="0" w:oddHBand="1" w:evenHBand="0" w:firstRowFirstColumn="0" w:firstRowLastColumn="0" w:lastRowFirstColumn="0" w:lastRowLastColumn="0"/>
+            </w:pPr>
+            <w:r>
+              <w:t>The colour changed correctly when I pressed ‘Ctrl’</w:t>
+            </w:r>
+          </w:p>
+        </w:tc>
+        <w:tc>
+          <w:tcPr>
+            <w:tcW w:w="1717" w:type="dxa"/>
+          </w:tcPr>
+          <w:p>
+            <w:pPr>
+              <w:jc w:val="center"/>
+              <w:cnfStyle w:val="000000100000" w:firstRow="0" w:lastRow="0" w:firstColumn="0" w:lastColumn="0" w:oddVBand="0" w:evenVBand="0" w:oddHBand="1" w:evenHBand="0" w:firstRowFirstColumn="0" w:firstRowLastColumn="0" w:lastRowFirstColumn="0" w:lastRowLastColumn="0"/>
+            </w:pPr>
+            <w:r>
+              <w:t>Press the ‘Ctrl’ button to see if the colour of the dark squares changes to the correct colour</w:t>
+            </w:r>
+          </w:p>
+        </w:tc>
+        <w:tc>
+          <w:tcPr>
+            <w:tcW w:w="1477" w:type="dxa"/>
+          </w:tcPr>
+          <w:p>
+            <w:pPr>
+              <w:jc w:val="center"/>
+              <w:cnfStyle w:val="000000100000" w:firstRow="0" w:lastRow="0" w:firstColumn="0" w:lastColumn="0" w:oddVBand="0" w:evenVBand="0" w:oddHBand="1" w:evenHBand="0" w:firstRowFirstColumn="0" w:firstRowLastColumn="0" w:lastRowFirstColumn="0" w:lastRowLastColumn="0"/>
+            </w:pPr>
+            <w:r>
+              <w:t>Press the ‘Ctrl’ button</w:t>
+            </w:r>
+          </w:p>
+        </w:tc>
+      </w:tr>
+      <w:tr>
+        <w:tc>
+          <w:tcPr>
+            <w:cnfStyle w:val="001000000000" w:firstRow="0" w:lastRow="0" w:firstColumn="1" w:lastColumn="0" w:oddVBand="0" w:evenVBand="0" w:oddHBand="0" w:evenHBand="0" w:firstRowFirstColumn="0" w:firstRowLastColumn="0" w:lastRowFirstColumn="0" w:lastRowLastColumn="0"/>
+            <w:tcW w:w="1243" w:type="dxa"/>
+          </w:tcPr>
+          <w:p>
+            <w:pPr>
+              <w:jc w:val="center"/>
+            </w:pPr>
+            <w:r>
+              <w:t>4</w:t>
+            </w:r>
+          </w:p>
+        </w:tc>
+        <w:tc>
+          <w:tcPr>
+            <w:tcW w:w="1634" w:type="dxa"/>
+          </w:tcPr>
+          <w:p>
+            <w:pPr>
+              <w:jc w:val="center"/>
+              <w:cnfStyle w:val="000000000000" w:firstRow="0" w:lastRow="0" w:firstColumn="0" w:lastColumn="0" w:oddVBand="0" w:evenVBand="0" w:oddHBand="0" w:evenHBand="0" w:firstRowFirstColumn="0" w:firstRowLastColumn="0" w:lastRowFirstColumn="0" w:lastRowLastColumn="0"/>
+            </w:pPr>
+            <w:r>
+              <w:t>Movement (Limitless)</w:t>
+            </w:r>
+          </w:p>
+        </w:tc>
+        <w:tc>
+          <w:tcPr>
+            <w:tcW w:w="1527" w:type="dxa"/>
+          </w:tcPr>
+          <w:p>
+            <w:pPr>
+              <w:jc w:val="center"/>
+              <w:cnfStyle w:val="000000000000" w:firstRow="0" w:lastRow="0" w:firstColumn="0" w:lastColumn="0" w:oddVBand="0" w:evenVBand="0" w:oddHBand="0" w:evenHBand="0" w:firstRowFirstColumn="0" w:firstRowLastColumn="0" w:lastRowFirstColumn="0" w:lastRowLastColumn="0"/>
+            </w:pPr>
+            <w:r>
+              <w:t>I can select a piece and a destination with the mouse and it should move the selected piece there, removing any piece that was already there if needed</w:t>
+            </w:r>
+          </w:p>
+        </w:tc>
+        <w:tc>
+          <w:tcPr>
+            <w:tcW w:w="1752" w:type="dxa"/>
+          </w:tcPr>
+          <w:p>
+            <w:pPr>
+              <w:jc w:val="center"/>
+              <w:cnfStyle w:val="000000000000" w:firstRow="0" w:lastRow="0" w:firstColumn="0" w:lastColumn="0" w:oddVBand="0" w:evenVBand="0" w:oddHBand="0" w:evenHBand="0" w:firstRowFirstColumn="0" w:firstRowLastColumn="0" w:lastRowFirstColumn="0" w:lastRowLastColumn="0"/>
+            </w:pPr>
+            <w:r>
+              <w:t>I selected a piece and a destination and it moved there without any trouble</w:t>
+            </w:r>
+          </w:p>
+        </w:tc>
+        <w:tc>
+          <w:tcPr>
+            <w:tcW w:w="1717" w:type="dxa"/>
+          </w:tcPr>
+          <w:p>
+            <w:pPr>
+              <w:jc w:val="center"/>
+              <w:cnfStyle w:val="000000000000" w:firstRow="0" w:lastRow="0" w:firstColumn="0" w:lastColumn="0" w:oddVBand="0" w:evenVBand="0" w:oddHBand="0" w:evenHBand="0" w:firstRowFirstColumn="0" w:firstRowLastColumn="0" w:lastRowFirstColumn="0" w:lastRowLastColumn="0"/>
+            </w:pPr>
+            <w:r>
+              <w:t>Move each piece around to random squares.  If they move properly, this is working</w:t>
+            </w:r>
+          </w:p>
+        </w:tc>
+        <w:tc>
+          <w:tcPr>
+            <w:tcW w:w="1477" w:type="dxa"/>
+          </w:tcPr>
+          <w:p>
+            <w:pPr>
+              <w:jc w:val="center"/>
+              <w:cnfStyle w:val="000000000000" w:firstRow="0" w:lastRow="0" w:firstColumn="0" w:lastColumn="0" w:oddVBand="0" w:evenVBand="0" w:oddHBand="0" w:evenHBand="0" w:firstRowFirstColumn="0" w:firstRowLastColumn="0" w:lastRowFirstColumn="0" w:lastRowLastColumn="0"/>
+            </w:pPr>
+            <w:r>
+              <w:t>Move pieces to random squares</w:t>
+            </w:r>
+          </w:p>
+        </w:tc>
+      </w:tr>
+      <w:tr>
+        <w:trPr>
+          <w:cnfStyle w:val="000000100000" w:firstRow="0" w:lastRow="0" w:firstColumn="0" w:lastColumn="0" w:oddVBand="0" w:evenVBand="0" w:oddHBand="1" w:evenHBand="0" w:firstRowFirstColumn="0" w:firstRowLastColumn="0" w:lastRowFirstColumn="0" w:lastRowLastColumn="0"/>
+        </w:trPr>
+        <w:tc>
+          <w:tcPr>
+            <w:cnfStyle w:val="001000000000" w:firstRow="0" w:lastRow="0" w:firstColumn="1" w:lastColumn="0" w:oddVBand="0" w:evenVBand="0" w:oddHBand="0" w:evenHBand="0" w:firstRowFirstColumn="0" w:firstRowLastColumn="0" w:lastRowFirstColumn="0" w:lastRowLastColumn="0"/>
+            <w:tcW w:w="1243" w:type="dxa"/>
+          </w:tcPr>
+          <w:p>
+            <w:pPr>
+              <w:jc w:val="center"/>
+            </w:pPr>
+            <w:r>
+              <w:t>5</w:t>
+            </w:r>
+          </w:p>
+        </w:tc>
+        <w:tc>
+          <w:tcPr>
+            <w:tcW w:w="1634" w:type="dxa"/>
+          </w:tcPr>
+          <w:p>
+            <w:pPr>
+              <w:jc w:val="center"/>
+              <w:cnfStyle w:val="000000100000" w:firstRow="0" w:lastRow="0" w:firstColumn="0" w:lastColumn="0" w:oddVBand="0" w:evenVBand="0" w:oddHBand="1" w:evenHBand="0" w:firstRowFirstColumn="0" w:firstRowLastColumn="0" w:lastRowFirstColumn="0" w:lastRowLastColumn="0"/>
+            </w:pPr>
+            <w:r>
+              <w:t>Pawn Movement</w:t>
+            </w:r>
+          </w:p>
+        </w:tc>
+        <w:tc>
+          <w:tcPr>
+            <w:tcW w:w="1527" w:type="dxa"/>
+          </w:tcPr>
+          <w:p>
+            <w:pPr>
+              <w:jc w:val="center"/>
+              <w:cnfStyle w:val="000000100000" w:firstRow="0" w:lastRow="0" w:firstColumn="0" w:lastColumn="0" w:oddVBand="0" w:evenVBand="0" w:oddHBand="1" w:evenHBand="0" w:firstRowFirstColumn="0" w:firstRowLastColumn="0" w:lastRowFirstColumn="0" w:lastRowLastColumn="0"/>
+            </w:pPr>
+            <w:r>
+              <w:t>I should be able to select a pawn and it should be able to move to a square that complies with the rules of chess</w:t>
+            </w:r>
+          </w:p>
+        </w:tc>
+        <w:tc>
+          <w:tcPr>
+            <w:tcW w:w="1752" w:type="dxa"/>
+          </w:tcPr>
+          <w:p>
+            <w:pPr>
+              <w:jc w:val="center"/>
+              <w:cnfStyle w:val="000000100000" w:firstRow="0" w:lastRow="0" w:firstColumn="0" w:lastColumn="0" w:oddVBand="0" w:evenVBand="0" w:oddHBand="1" w:evenHBand="0" w:firstRowFirstColumn="0" w:firstRowLastColumn="0" w:lastRowFirstColumn="0" w:lastRowLastColumn="0"/>
+            </w:pPr>
+            <w:r>
+              <w:t xml:space="preserve">I was able to select a pawn and move it to a square that complied with the </w:t>
+            </w:r>
+            <w:r>
+              <w:rPr>
+                <w:noProof/>
+              </w:rPr>
+              <mc:AlternateContent>
+                <mc:Choice Requires="wps">
+                  <w:drawing>
+                    <wp:anchor distT="0" distB="0" distL="114300" distR="114300" simplePos="0" relativeHeight="251664384" behindDoc="0" locked="0" layoutInCell="1" allowOverlap="1" wp14:anchorId="382B58D0" wp14:editId="32A0A60E">
+                      <wp:simplePos x="0" y="0"/>
+                      <wp:positionH relativeFrom="column">
+                        <wp:posOffset>1076325</wp:posOffset>
+                      </wp:positionH>
+                      <wp:positionV relativeFrom="paragraph">
+                        <wp:posOffset>885190</wp:posOffset>
+                      </wp:positionV>
+                      <wp:extent cx="944880" cy="1607820"/>
+                      <wp:effectExtent l="0" t="0" r="0" b="0"/>
+                      <wp:wrapNone/>
+                      <wp:docPr id="1133021723" name="Text Box 2"/>
+                      <wp:cNvGraphicFramePr/>
+                      <a:graphic xmlns:a="http://schemas.openxmlformats.org/drawingml/2006/main">
+                        <a:graphicData uri="http://schemas.microsoft.com/office/word/2010/wordprocessingShape">
+                          <wps:wsp>
+                            <wps:cNvSpPr txBox="1"/>
+                            <wps:spPr>
+                              <a:xfrm>
+                                <a:off x="0" y="0"/>
+                                <a:ext cx="944880" cy="1607820"/>
+                              </a:xfrm>
+                              <a:prstGeom prst="rect">
+                                <a:avLst/>
+                              </a:prstGeom>
+                              <a:noFill/>
+                              <a:ln w="6350">
+                                <a:noFill/>
+                              </a:ln>
+                            </wps:spPr>
+                            <wps:txbx>
+                              <w:txbxContent>
+                                <w:p>
+                                  <w:pPr>
+                                    <w:spacing w:line="240" w:lineRule="auto"/>
+                                    <w:jc w:val="center"/>
+                                    <w:rPr>
+                                      <w:rFonts w:cstheme="minorHAnsi"/>
+                                      <w14:textOutline w14:w="9525" w14:cap="rnd" w14:cmpd="sng" w14:algn="ctr">
+                                        <w14:noFill/>
+                                        <w14:prstDash w14:val="solid"/>
+                                        <w14:bevel/>
+                                      </w14:textOutline>
+                                    </w:rPr>
+                                  </w:pPr>
+                                  <w:r>
+                                    <w:rPr>
+                                      <w:rFonts w:cstheme="minorHAnsi"/>
+                                      <w14:textOutline w14:w="9525" w14:cap="rnd" w14:cmpd="sng" w14:algn="ctr">
+                                        <w14:noFill/>
+                                        <w14:prstDash w14:val="solid"/>
+                                        <w14:bevel/>
+                                      </w14:textOutline>
+                                    </w:rPr>
+                                    <w:t>Try to move each piece, in turn, to squares they can move to, and to squares they can’t move to</w:t>
+                                  </w:r>
+                                </w:p>
+                              </w:txbxContent>
+                            </wps:txbx>
+                            <wps:bodyPr rot="0" spcFirstLastPara="0" vertOverflow="overflow" horzOverflow="overflow" vert="horz" wrap="square" lIns="91440" tIns="45720" rIns="91440" bIns="45720" numCol="1" spcCol="0" rtlCol="0" fromWordArt="0" anchor="t" anchorCtr="0" forceAA="0" compatLnSpc="1">
+                              <a:prstTxWarp prst="textNoShape">
+                                <a:avLst/>
+                              </a:prstTxWarp>
+                              <a:noAutofit/>
+                            </wps:bodyPr>
+                          </wps:wsp>
+                        </a:graphicData>
+                      </a:graphic>
+                      <wp14:sizeRelV relativeFrom="margin">
+                        <wp14:pctHeight>0</wp14:pctHeight>
+                      </wp14:sizeRelV>
+                    </wp:anchor>
+                  </w:drawing>
+                </mc:Choice>
+                <mc:Fallback>
+                  <w:pict>
+                    <v:shapetype w14:anchorId="382B58D0" id="_x0000_t202" coordsize="21600,21600" o:spt="202" path="m,l,21600r21600,l21600,xe">
+                      <v:stroke joinstyle="miter"/>
+                      <v:path gradientshapeok="t" o:connecttype="rect"/>
+                    </v:shapetype>
+                    <v:shape id="Text Box 2" o:spid="_x0000_s1026" type="#_x0000_t202" style="position:absolute;left:0;text-align:left;margin-left:84.75pt;margin-top:69.7pt;width:74.4pt;height:126.6pt;z-index:251664384;visibility:visible;mso-wrap-style:square;mso-height-percent:0;mso-wrap-distance-left:9pt;mso-wrap-distance-top:0;mso-wrap-distance-right:9pt;mso-wrap-distance-bottom:0;mso-position-horizontal:absolute;mso-position-horizontal-relative:text;mso-position-vertical:absolute;mso-position-vertical-relative:text;mso-height-percent:0;mso-height-relative:margin;v-text-anchor:top" o:gfxdata="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" filled="f" stroked="f" strokeweight=".5pt">
+                      <v:textbox>
+                        <w:txbxContent>
+                          <w:p>
+                            <w:pPr>
+                              <w:spacing w:line="240" w:lineRule="auto"/>
+                              <w:jc w:val="center"/>
+                              <w:rPr>
+                                <w:rFonts w:cstheme="minorHAnsi"/>
+                                <w14:textOutline w14:w="9525" w14:cap="rnd" w14:cmpd="sng" w14:algn="ctr">
+                                  <w14:noFill/>
+                                  <w14:prstDash w14:val="solid"/>
+                                  <w14:bevel/>
+                                </w14:textOutline>
+                              </w:rPr>
+                            </w:pPr>
+                            <w:r>
+                              <w:rPr>
+                                <w:rFonts w:cstheme="minorHAnsi"/>
+                                <w14:textOutline w14:w="9525" w14:cap="rnd" w14:cmpd="sng" w14:algn="ctr">
+                                  <w14:noFill/>
+                                  <w14:prstDash w14:val="solid"/>
+                                  <w14:bevel/>
+                                </w14:textOutline>
+                              </w:rPr>
+                              <w:t>Try to move each piece, in turn, to squares they can move to, and to squares they can’t move to</w:t>
+                            </w:r>
+                          </w:p>
+                        </w:txbxContent>
+                      </v:textbox>
+                    </v:shape>
+                  </w:pict>
+                </mc:Fallback>
+              </mc:AlternateContent>
+            </w:r>
+            <w:r>
+              <w:t>rules of chess</w:t>
+            </w:r>
+          </w:p>
+        </w:tc>
+        <w:tc>
+          <w:tcPr>
+            <w:tcW w:w="1717" w:type="dxa"/>
+          </w:tcPr>
+          <w:p>
+            <w:pPr>
+              <w:jc w:val="center"/>
+              <w:cnfStyle w:val="000000100000" w:firstRow="0" w:lastRow="0" w:firstColumn="0" w:lastColumn="0" w:oddVBand="0" w:evenVBand="0" w:oddHBand="1" w:evenHBand="0" w:firstRowFirstColumn="0" w:firstRowLastColumn="0" w:lastRowFirstColumn="0" w:lastRowLastColumn="0"/>
+            </w:pPr>
+            <w:r>
+              <w:t>Run the program and select a pawn.  Try to move it somewhere it can go, then somewhere it can’t</w:t>
+            </w:r>
+          </w:p>
+        </w:tc>
+        <w:tc>
+          <w:tcPr>
+            <w:tcW w:w="1477" w:type="dxa"/>
+          </w:tcPr>
+          <w:p>
+            <w:pPr>
+              <w:jc w:val="center"/>
+              <w:cnfStyle w:val="000000100000" w:firstRow="0" w:lastRow="0" w:firstColumn="0" w:lastColumn="0" w:oddVBand="0" w:evenVBand="0" w:oddHBand="1" w:evenHBand="0" w:firstRowFirstColumn="0" w:firstRowLastColumn="0" w:lastRowFirstColumn="0" w:lastRowLastColumn="0"/>
+            </w:pPr>
+            <w:r>
+              <w:t>Selection of a pawn and a square it can move to, then one it can’t move to</w:t>
+            </w:r>
+          </w:p>
+        </w:tc>
+      </w:tr>
+      <w:tr>
+        <w:trPr>
+          <w:trHeight w:val="2465"/>
+        </w:trPr>
+        <w:tc>
+          <w:tcPr>
+            <w:cnfStyle w:val="001000000000" w:firstRow="0" w:lastRow="0" w:firstColumn="1" w:lastColumn="0" w:oddVBand="0" w:evenVBand="0" w:oddHBand="0" w:evenHBand="0" w:firstRowFirstColumn="0" w:firstRowLastColumn="0" w:lastRowFirstColumn="0" w:lastRowLastColumn="0"/>
+            <w:tcW w:w="1243" w:type="dxa"/>
+          </w:tcPr>
+          <w:p>
+            <w:pPr>
+              <w:jc w:val="center"/>
+            </w:pPr>
+            <w:r>
+              <w:t>6</w:t>
+            </w:r>
+          </w:p>
+        </w:tc>
+        <w:tc>
+          <w:tcPr>
+            <w:tcW w:w="1634" w:type="dxa"/>
+          </w:tcPr>
+          <w:p>
+            <w:pPr>
+              <w:jc w:val="center"/>
+              <w:cnfStyle w:val="000000000000" w:firstRow="0" w:lastRow="0" w:firstColumn="0" w:lastColumn="0" w:oddVBand="0" w:evenVBand="0" w:oddHBand="0" w:evenHBand="0" w:firstRowFirstColumn="0" w:firstRowLastColumn="0" w:lastRowFirstColumn="0" w:lastRowLastColumn="0"/>
+            </w:pPr>
+            <w:r>
+              <w:t>Added Piece Movement (ignoring check and pins)</w:t>
+            </w:r>
+          </w:p>
+        </w:tc>
+        <w:tc>
+          <w:tcPr>
+            <w:tcW w:w="1527" w:type="dxa"/>
+          </w:tcPr>
+          <w:p>
+            <w:pPr>
+              <w:jc w:val="center"/>
+              <w:cnfStyle w:val="000000000000" w:firstRow="0" w:lastRow="0" w:firstColumn="0" w:lastColumn="0" w:oddVBand="0" w:evenVBand="0" w:oddHBand="0" w:evenHBand="0" w:firstRowFirstColumn="0" w:firstRowLastColumn="0" w:lastRowFirstColumn="0" w:lastRowLastColumn="0"/>
+            </w:pPr>
+            <w:r>
+              <w:t>All the pieces need to move in the correct way and to the correct squares</w:t>
+            </w:r>
+          </w:p>
+        </w:tc>
+        <w:tc>
+          <w:tcPr>
+            <w:tcW w:w="1752" w:type="dxa"/>
+          </w:tcPr>
+          <w:p>
+            <w:pPr>
+              <w:jc w:val="center"/>
+              <w:cnfStyle w:val="000000000000" w:firstRow="0" w:lastRow="0" w:firstColumn="0" w:lastColumn="0" w:oddVBand="0" w:evenVBand="0" w:oddHBand="0" w:evenHBand="0" w:firstRowFirstColumn="0" w:firstRowLastColumn="0" w:lastRowFirstColumn="0" w:lastRowLastColumn="0"/>
+            </w:pPr>
+            <w:r>
+              <w:t>All the pieces moved to the right places (pins and check were ignored)</w:t>
+            </w:r>
+          </w:p>
+        </w:tc>
+        <w:tc>
+          <w:tcPr>
+            <w:tcW w:w="1717" w:type="dxa"/>
+          </w:tcPr>
+          <w:p>
+            <w:pPr>
+              <w:jc w:val="center"/>
+              <w:cnfStyle w:val="000000000000" w:firstRow="0" w:lastRow="0" w:firstColumn="0" w:lastColumn="0" w:oddVBand="0" w:evenVBand="0" w:oddHBand="0" w:evenHBand="0" w:firstRowFirstColumn="0" w:firstRowLastColumn="0" w:lastRowFirstColumn="0" w:lastRowLastColumn="0"/>
+            </w:pPr>
+          </w:p>
+        </w:tc>
+        <w:tc>
+          <w:tcPr>
+            <w:tcW w:w="1477" w:type="dxa"/>
+          </w:tcPr>
+          <w:p>
+            <w:pPr>
+              <w:jc w:val="center"/>
+              <w:cnfStyle w:val="000000000000" w:firstRow="0" w:lastRow="0" w:firstColumn="0" w:lastColumn="0" w:oddVBand="0" w:evenVBand="0" w:oddHBand="0" w:evenHBand="0" w:firstRowFirstColumn="0" w:firstRowLastColumn="0" w:lastRowFirstColumn="0" w:lastRowLastColumn="0"/>
+            </w:pPr>
+            <w:r>
+              <w:t>Selection of each piece and squares they can and can’t move to respectively.  Testing both valid and erroneous data</w:t>
+            </w:r>
+          </w:p>
+        </w:tc>
+      </w:tr>
+      <w:tr>
+        <w:trPr>
+          <w:cnfStyle w:val="000000100000" w:firstRow="0" w:lastRow="0" w:firstColumn="0" w:lastColumn="0" w:oddVBand="0" w:evenVBand="0" w:oddHBand="1" w:evenHBand="0" w:firstRowFirstColumn="0" w:firstRowLastColumn="0" w:lastRowFirstColumn="0" w:lastRowLastColumn="0"/>
+        </w:trPr>
+        <w:tc>
+          <w:tcPr>
+            <w:cnfStyle w:val="001000000000" w:firstRow="0" w:lastRow="0" w:firstColumn="1" w:lastColumn="0" w:oddVBand="0" w:evenVBand="0" w:oddHBand="0" w:evenHBand="0" w:firstRowFirstColumn="0" w:firstRowLastColumn="0" w:lastRowFirstColumn="0" w:lastRowLastColumn="0"/>
+            <w:tcW w:w="1243" w:type="dxa"/>
+          </w:tcPr>
+          <w:p>
+            <w:pPr>
+              <w:jc w:val="center"/>
+            </w:pPr>
+            <w:r>
+              <w:t>7</w:t>
+            </w:r>
+          </w:p>
+        </w:tc>
+        <w:tc>
+          <w:tcPr>
+            <w:tcW w:w="1634" w:type="dxa"/>
+          </w:tcPr>
+          <w:p>
+            <w:pPr>
+              <w:jc w:val="center"/>
+              <w:cnfStyle w:val="000000100000" w:firstRow="0" w:lastRow="0" w:firstColumn="0" w:lastColumn="0" w:oddVBand="0" w:evenVBand="0" w:oddHBand="1" w:evenHBand="0" w:firstRowFirstColumn="0" w:firstRowLastColumn="0" w:lastRowFirstColumn="0" w:lastRowLastColumn="0"/>
+            </w:pPr>
+            <w:r>
+              <w:t>Finding the King’s Location</w:t>
+            </w:r>
+          </w:p>
+        </w:tc>
+        <w:tc>
+          <w:tcPr>
+            <w:tcW w:w="1527" w:type="dxa"/>
+          </w:tcPr>
+          <w:p>
+            <w:pPr>
+              <w:jc w:val="center"/>
+              <w:cnfStyle w:val="000000100000" w:firstRow="0" w:lastRow="0" w:firstColumn="0" w:lastColumn="0" w:oddVBand="0" w:evenVBand="0" w:oddHBand="1" w:evenHBand="0" w:firstRowFirstColumn="0" w:firstRowLastColumn="0" w:lastRowFirstColumn="0" w:lastRowLastColumn="0"/>
+            </w:pPr>
+            <w:r>
+              <w:t>The program should return the location (coordinates) of the King, respective of whose move it is</w:t>
+            </w:r>
+          </w:p>
+        </w:tc>
+        <w:tc>
+          <w:tcPr>
+            <w:tcW w:w="1752" w:type="dxa"/>
+          </w:tcPr>
+          <w:p>
+            <w:pPr>
+              <w:jc w:val="center"/>
+              <w:cnfStyle w:val="000000100000" w:firstRow="0" w:lastRow="0" w:firstColumn="0" w:lastColumn="0" w:oddVBand="0" w:evenVBand="0" w:oddHBand="1" w:evenHBand="0" w:firstRowFirstColumn="0" w:firstRowLastColumn="0" w:lastRowFirstColumn="0" w:lastRowLastColumn="0"/>
+            </w:pPr>
+            <w:r>
+              <w:t>The program correctly returned the coordinates</w:t>
+            </w:r>
+          </w:p>
+        </w:tc>
+        <w:tc>
+          <w:tcPr>
+            <w:tcW w:w="1717" w:type="dxa"/>
+          </w:tcPr>
+          <w:p>
+            <w:pPr>
+              <w:jc w:val="center"/>
+              <w:cnfStyle w:val="000000100000" w:firstRow="0" w:lastRow="0" w:firstColumn="0" w:lastColumn="0" w:oddVBand="0" w:evenVBand="0" w:oddHBand="1" w:evenHBand="0" w:firstRowFirstColumn="0" w:firstRowLastColumn="0" w:lastRowFirstColumn="0" w:lastRowLastColumn="0"/>
+            </w:pPr>
+            <w:r>
+              <w:t>Print the returned coordinates from the function.  If the coordinates match the Kings’ locations ((0, 4) for black and (7, 4) for white), it works</w:t>
+            </w:r>
+          </w:p>
+        </w:tc>
+        <w:tc>
+          <w:tcPr>
+            <w:tcW w:w="1477" w:type="dxa"/>
+          </w:tcPr>
+          <w:p>
+            <w:pPr>
+              <w:jc w:val="center"/>
+              <w:cnfStyle w:val="000000100000" w:firstRow="0" w:lastRow="0" w:firstColumn="0" w:lastColumn="0" w:oddVBand="0" w:evenVBand="0" w:oddHBand="1" w:evenHBand="0" w:firstRowFirstColumn="0" w:firstRowLastColumn="0" w:lastRowFirstColumn="0" w:lastRowLastColumn="0"/>
+            </w:pPr>
+            <w:r>
+              <w:t>Add a print statement to return the coordinates, run the program to see if the starting coordinates are correct, then move the Kings to see if the new coordinates are also correct</w:t>
+            </w:r>
+          </w:p>
+        </w:tc>
+      </w:tr>
+      <w:tr>
+        <w:tc>
+          <w:tcPr>
+            <w:cnfStyle w:val="001000000000" w:firstRow="0" w:lastRow="0" w:firstColumn="1" w:lastColumn="0" w:oddVBand="0" w:evenVBand="0" w:oddHBand="0" w:evenHBand="0" w:firstRowFirstColumn="0" w:firstRowLastColumn="0" w:lastRowFirstColumn="0" w:lastRowLastColumn="0"/>
+            <w:tcW w:w="1243" w:type="dxa"/>
+          </w:tcPr>
+          <w:p>
+            <w:pPr>
+              <w:jc w:val="center"/>
+            </w:pPr>
+            <w:r>
+              <w:t>8</w:t>
+            </w:r>
+          </w:p>
+        </w:tc>
+        <w:tc>
+          <w:tcPr>
+            <w:tcW w:w="1634" w:type="dxa"/>
+          </w:tcPr>
+          <w:p>
+            <w:pPr>
+              <w:jc w:val="center"/>
+              <w:cnfStyle w:val="000000000000" w:firstRow="0" w:lastRow="0" w:firstColumn="0" w:lastColumn="0" w:oddVBand="0" w:evenVBand="0" w:oddHBand="0" w:evenHBand="0" w:firstRowFirstColumn="0" w:firstRowLastColumn="0" w:lastRowFirstColumn="0" w:lastRowLastColumn="0"/>
+            </w:pPr>
+            <w:r>
+              <w:t>Pawn Checks</w:t>
+            </w:r>
+          </w:p>
+        </w:tc>
+        <w:tc>
+          <w:tcPr>
+            <w:tcW w:w="1527" w:type="dxa"/>
+          </w:tcPr>
+          <w:p>
+            <w:pPr>
+              <w:jc w:val="center"/>
+              <w:cnfStyle w:val="000000000000" w:firstRow="0" w:lastRow="0" w:firstColumn="0" w:lastColumn="0" w:oddVBand="0" w:evenVBand="0" w:oddHBand="0" w:evenHBand="0" w:firstRowFirstColumn="0" w:firstRowLastColumn="0" w:lastRowFirstColumn="0" w:lastRowLastColumn="0"/>
+            </w:pPr>
+            <w:r>
+              <w:t>If the King is in check from a pawn, remove all moves that leave the King in check and leave any that don’t</w:t>
+            </w:r>
+          </w:p>
+        </w:tc>
+        <w:tc>
+          <w:tcPr>
+            <w:tcW w:w="1752" w:type="dxa"/>
+          </w:tcPr>
+          <w:p>
+            <w:pPr>
+              <w:jc w:val="center"/>
+              <w:cnfStyle w:val="000000000000" w:firstRow="0" w:lastRow="0" w:firstColumn="0" w:lastColumn="0" w:oddVBand="0" w:evenVBand="0" w:oddHBand="0" w:evenHBand="0" w:firstRowFirstColumn="0" w:firstRowLastColumn="0" w:lastRowFirstColumn="0" w:lastRowLastColumn="0"/>
+            </w:pPr>
+            <w:r>
+              <w:t>Checks from a Pawn were correctly recognised</w:t>
+            </w:r>
+          </w:p>
+        </w:tc>
+        <w:tc>
+          <w:tcPr>
+            <w:tcW w:w="1717" w:type="dxa"/>
+          </w:tcPr>
+          <w:p>
+            <w:pPr>
+              <w:jc w:val="center"/>
+              <w:cnfStyle w:val="000000000000" w:firstRow="0" w:lastRow="0" w:firstColumn="0" w:lastColumn="0" w:oddVBand="0" w:evenVBand="0" w:oddHBand="0" w:evenHBand="0" w:firstRowFirstColumn="0" w:firstRowLastColumn="0" w:lastRowFirstColumn="0" w:lastRowLastColumn="0"/>
+            </w:pPr>
+            <w:r>
+              <w:t>See if the game correctly recognises a pawn check</w:t>
+            </w:r>
+          </w:p>
+        </w:tc>
+        <w:tc>
+          <w:tcPr>
+            <w:tcW w:w="1477" w:type="dxa"/>
+          </w:tcPr>
+          <w:p>
+            <w:pPr>
+              <w:jc w:val="center"/>
+              <w:cnfStyle w:val="000000000000" w:firstRow="0" w:lastRow="0" w:firstColumn="0" w:lastColumn="0" w:oddVBand="0" w:evenVBand="0" w:oddHBand="0" w:evenHBand="0" w:firstRowFirstColumn="0" w:firstRowLastColumn="0" w:lastRowFirstColumn="0" w:lastRowLastColumn="0"/>
+            </w:pPr>
+            <w:r>
+              <w:t>Alter the board array so the King is easy to put in check from a pawn</w:t>
+            </w:r>
+            <w:r>
+              <w:t>, then run the game and see if it is recognised.  Test non-check pawn moves to see if they are flagged too</w:t>
+            </w:r>
+          </w:p>
+        </w:tc>
+      </w:tr>
+      <w:tr>
+        <w:trPr>
+          <w:cnfStyle w:val="000000100000" w:firstRow="0" w:lastRow="0" w:firstColumn="0" w:lastColumn="0" w:oddVBand="0" w:evenVBand="0" w:oddHBand="1" w:evenHBand="0" w:firstRowFirstColumn="0" w:firstRowLastColumn="0" w:lastRowFirstColumn="0" w:lastRowLastColumn="0"/>
+        </w:trPr>
+        <w:tc>
+          <w:tcPr>
+            <w:cnfStyle w:val="001000000000" w:firstRow="0" w:lastRow="0" w:firstColumn="1" w:lastColumn="0" w:oddVBand="0" w:evenVBand="0" w:oddHBand="0" w:evenHBand="0" w:firstRowFirstColumn="0" w:firstRowLastColumn="0" w:lastRowFirstColumn="0" w:lastRowLastColumn="0"/>
+            <w:tcW w:w="1243" w:type="dxa"/>
+          </w:tcPr>
+          <w:p>
+            <w:pPr>
+              <w:jc w:val="center"/>
+            </w:pPr>
+            <w:r>
+              <w:t>9</w:t>
+            </w:r>
+          </w:p>
+        </w:tc>
+        <w:tc>
+          <w:tcPr>
+            <w:tcW w:w="1634" w:type="dxa"/>
+          </w:tcPr>
+          <w:p>
+            <w:pPr>
+              <w:jc w:val="center"/>
+              <w:cnfStyle w:val="000000100000" w:firstRow="0" w:lastRow="0" w:firstColumn="0" w:lastColumn="0" w:oddVBand="0" w:evenVBand="0" w:oddHBand="1" w:evenHBand="0" w:firstRowFirstColumn="0" w:firstRowLastColumn="0" w:lastRowFirstColumn="0" w:lastRowLastColumn="0"/>
+            </w:pPr>
+            <w:r>
+              <w:t>Knight Checks</w:t>
+            </w:r>
+          </w:p>
+        </w:tc>
+        <w:tc>
+          <w:tcPr>
+            <w:tcW w:w="1527" w:type="dxa"/>
+          </w:tcPr>
+          <w:p>
+            <w:pPr>
+              <w:jc w:val="center"/>
+              <w:cnfStyle w:val="000000100000" w:firstRow="0" w:lastRow="0" w:firstColumn="0" w:lastColumn="0" w:oddVBand="0" w:evenVBand="0" w:oddHBand="1" w:evenHBand="0" w:firstRowFirstColumn="0" w:firstRowLastColumn="0" w:lastRowFirstColumn="0" w:lastRowLastColumn="0"/>
+            </w:pPr>
+            <w:r>
+              <w:t>If the King is in check from a Knight, remove all moves that leave the King in check and leave any that don’t</w:t>
+            </w:r>
+          </w:p>
+        </w:tc>
+        <w:tc>
+          <w:tcPr>
+            <w:tcW w:w="1752" w:type="dxa"/>
+          </w:tcPr>
+          <w:p>
+            <w:pPr>
+              <w:jc w:val="center"/>
+              <w:cnfStyle w:val="000000100000" w:firstRow="0" w:lastRow="0" w:firstColumn="0" w:lastColumn="0" w:oddVBand="0" w:evenVBand="0" w:oddHBand="1" w:evenHBand="0" w:firstRowFirstColumn="0" w:firstRowLastColumn="0" w:lastRowFirstColumn="0" w:lastRowLastColumn="0"/>
+            </w:pPr>
+            <w:r>
+              <w:t>Checks from a Knight were correctly recognised</w:t>
+            </w:r>
+          </w:p>
+        </w:tc>
+        <w:tc>
+          <w:tcPr>
+            <w:tcW w:w="1717" w:type="dxa"/>
+          </w:tcPr>
+          <w:p>
+            <w:pPr>
+              <w:jc w:val="center"/>
+              <w:cnfStyle w:val="000000100000" w:firstRow="0" w:lastRow="0" w:firstColumn="0" w:lastColumn="0" w:oddVBand="0" w:evenVBand="0" w:oddHBand="1" w:evenHBand="0" w:firstRowFirstColumn="0" w:firstRowLastColumn="0" w:lastRowFirstColumn="0" w:lastRowLastColumn="0"/>
+            </w:pPr>
+            <w:r>
+              <w:t>See if the game correctly recognises a knight check</w:t>
+            </w:r>
+          </w:p>
+        </w:tc>
+        <w:tc>
+          <w:tcPr>
+            <w:tcW w:w="1477" w:type="dxa"/>
+          </w:tcPr>
+          <w:p>
+            <w:pPr>
+              <w:jc w:val="center"/>
+              <w:cnfStyle w:val="000000100000" w:firstRow="0" w:lastRow="0" w:firstColumn="0" w:lastColumn="0" w:oddVBand="0" w:evenVBand="0" w:oddHBand="1" w:evenHBand="0" w:firstRowFirstColumn="0" w:firstRowLastColumn="0" w:lastRowFirstColumn="0" w:lastRowLastColumn="0"/>
+            </w:pPr>
+            <w:r>
+              <w:t>Alter the board array so the King is easy to put in check from a Knight, then run the game and see if it is recognised.  Test non-check knight moves to see if they are flagged too</w:t>
+            </w:r>
+          </w:p>
+        </w:tc>
+      </w:tr>
+      <w:tr>
+        <w:tc>
+          <w:tcPr>
+            <w:cnfStyle w:val="001000000000" w:firstRow="0" w:lastRow="0" w:firstColumn="1" w:lastColumn="0" w:oddVBand="0" w:evenVBand="0" w:oddHBand="0" w:evenHBand="0" w:firstRowFirstColumn="0" w:firstRowLastColumn="0" w:lastRowFirstColumn="0" w:lastRowLastColumn="0"/>
+            <w:tcW w:w="1243" w:type="dxa"/>
+          </w:tcPr>
+          <w:p>
+            <w:pPr>
+              <w:jc w:val="center"/>
+            </w:pPr>
+            <w:r>
+              <w:t>1</w:t>
+            </w:r>
+            <w:r>
+              <w:t>0</w:t>
+            </w:r>
+          </w:p>
+        </w:tc>
+        <w:tc>
+          <w:tcPr>
+            <w:tcW w:w="1634" w:type="dxa"/>
+          </w:tcPr>
+          <w:p>
+            <w:pPr>
+              <w:jc w:val="center"/>
+              <w:cnfStyle w:val="000000000000" w:firstRow="0" w:lastRow="0" w:firstColumn="0" w:lastColumn="0" w:oddVBand="0" w:evenVBand="0" w:oddHBand="0" w:evenHBand="0" w:firstRowFirstColumn="0" w:firstRowLastColumn="0" w:lastRowFirstColumn="0" w:lastRowLastColumn="0"/>
+            </w:pPr>
+            <w:r>
+              <w:t>Rook and Queen Checks</w:t>
+            </w:r>
+          </w:p>
+        </w:tc>
+        <w:tc>
+          <w:tcPr>
+            <w:tcW w:w="1527" w:type="dxa"/>
+          </w:tcPr>
+          <w:p>
+            <w:pPr>
+              <w:jc w:val="center"/>
+              <w:cnfStyle w:val="000000000000" w:firstRow="0" w:lastRow="0" w:firstColumn="0" w:lastColumn="0" w:oddVBand="0" w:evenVBand="0" w:oddHBand="0" w:evenHBand="0" w:firstRowFirstColumn="0" w:firstRowLastColumn="0" w:lastRowFirstColumn="0" w:lastRowLastColumn="0"/>
+            </w:pPr>
+            <w:r>
+              <w:t>If the King is in check from a Rook or a Queen, remove all moves that leave the King in check and leave any that don’t</w:t>
+            </w:r>
+          </w:p>
+        </w:tc>
+        <w:tc>
+          <w:tcPr>
+            <w:tcW w:w="1752" w:type="dxa"/>
+          </w:tcPr>
+          <w:p>
+            <w:pPr>
+              <w:jc w:val="center"/>
+              <w:cnfStyle w:val="000000000000" w:firstRow="0" w:lastRow="0" w:firstColumn="0" w:lastColumn="0" w:oddVBand="0" w:evenVBand="0" w:oddHBand="0" w:evenHBand="0" w:firstRowFirstColumn="0" w:firstRowLastColumn="0" w:lastRowFirstColumn="0" w:lastRowLastColumn="0"/>
+            </w:pPr>
+            <w:r>
+              <w:t>Checks from a Rook or Queen were correctly recognised</w:t>
+            </w:r>
+          </w:p>
+        </w:tc>
+        <w:tc>
+          <w:tcPr>
+            <w:tcW w:w="1717" w:type="dxa"/>
+          </w:tcPr>
+          <w:p>
+            <w:pPr>
+              <w:jc w:val="center"/>
+              <w:cnfStyle w:val="000000000000" w:firstRow="0" w:lastRow="0" w:firstColumn="0" w:lastColumn="0" w:oddVBand="0" w:evenVBand="0" w:oddHBand="0" w:evenHBand="0" w:firstRowFirstColumn="0" w:firstRowLastColumn="0" w:lastRowFirstColumn="0" w:lastRowLastColumn="0"/>
+            </w:pPr>
+            <w:r>
+              <w:t>See if the game correctly recognises a rook check or a horizontal/vertical check from a queen</w:t>
+            </w:r>
+          </w:p>
+        </w:tc>
+        <w:tc>
+          <w:tcPr>
+            <w:tcW w:w="1477" w:type="dxa"/>
+          </w:tcPr>
+          <w:p>
+            <w:pPr>
+              <w:jc w:val="center"/>
+              <w:cnfStyle w:val="000000000000" w:firstRow="0" w:lastRow="0" w:firstColumn="0" w:lastColumn="0" w:oddVBand="0" w:evenVBand="0" w:oddHBand="0" w:evenHBand="0" w:firstRowFirstColumn="0" w:firstRowLastColumn="0" w:lastRowFirstColumn="0" w:lastRowLastColumn="0"/>
+            </w:pPr>
+            <w:r>
+              <w:t>Alter the board array so the King is easy to put in check from a rook or queen, then run the game and see if it is recognised.  Test non-check moves to see if they are flagged too</w:t>
+            </w:r>
+          </w:p>
+        </w:tc>
+      </w:tr>
+      <w:tr>
+        <w:trPr>
+          <w:cnfStyle w:val="000000100000" w:firstRow="0" w:lastRow="0" w:firstColumn="0" w:lastColumn="0" w:oddVBand="0" w:evenVBand="0" w:oddHBand="1" w:evenHBand="0" w:firstRowFirstColumn="0" w:firstRowLastColumn="0" w:lastRowFirstColumn="0" w:lastRowLastColumn="0"/>
+        </w:trPr>
+        <w:tc>
+          <w:tcPr>
+            <w:cnfStyle w:val="001000000000" w:firstRow="0" w:lastRow="0" w:firstColumn="1" w:lastColumn="0" w:oddVBand="0" w:evenVBand="0" w:oddHBand="0" w:evenHBand="0" w:firstRowFirstColumn="0" w:firstRowLastColumn="0" w:lastRowFirstColumn="0" w:lastRowLastColumn="0"/>
+            <w:tcW w:w="1243" w:type="dxa"/>
+          </w:tcPr>
+          <w:p>
+            <w:pPr>
+              <w:jc w:val="center"/>
+            </w:pPr>
+            <w:r>
+              <w:t>1</w:t>
+            </w:r>
+            <w:r>
+              <w:t>1</w:t>
+            </w:r>
+          </w:p>
+        </w:tc>
+        <w:tc>
+          <w:tcPr>
+            <w:tcW w:w="1634" w:type="dxa"/>
+          </w:tcPr>
+          <w:p>
+            <w:pPr>
+              <w:jc w:val="center"/>
+              <w:cnfStyle w:val="000000100000" w:firstRow="0" w:lastRow="0" w:firstColumn="0" w:lastColumn="0" w:oddVBand="0" w:evenVBand="0" w:oddHBand="1" w:evenHBand="0" w:firstRowFirstColumn="0" w:firstRowLastColumn="0" w:lastRowFirstColumn="0" w:lastRowLastColumn="0"/>
+            </w:pPr>
+            <w:r>
+              <w:t>Bishop and Queen Checks</w:t>
+            </w:r>
+          </w:p>
+        </w:tc>
+        <w:tc>
+          <w:tcPr>
+            <w:tcW w:w="1527" w:type="dxa"/>
+          </w:tcPr>
+          <w:p>
+            <w:pPr>
+              <w:jc w:val="center"/>
+              <w:cnfStyle w:val="000000100000" w:firstRow="0" w:lastRow="0" w:firstColumn="0" w:lastColumn="0" w:oddVBand="0" w:evenVBand="0" w:oddHBand="1" w:evenHBand="0" w:firstRowFirstColumn="0" w:firstRowLastColumn="0" w:lastRowFirstColumn="0" w:lastRowLastColumn="0"/>
+            </w:pPr>
+            <w:r>
+              <w:t>If the King is in check from a Bishop or a Queen, remove all moves that leave the King in check and leave any that don’t</w:t>
+            </w:r>
+          </w:p>
+        </w:tc>
+        <w:tc>
+          <w:tcPr>
+            <w:tcW w:w="1752" w:type="dxa"/>
+          </w:tcPr>
+          <w:p>
+            <w:pPr>
+              <w:jc w:val="center"/>
+              <w:cnfStyle w:val="000000100000" w:firstRow="0" w:lastRow="0" w:firstColumn="0" w:lastColumn="0" w:oddVBand="0" w:evenVBand="0" w:oddHBand="1" w:evenHBand="0" w:firstRowFirstColumn="0" w:firstRowLastColumn="0" w:lastRowFirstColumn="0" w:lastRowLastColumn="0"/>
+            </w:pPr>
+            <w:r>
+              <w:t>Checks from a Bishop or Queen were correctly recognised</w:t>
+            </w:r>
+          </w:p>
+        </w:tc>
+        <w:tc>
+          <w:tcPr>
+            <w:tcW w:w="1717" w:type="dxa"/>
+          </w:tcPr>
+          <w:p>
+            <w:pPr>
+              <w:jc w:val="center"/>
+              <w:cnfStyle w:val="000000100000" w:firstRow="0" w:lastRow="0" w:firstColumn="0" w:lastColumn="0" w:oddVBand="0" w:evenVBand="0" w:oddHBand="1" w:evenHBand="0" w:firstRowFirstColumn="0" w:firstRowLastColumn="0" w:lastRowFirstColumn="0" w:lastRowLastColumn="0"/>
+            </w:pPr>
+            <w:r>
+              <w:t>See if the game correctly recognises a bishop check or a diagonal check from a queen</w:t>
+            </w:r>
+          </w:p>
+        </w:tc>
+        <w:tc>
+          <w:tcPr>
+            <w:tcW w:w="1477" w:type="dxa"/>
+          </w:tcPr>
+          <w:p>
+            <w:pPr>
+              <w:jc w:val="center"/>
+              <w:cnfStyle w:val="000000100000" w:firstRow="0" w:lastRow="0" w:firstColumn="0" w:lastColumn="0" w:oddVBand="0" w:evenVBand="0" w:oddHBand="1" w:evenHBand="0" w:firstRowFirstColumn="0" w:firstRowLastColumn="0" w:lastRowFirstColumn="0" w:lastRowLastColumn="0"/>
+            </w:pPr>
+            <w:r>
+              <w:t>Alter the board array so the King is easy to put in check from a bishop or queen, then run the game and see if it is recognised.  Test non-check moves to see if they are flagged too</w:t>
+            </w:r>
+          </w:p>
+        </w:tc>
+      </w:tr>
+      <w:tr>
+        <w:tc>
+          <w:tcPr>
+            <w:cnfStyle w:val="001000000000" w:firstRow="0" w:lastRow="0" w:firstColumn="1" w:lastColumn="0" w:oddVBand="0" w:evenVBand="0" w:oddHBand="0" w:evenHBand="0" w:firstRowFirstColumn="0" w:firstRowLastColumn="0" w:lastRowFirstColumn="0" w:lastRowLastColumn="0"/>
+            <w:tcW w:w="1243" w:type="dxa"/>
+          </w:tcPr>
+          <w:p>
+            <w:pPr>
+              <w:jc w:val="center"/>
+            </w:pPr>
+            <w:r>
+              <w:t>1</w:t>
+            </w:r>
+            <w:r>
+              <w:t>2</w:t>
+            </w:r>
+          </w:p>
+        </w:tc>
+        <w:tc>
+          <w:tcPr>
+            <w:tcW w:w="1634" w:type="dxa"/>
+          </w:tcPr>
+          <w:p>
+            <w:pPr>
+              <w:jc w:val="center"/>
+              <w:cnfStyle w:val="000000000000" w:firstRow="0" w:lastRow="0" w:firstColumn="0" w:lastColumn="0" w:oddVBand="0" w:evenVBand="0" w:oddHBand="0" w:evenHBand="0" w:firstRowFirstColumn="0" w:firstRowLastColumn="0" w:lastRowFirstColumn="0" w:lastRowLastColumn="0"/>
+            </w:pPr>
+            <w:r>
+              <w:t>Making Escaping Check Mandatory</w:t>
+            </w:r>
+          </w:p>
+        </w:tc>
+        <w:tc>
+          <w:tcPr>
+            <w:tcW w:w="1527" w:type="dxa"/>
+          </w:tcPr>
+          <w:p>
+            <w:pPr>
+              <w:jc w:val="center"/>
+              <w:cnfStyle w:val="000000000000" w:firstRow="0" w:lastRow="0" w:firstColumn="0" w:lastColumn="0" w:oddVBand="0" w:evenVBand="0" w:oddHBand="0" w:evenHBand="0" w:firstRowFirstColumn="0" w:firstRowLastColumn="0" w:lastRowFirstColumn="0" w:lastRowLastColumn="0"/>
+            </w:pPr>
+            <w:r>
+              <w:t>Now that the program understands when the King is in check, it needs to be able to narrow down the moves to the ones which allow it to escape check</w:t>
+            </w:r>
+          </w:p>
+        </w:tc>
+        <w:tc>
+          <w:tcPr>
+            <w:tcW w:w="1752" w:type="dxa"/>
+          </w:tcPr>
+          <w:p>
+            <w:pPr>
+              <w:jc w:val="center"/>
+              <w:cnfStyle w:val="000000000000" w:firstRow="0" w:lastRow="0" w:firstColumn="0" w:lastColumn="0" w:oddVBand="0" w:evenVBand="0" w:oddHBand="0" w:evenHBand="0" w:firstRowFirstColumn="0" w:firstRowLastColumn="0" w:lastRowFirstColumn="0" w:lastRowLastColumn="0"/>
+            </w:pPr>
+            <w:r>
+              <w:t>All illegal moves were removed for each move and all legal moves were kept</w:t>
+            </w:r>
+          </w:p>
+        </w:tc>
+        <w:tc>
+          <w:tcPr>
+            <w:tcW w:w="1717" w:type="dxa"/>
+          </w:tcPr>
+          <w:p>
+            <w:pPr>
+              <w:jc w:val="center"/>
+              <w:cnfStyle w:val="000000000000" w:firstRow="0" w:lastRow="0" w:firstColumn="0" w:lastColumn="0" w:oddVBand="0" w:evenVBand="0" w:oddHBand="0" w:evenHBand="0" w:firstRowFirstColumn="0" w:firstRowLastColumn="0" w:lastRowFirstColumn="0" w:lastRowLastColumn="0"/>
+            </w:pPr>
+            <w:r>
+              <w:t>Put the King in check from a variety of pieces and check the moves array to see if the only available moves are ones that get the King out of check</w:t>
+            </w:r>
+          </w:p>
+        </w:tc>
+        <w:tc>
+          <w:tcPr>
+            <w:tcW w:w="1477" w:type="dxa"/>
+          </w:tcPr>
+          <w:p>
+            <w:pPr>
+              <w:jc w:val="center"/>
+              <w:cnfStyle w:val="000000000000" w:firstRow="0" w:lastRow="0" w:firstColumn="0" w:lastColumn="0" w:oddVBand="0" w:evenVBand="0" w:oddHBand="0" w:evenHBand="0" w:firstRowFirstColumn="0" w:firstRowLastColumn="0" w:lastRowFirstColumn="0" w:lastRowLastColumn="0"/>
+            </w:pPr>
+            <w:r>
+              <w:t>I will add a print statement to output the array for moves, and I can check it to ensure that there are no illegal moves in it</w:t>
+            </w:r>
+          </w:p>
+        </w:tc>
+      </w:tr>
+      <w:tr>
+        <w:trPr>
+          <w:cnfStyle w:val="000000100000" w:firstRow="0" w:lastRow="0" w:firstColumn="0" w:lastColumn="0" w:oddVBand="0" w:evenVBand="0" w:oddHBand="1" w:evenHBand="0" w:firstRowFirstColumn="0" w:firstRowLastColumn="0" w:lastRowFirstColumn="0" w:lastRowLastColumn="0"/>
+        </w:trPr>
+        <w:tc>
+          <w:tcPr>
+            <w:cnfStyle w:val="001000000000" w:firstRow="0" w:lastRow="0" w:firstColumn="1" w:lastColumn="0" w:oddVBand="0" w:evenVBand="0" w:oddHBand="0" w:evenHBand="0" w:firstRowFirstColumn="0" w:firstRowLastColumn="0" w:lastRowFirstColumn="0" w:lastRowLastColumn="0"/>
+            <w:tcW w:w="1243" w:type="dxa"/>
+          </w:tcPr>
+          <w:p>
+            <w:pPr>
+              <w:jc w:val="center"/>
+            </w:pPr>
+            <w:r>
+              <w:t>1</w:t>
+            </w:r>
+            <w:r>
+              <w:t>3</w:t>
+            </w:r>
+          </w:p>
+        </w:tc>
+        <w:tc>
+          <w:tcPr>
+            <w:tcW w:w="1634" w:type="dxa"/>
+          </w:tcPr>
+          <w:p>
+            <w:pPr>
+              <w:jc w:val="center"/>
+              <w:cnfStyle w:val="000000100000" w:firstRow="0" w:lastRow="0" w:firstColumn="0" w:lastColumn="0" w:oddVBand="0" w:evenVBand="0" w:oddHBand="1" w:evenHBand="0" w:firstRowFirstColumn="0" w:firstRowLastColumn="0" w:lastRowFirstColumn="0" w:lastRowLastColumn="0"/>
+            </w:pPr>
+            <w:r>
+              <w:t>Adding Checkmate and Stalemate</w:t>
+            </w:r>
+          </w:p>
+        </w:tc>
+        <w:tc>
+          <w:tcPr>
+            <w:tcW w:w="1527" w:type="dxa"/>
+          </w:tcPr>
+          <w:p>
+            <w:pPr>
+              <w:jc w:val="center"/>
+              <w:cnfStyle w:val="000000100000" w:firstRow="0" w:lastRow="0" w:firstColumn="0" w:lastColumn="0" w:oddVBand="0" w:evenVBand="0" w:oddHBand="1" w:evenHBand="0" w:firstRowFirstColumn="0" w:firstRowLastColumn="0" w:lastRowFirstColumn="0" w:lastRowLastColumn="0"/>
+            </w:pPr>
+            <w:r>
+              <w:t>The game will recognise either a side winning or a draw by stalemate</w:t>
+            </w:r>
+          </w:p>
+        </w:tc>
+        <w:tc>
+          <w:tcPr>
+            <w:tcW w:w="1752" w:type="dxa"/>
+          </w:tcPr>
+          <w:p>
+            <w:pPr>
+              <w:jc w:val="center"/>
+              <w:cnfStyle w:val="000000100000" w:firstRow="0" w:lastRow="0" w:firstColumn="0" w:lastColumn="0" w:oddVBand="0" w:evenVBand="0" w:oddHBand="1" w:evenHBand="0" w:firstRowFirstColumn="0" w:firstRowLastColumn="0" w:lastRowFirstColumn="0" w:lastRowLastColumn="0"/>
+            </w:pPr>
+            <w:r>
+              <w:t>Both checkmate and stalemate were recognised and playable</w:t>
+            </w:r>
+          </w:p>
+        </w:tc>
+        <w:tc>
+          <w:tcPr>
+            <w:tcW w:w="1717" w:type="dxa"/>
+          </w:tcPr>
+          <w:p>
+            <w:pPr>
+              <w:jc w:val="center"/>
+              <w:cnfStyle w:val="000000100000" w:firstRow="0" w:lastRow="0" w:firstColumn="0" w:lastColumn="0" w:oddVBand="0" w:evenVBand="0" w:oddHBand="1" w:evenHBand="0" w:firstRowFirstColumn="0" w:firstRowLastColumn="0" w:lastRowFirstColumn="0" w:lastRowLastColumn="0"/>
+            </w:pPr>
+            <w:r>
+              <w:t>Play through game to get a variety of checkmates and stalemates.  If they are all correctly recognised, it works</w:t>
+            </w:r>
+          </w:p>
+        </w:tc>
+        <w:tc>
+          <w:tcPr>
+            <w:tcW w:w="1477" w:type="dxa"/>
+          </w:tcPr>
+          <w:p>
+            <w:pPr>
+              <w:jc w:val="center"/>
+              <w:cnfStyle w:val="000000100000" w:firstRow="0" w:lastRow="0" w:firstColumn="0" w:lastColumn="0" w:oddVBand="0" w:evenVBand="0" w:oddHBand="1" w:evenHBand="0" w:firstRowFirstColumn="0" w:firstRowLastColumn="0" w:lastRowFirstColumn="0" w:lastRowLastColumn="0"/>
+            </w:pPr>
+            <w:r>
+              <w:t>Play through several games to get to checkmate and to get to stalemate.  The relevant message will appear if it is recognised</w:t>
+            </w:r>
+          </w:p>
+        </w:tc>
+      </w:tr>
+      <w:tr>
+        <w:tc>
+          <w:tcPr>
+            <w:cnfStyle w:val="001000000000" w:firstRow="0" w:lastRow="0" w:firstColumn="1" w:lastColumn="0" w:oddVBand="0" w:evenVBand="0" w:oddHBand="0" w:evenHBand="0" w:firstRowFirstColumn="0" w:firstRowLastColumn="0" w:lastRowFirstColumn="0" w:lastRowLastColumn="0"/>
+            <w:tcW w:w="1243" w:type="dxa"/>
+          </w:tcPr>
+          <w:p>
+            <w:pPr>
+              <w:jc w:val="center"/>
+            </w:pPr>
+            <w:r>
+              <w:t>1</w:t>
+            </w:r>
+            <w:r>
+              <w:t>4</w:t>
+            </w:r>
+          </w:p>
+        </w:tc>
+        <w:tc>
+          <w:tcPr>
+            <w:tcW w:w="1634" w:type="dxa"/>
+          </w:tcPr>
+          <w:p>
+            <w:pPr>
+              <w:jc w:val="center"/>
+              <w:cnfStyle w:val="000000000000" w:firstRow="0" w:lastRow="0" w:firstColumn="0" w:lastColumn="0" w:oddVBand="0" w:evenVBand="0" w:oddHBand="0" w:evenHBand="0" w:firstRowFirstColumn="0" w:firstRowLastColumn="0" w:lastRowFirstColumn="0" w:lastRowLastColumn="0"/>
+            </w:pPr>
+            <w:r>
+              <w:t>RankFile Notation Conversion</w:t>
+            </w:r>
+          </w:p>
+        </w:tc>
+        <w:tc>
+          <w:tcPr>
+            <w:tcW w:w="1527" w:type="dxa"/>
+          </w:tcPr>
+          <w:p>
+            <w:pPr>
+              <w:jc w:val="center"/>
+              <w:cnfStyle w:val="000000000000" w:firstRow="0" w:lastRow="0" w:firstColumn="0" w:lastColumn="0" w:oddVBand="0" w:evenVBand="0" w:oddHBand="0" w:evenHBand="0" w:firstRowFirstColumn="0" w:firstRowLastColumn="0" w:lastRowFirstColumn="0" w:lastRowLastColumn="0"/>
+            </w:pPr>
+            <w:r>
+              <w:t>The latest move in the movelog variable will be converted to chess notation and stored in a separate array</w:t>
+            </w:r>
+          </w:p>
+        </w:tc>
+        <w:tc>
+          <w:tcPr>
+            <w:tcW w:w="1752" w:type="dxa"/>
+          </w:tcPr>
+          <w:p>
+            <w:pPr>
+              <w:jc w:val="center"/>
+              <w:cnfStyle w:val="000000000000" w:firstRow="0" w:lastRow="0" w:firstColumn="0" w:lastColumn="0" w:oddVBand="0" w:evenVBand="0" w:oddHBand="0" w:evenHBand="0" w:firstRowFirstColumn="0" w:firstRowLastColumn="0" w:lastRowFirstColumn="0" w:lastRowLastColumn="0"/>
+            </w:pPr>
+            <w:r>
+              <w:t>The conversion was done successfully.  Castling and Promotion will be added when they are coded in</w:t>
+            </w:r>
+          </w:p>
+        </w:tc>
+        <w:tc>
+          <w:tcPr>
+            <w:tcW w:w="1717" w:type="dxa"/>
+          </w:tcPr>
+          <w:p>
+            <w:pPr>
+              <w:jc w:val="center"/>
+              <w:cnfStyle w:val="000000000000" w:firstRow="0" w:lastRow="0" w:firstColumn="0" w:lastColumn="0" w:oddVBand="0" w:evenVBand="0" w:oddHBand="0" w:evenHBand="0" w:firstRowFirstColumn="0" w:firstRowLastColumn="0" w:lastRowFirstColumn="0" w:lastRowLastColumn="0"/>
+            </w:pPr>
+            <w:r>
+              <w:t>I’ll check the move log and the chess notation move log and see if they match up</w:t>
+            </w:r>
+          </w:p>
+        </w:tc>
+        <w:tc>
+          <w:tcPr>
+            <w:tcW w:w="1477" w:type="dxa"/>
+          </w:tcPr>
+          <w:p>
+            <w:pPr>
+              <w:jc w:val="center"/>
+              <w:cnfStyle w:val="000000000000" w:firstRow="0" w:lastRow="0" w:firstColumn="0" w:lastColumn="0" w:oddVBand="0" w:evenVBand="0" w:oddHBand="0" w:evenHBand="0" w:firstRowFirstColumn="0" w:firstRowLastColumn="0" w:lastRowFirstColumn="0" w:lastRowLastColumn="0"/>
+            </w:pPr>
+            <w:r>
+              <w:t>Print both move logs and ensure that they match</w:t>
+            </w:r>
+          </w:p>
+        </w:tc>
+      </w:tr>
+      <w:tr>
+        <w:trPr>
+          <w:cnfStyle w:val="000000100000" w:firstRow="0" w:lastRow="0" w:firstColumn="0" w:lastColumn="0" w:oddVBand="0" w:evenVBand="0" w:oddHBand="1" w:evenHBand="0" w:firstRowFirstColumn="0" w:firstRowLastColumn="0" w:lastRowFirstColumn="0" w:lastRowLastColumn="0"/>
+        </w:trPr>
+        <w:tc>
+          <w:tcPr>
+            <w:cnfStyle w:val="001000000000" w:firstRow="0" w:lastRow="0" w:firstColumn="1" w:lastColumn="0" w:oddVBand="0" w:evenVBand="0" w:oddHBand="0" w:evenHBand="0" w:firstRowFirstColumn="0" w:firstRowLastColumn="0" w:lastRowFirstColumn="0" w:lastRowLastColumn="0"/>
+            <w:tcW w:w="1243" w:type="dxa"/>
+          </w:tcPr>
+          <w:p>
+            <w:pPr>
+              <w:jc w:val="center"/>
+            </w:pPr>
+            <w:r>
+              <w:t>1</w:t>
+            </w:r>
+            <w:r>
+              <w:t>5</w:t>
+            </w:r>
+          </w:p>
+        </w:tc>
+        <w:tc>
+          <w:tcPr>
+            <w:tcW w:w="1634" w:type="dxa"/>
+          </w:tcPr>
+          <w:p>
+            <w:pPr>
+              <w:jc w:val="center"/>
+              <w:cnfStyle w:val="000000100000" w:firstRow="0" w:lastRow="0" w:firstColumn="0" w:lastColumn="0" w:oddVBand="0" w:evenVBand="0" w:oddHBand="1" w:evenHBand="0" w:firstRowFirstColumn="0" w:firstRowLastColumn="0" w:lastRowFirstColumn="0" w:lastRowLastColumn="0"/>
+            </w:pPr>
+            <w:r>
+              <w:t>Move Highlighting</w:t>
+            </w:r>
+          </w:p>
+        </w:tc>
+        <w:tc>
+          <w:tcPr>
+            <w:tcW w:w="1527" w:type="dxa"/>
+          </w:tcPr>
+          <w:p>
+            <w:pPr>
+              <w:jc w:val="center"/>
+              <w:cnfStyle w:val="000000100000" w:firstRow="0" w:lastRow="0" w:firstColumn="0" w:lastColumn="0" w:oddVBand="0" w:evenVBand="0" w:oddHBand="1" w:evenHBand="0" w:firstRowFirstColumn="0" w:firstRowLastColumn="0" w:lastRowFirstColumn="0" w:lastRowLastColumn="0"/>
+            </w:pPr>
+            <w:r>
+              <w:t>When a piece is clicked, its possible moves will be shown on screen</w:t>
+            </w:r>
+          </w:p>
+        </w:tc>
+        <w:tc>
+          <w:tcPr>
+            <w:tcW w:w="1752" w:type="dxa"/>
+          </w:tcPr>
+          <w:p>
+            <w:pPr>
+              <w:jc w:val="center"/>
+              <w:cnfStyle w:val="000000100000" w:firstRow="0" w:lastRow="0" w:firstColumn="0" w:lastColumn="0" w:oddVBand="0" w:evenVBand="0" w:oddHBand="1" w:evenHBand="0" w:firstRowFirstColumn="0" w:firstRowLastColumn="0" w:lastRowFirstColumn="0" w:lastRowLastColumn="0"/>
+            </w:pPr>
+            <w:r>
+              <w:t>Upon being clicked, the potential moves were highlighted with a red outline</w:t>
+            </w:r>
+          </w:p>
+        </w:tc>
+        <w:tc>
+          <w:tcPr>
+            <w:tcW w:w="1717" w:type="dxa"/>
+          </w:tcPr>
+          <w:p>
+            <w:pPr>
+              <w:jc w:val="center"/>
+              <w:cnfStyle w:val="000000100000" w:firstRow="0" w:lastRow="0" w:firstColumn="0" w:lastColumn="0" w:oddVBand="0" w:evenVBand="0" w:oddHBand="1" w:evenHBand="0" w:firstRowFirstColumn="0" w:firstRowLastColumn="0" w:lastRowFirstColumn="0" w:lastRowLastColumn="0"/>
+            </w:pPr>
+            <w:r>
+              <w:t>When a piece is selected, the squares it can move to should be highlighted</w:t>
+            </w:r>
+          </w:p>
+        </w:tc>
+        <w:tc>
+          <w:tcPr>
+            <w:tcW w:w="1477" w:type="dxa"/>
+          </w:tcPr>
+          <w:p>
+            <w:pPr>
+              <w:jc w:val="center"/>
+              <w:cnfStyle w:val="000000100000" w:firstRow="0" w:lastRow="0" w:firstColumn="0" w:lastColumn="0" w:oddVBand="0" w:evenVBand="0" w:oddHBand="1" w:evenHBand="0" w:firstRowFirstColumn="0" w:firstRowLastColumn="0" w:lastRowFirstColumn="0" w:lastRowLastColumn="0"/>
+            </w:pPr>
+            <w:r>
+              <w:t>Run the program and select each piece in turn.  Then make some moves and make sure that the correct squares are still highlighted</w:t>
+            </w:r>
+          </w:p>
+        </w:tc>
+      </w:tr>
+      <w:tr>
+        <w:tc>
+          <w:tcPr>
+            <w:cnfStyle w:val="001000000000" w:firstRow="0" w:lastRow="0" w:firstColumn="1" w:lastColumn="0" w:oddVBand="0" w:evenVBand="0" w:oddHBand="0" w:evenHBand="0" w:firstRowFirstColumn="0" w:firstRowLastColumn="0" w:lastRowFirstColumn="0" w:lastRowLastColumn="0"/>
+            <w:tcW w:w="1243" w:type="dxa"/>
+          </w:tcPr>
+          <w:p>
+            <w:pPr>
+              <w:jc w:val="center"/>
+            </w:pPr>
+            <w:r>
+              <w:t>1</w:t>
+            </w:r>
+            <w:r>
+              <w:t>6</w:t>
+            </w:r>
+          </w:p>
+        </w:tc>
+        <w:tc>
+          <w:tcPr>
+            <w:tcW w:w="1634" w:type="dxa"/>
+          </w:tcPr>
+          <w:p>
+            <w:pPr>
+              <w:jc w:val="center"/>
+              <w:cnfStyle w:val="000000000000" w:firstRow="0" w:lastRow="0" w:firstColumn="0" w:lastColumn="0" w:oddVBand="0" w:evenVBand="0" w:oddHBand="0" w:evenHBand="0" w:firstRowFirstColumn="0" w:firstRowLastColumn="0" w:lastRowFirstColumn="0" w:lastRowLastColumn="0"/>
+            </w:pPr>
+            <w:r>
+              <w:t>Stopping the King Moving into</w:t>
+            </w:r>
+            <w:r>
+              <w:t xml:space="preserve"> </w:t>
+            </w:r>
+            <w:r>
+              <w:t>Check by Taki</w:t>
+            </w:r>
+            <w:r>
+              <w:t>n</w:t>
+            </w:r>
+            <w:r>
+              <w:t>g a Piece</w:t>
+            </w:r>
+          </w:p>
+        </w:tc>
+        <w:tc>
+          <w:tcPr>
+            <w:tcW w:w="1527" w:type="dxa"/>
+          </w:tcPr>
+          <w:p>
+            <w:pPr>
+              <w:jc w:val="center"/>
+              <w:cnfStyle w:val="000000000000" w:firstRow="0" w:lastRow="0" w:firstColumn="0" w:lastColumn="0" w:oddVBand="0" w:evenVBand="0" w:oddHBand="0" w:evenHBand="0" w:firstRowFirstColumn="0" w:firstRowLastColumn="0" w:lastRowFirstColumn="0" w:lastRowLastColumn="0"/>
+            </w:pPr>
+            <w:r>
+              <w:t>The piece movement functions had to be edited so that removing illegal moves for the King included being unable to take a piece that is defended</w:t>
+            </w:r>
+          </w:p>
+        </w:tc>
+        <w:tc>
+          <w:tcPr>
+            <w:tcW w:w="1752" w:type="dxa"/>
+          </w:tcPr>
+          <w:p>
+            <w:pPr>
+              <w:jc w:val="center"/>
+              <w:cnfStyle w:val="000000000000" w:firstRow="0" w:lastRow="0" w:firstColumn="0" w:lastColumn="0" w:oddVBand="0" w:evenVBand="0" w:oddHBand="0" w:evenHBand="0" w:firstRowFirstColumn="0" w:firstRowLastColumn="0" w:lastRowFirstColumn="0" w:lastRowLastColumn="0"/>
+            </w:pPr>
+            <w:r>
+              <w:t>The King can no longer take defended enemy pieces</w:t>
+            </w:r>
+          </w:p>
+        </w:tc>
+        <w:tc>
+          <w:tcPr>
+            <w:tcW w:w="1717" w:type="dxa"/>
+          </w:tcPr>
+          <w:p>
+            <w:pPr>
+              <w:jc w:val="center"/>
+              <w:cnfStyle w:val="000000000000" w:firstRow="0" w:lastRow="0" w:firstColumn="0" w:lastColumn="0" w:oddVBand="0" w:evenVBand="0" w:oddHBand="0" w:evenHBand="0" w:firstRowFirstColumn="0" w:firstRowLastColumn="0" w:lastRowFirstColumn="0" w:lastRowLastColumn="0"/>
+            </w:pPr>
+            <w:r>
+              <w:t>I added this step during the development, when I realised that, because I was reusing the same algorithms</w:t>
+            </w:r>
+            <w:r>
+              <w:t>, the King’s moves weren’t being amended to prevent it taking a defended enemy piece.</w:t>
+            </w:r>
+            <w:r>
+              <w:t xml:space="preserve">  I altered them so that, if the Kings moves are being checked, taking a piece and moving into check is removed</w:t>
+            </w:r>
+          </w:p>
+        </w:tc>
+        <w:tc>
+          <w:tcPr>
+            <w:tcW w:w="1477" w:type="dxa"/>
+          </w:tcPr>
+          <w:p>
+            <w:pPr>
+              <w:jc w:val="center"/>
+              <w:cnfStyle w:val="000000000000" w:firstRow="0" w:lastRow="0" w:firstColumn="0" w:lastColumn="0" w:oddVBand="0" w:evenVBand="0" w:oddHBand="0" w:evenHBand="0" w:firstRowFirstColumn="0" w:firstRowLastColumn="0" w:lastRowFirstColumn="0" w:lastRowLastColumn="0"/>
+            </w:pPr>
+            <w:r>
+              <w:t>Put the King in check from a defended piece that is one square away from the King.  I can then select the King to see if taking the piece is highlighted as an option.  I can then do the same for an undefended piece</w:t>
+            </w:r>
+          </w:p>
+        </w:tc>
+      </w:tr>
+      <w:tr>
+        <w:trPr>
+          <w:cnfStyle w:val="000000100000" w:firstRow="0" w:lastRow="0" w:firstColumn="0" w:lastColumn="0" w:oddVBand="0" w:evenVBand="0" w:oddHBand="1" w:evenHBand="0" w:firstRowFirstColumn="0" w:firstRowLastColumn="0" w:lastRowFirstColumn="0" w:lastRowLastColumn="0"/>
+        </w:trPr>
+        <w:tc>
+          <w:tcPr>
+            <w:cnfStyle w:val="001000000000" w:firstRow="0" w:lastRow="0" w:firstColumn="1" w:lastColumn="0" w:oddVBand="0" w:evenVBand="0" w:oddHBand="0" w:evenHBand="0" w:firstRowFirstColumn="0" w:firstRowLastColumn="0" w:lastRowFirstColumn="0" w:lastRowLastColumn="0"/>
+            <w:tcW w:w="1243" w:type="dxa"/>
+          </w:tcPr>
+          <w:p>
+            <w:pPr>
+              <w:jc w:val="center"/>
+            </w:pPr>
+            <w:r>
+              <w:t>1</w:t>
+            </w:r>
+            <w:r>
+              <w:t>7</w:t>
+            </w:r>
+          </w:p>
+        </w:tc>
+        <w:tc>
+          <w:tcPr>
+            <w:tcW w:w="1634" w:type="dxa"/>
+          </w:tcPr>
+          <w:p>
+            <w:pPr>
+              <w:jc w:val="center"/>
+              <w:cnfStyle w:val="000000100000" w:firstRow="0" w:lastRow="0" w:firstColumn="0" w:lastColumn="0" w:oddVBand="0" w:evenVBand="0" w:oddHBand="1" w:evenHBand="0" w:firstRowFirstColumn="0" w:firstRowLastColumn="0" w:lastRowFirstColumn="0" w:lastRowLastColumn="0"/>
+            </w:pPr>
+            <w:r>
+              <w:t>Castling</w:t>
+            </w:r>
+          </w:p>
+        </w:tc>
+        <w:tc>
+          <w:tcPr>
+            <w:tcW w:w="1527" w:type="dxa"/>
+          </w:tcPr>
+          <w:p>
+            <w:pPr>
+              <w:jc w:val="center"/>
+              <w:cnfStyle w:val="000000100000" w:firstRow="0" w:lastRow="0" w:firstColumn="0" w:lastColumn="0" w:oddVBand="0" w:evenVBand="0" w:oddHBand="1" w:evenHBand="0" w:firstRowFirstColumn="0" w:firstRowLastColumn="0" w:lastRowFirstColumn="0" w:lastRowLastColumn="0"/>
+            </w:pPr>
+            <w:r>
+              <w:t>The King should be able to castle following the general rules of the move</w:t>
+            </w:r>
+          </w:p>
+        </w:tc>
+        <w:tc>
+          <w:tcPr>
+            <w:tcW w:w="1752" w:type="dxa"/>
+          </w:tcPr>
+          <w:p>
+            <w:pPr>
+              <w:jc w:val="center"/>
+              <w:cnfStyle w:val="000000100000" w:firstRow="0" w:lastRow="0" w:firstColumn="0" w:lastColumn="0" w:oddVBand="0" w:evenVBand="0" w:oddHBand="1" w:evenHBand="0" w:firstRowFirstColumn="0" w:firstRowLastColumn="0" w:lastRowFirstColumn="0" w:lastRowLastColumn="0"/>
+            </w:pPr>
+            <w:r>
+              <w:t xml:space="preserve">Castling was added successfully and the moves were correctly added to the </w:t>
+            </w:r>
+            <w:r>
+              <w:t>move log</w:t>
+            </w:r>
+          </w:p>
+        </w:tc>
+        <w:tc>
+          <w:tcPr>
+            <w:tcW w:w="1717" w:type="dxa"/>
+          </w:tcPr>
+          <w:p>
+            <w:pPr>
+              <w:jc w:val="center"/>
+              <w:cnfStyle w:val="000000100000" w:firstRow="0" w:lastRow="0" w:firstColumn="0" w:lastColumn="0" w:oddVBand="0" w:evenVBand="0" w:oddHBand="1" w:evenHBand="0" w:firstRowFirstColumn="0" w:firstRowLastColumn="0" w:lastRowFirstColumn="0" w:lastRowLastColumn="0"/>
+            </w:pPr>
+            <w:r>
+              <w:t>Get to a position in which castling is possible and try to castle.  Also, get to positions in which castling would be possible, but one condition isn’t met to test that it all works</w:t>
+            </w:r>
+          </w:p>
+        </w:tc>
+        <w:tc>
+          <w:tcPr>
+            <w:tcW w:w="1477" w:type="dxa"/>
+          </w:tcPr>
+          <w:p>
+            <w:pPr>
+              <w:jc w:val="center"/>
+              <w:cnfStyle w:val="000000100000" w:firstRow="0" w:lastRow="0" w:firstColumn="0" w:lastColumn="0" w:oddVBand="0" w:evenVBand="0" w:oddHBand="1" w:evenHBand="0" w:firstRowFirstColumn="0" w:firstRowLastColumn="0" w:lastRowFirstColumn="0" w:lastRowLastColumn="0"/>
+            </w:pPr>
+            <w:r>
+              <w:t>Play the game so that it gets to any necessary position to ensure that castling is only permitted where it should be</w:t>
+            </w:r>
+          </w:p>
+        </w:tc>
+      </w:tr>
+      <w:tr>
+        <w:tc>
+          <w:tcPr>
+            <w:cnfStyle w:val="001000000000" w:firstRow="0" w:lastRow="0" w:firstColumn="1" w:lastColumn="0" w:oddVBand="0" w:evenVBand="0" w:oddHBand="0" w:evenHBand="0" w:firstRowFirstColumn="0" w:firstRowLastColumn="0" w:lastRowFirstColumn="0" w:lastRowLastColumn="0"/>
+            <w:tcW w:w="1243" w:type="dxa"/>
+          </w:tcPr>
+          <w:p>
+            <w:pPr>
+              <w:jc w:val="center"/>
+            </w:pPr>
+            <w:r>
+              <w:t>1</w:t>
+            </w:r>
+            <w:r>
+              <w:t>8</w:t>
+            </w:r>
+          </w:p>
+        </w:tc>
+        <w:tc>
+          <w:tcPr>
+            <w:tcW w:w="1634" w:type="dxa"/>
+          </w:tcPr>
+          <w:p>
+            <w:pPr>
+              <w:jc w:val="center"/>
+              <w:cnfStyle w:val="000000000000" w:firstRow="0" w:lastRow="0" w:firstColumn="0" w:lastColumn="0" w:oddVBand="0" w:evenVBand="0" w:oddHBand="0" w:evenHBand="0" w:firstRowFirstColumn="0" w:firstRowLastColumn="0" w:lastRowFirstColumn="0" w:lastRowLastColumn="0"/>
+            </w:pPr>
+            <w:r>
+              <w:t>Pawn Promotion</w:t>
+            </w:r>
+          </w:p>
+        </w:tc>
+        <w:tc>
+          <w:tcPr>
+            <w:tcW w:w="1527" w:type="dxa"/>
+          </w:tcPr>
+          <w:p>
+            <w:pPr>
+              <w:jc w:val="center"/>
+              <w:cnfStyle w:val="000000000000" w:firstRow="0" w:lastRow="0" w:firstColumn="0" w:lastColumn="0" w:oddVBand="0" w:evenVBand="0" w:oddHBand="0" w:evenHBand="0" w:firstRowFirstColumn="0" w:firstRowLastColumn="0" w:lastRowFirstColumn="0" w:lastRowLastColumn="0"/>
+            </w:pPr>
+            <w:r>
+              <w:t>Add the functionality so that a pawn at the end of the board can become a piece of the player’s choosing</w:t>
+            </w:r>
+          </w:p>
+        </w:tc>
+        <w:tc>
+          <w:tcPr>
+            <w:tcW w:w="1752" w:type="dxa"/>
+          </w:tcPr>
+          <w:p>
+            <w:pPr>
+              <w:jc w:val="center"/>
+              <w:cnfStyle w:val="000000000000" w:firstRow="0" w:lastRow="0" w:firstColumn="0" w:lastColumn="0" w:oddVBand="0" w:evenVBand="0" w:oddHBand="0" w:evenHBand="0" w:firstRowFirstColumn="0" w:firstRowLastColumn="0" w:lastRowFirstColumn="0" w:lastRowLastColumn="0"/>
+            </w:pPr>
+            <w:r>
+              <w:t>The pawn promotion algorithm worked and allowed the pawn to change into any given piece (within the limits needed)</w:t>
+            </w:r>
+          </w:p>
+        </w:tc>
+        <w:tc>
+          <w:tcPr>
+            <w:tcW w:w="1717" w:type="dxa"/>
+          </w:tcPr>
+          <w:p>
+            <w:pPr>
+              <w:jc w:val="center"/>
+              <w:cnfStyle w:val="000000000000" w:firstRow="0" w:lastRow="0" w:firstColumn="0" w:lastColumn="0" w:oddVBand="0" w:evenVBand="0" w:oddHBand="0" w:evenHBand="0" w:firstRowFirstColumn="0" w:firstRowLastColumn="0" w:lastRowFirstColumn="0" w:lastRowLastColumn="0"/>
+            </w:pPr>
+            <w:r>
+              <w:t>Get to a position where a pawn can promote and try changing it, in turn, to each piece (Bishop, Knight, Rook, Queen)</w:t>
+            </w:r>
+          </w:p>
+        </w:tc>
+        <w:tc>
+          <w:tcPr>
+            <w:tcW w:w="1477" w:type="dxa"/>
+          </w:tcPr>
+          <w:p>
+            <w:pPr>
+              <w:jc w:val="center"/>
+              <w:cnfStyle w:val="000000000000" w:firstRow="0" w:lastRow="0" w:firstColumn="0" w:lastColumn="0" w:oddVBand="0" w:evenVBand="0" w:oddHBand="0" w:evenHBand="0" w:firstRowFirstColumn="0" w:firstRowLastColumn="0" w:lastRowFirstColumn="0" w:lastRowLastColumn="0"/>
+            </w:pPr>
+            <w:r>
+              <w:t>Alter the board array so that a pawn can promote next move.  Then I can try promoting it to each piece</w:t>
+            </w:r>
+          </w:p>
+        </w:tc>
+      </w:tr>
+      <w:tr>
+        <w:trPr>
+          <w:cnfStyle w:val="000000100000" w:firstRow="0" w:lastRow="0" w:firstColumn="0" w:lastColumn="0" w:oddVBand="0" w:evenVBand="0" w:oddHBand="1" w:evenHBand="0" w:firstRowFirstColumn="0" w:firstRowLastColumn="0" w:lastRowFirstColumn="0" w:lastRowLastColumn="0"/>
+        </w:trPr>
+        <w:tc>
+          <w:tcPr>
+            <w:cnfStyle w:val="001000000000" w:firstRow="0" w:lastRow="0" w:firstColumn="1" w:lastColumn="0" w:oddVBand="0" w:evenVBand="0" w:oddHBand="0" w:evenHBand="0" w:firstRowFirstColumn="0" w:firstRowLastColumn="0" w:lastRowFirstColumn="0" w:lastRowLastColumn="0"/>
+            <w:tcW w:w="1243" w:type="dxa"/>
+          </w:tcPr>
+          <w:p>
+            <w:pPr>
+              <w:jc w:val="center"/>
+            </w:pPr>
+            <w:r>
+              <w:t>19</w:t>
+            </w:r>
+          </w:p>
+        </w:tc>
+        <w:tc>
+          <w:tcPr>
+            <w:tcW w:w="1634" w:type="dxa"/>
+          </w:tcPr>
+          <w:p>
+            <w:pPr>
+              <w:jc w:val="center"/>
+              <w:cnfStyle w:val="000000100000" w:firstRow="0" w:lastRow="0" w:firstColumn="0" w:lastColumn="0" w:oddVBand="0" w:evenVBand="0" w:oddHBand="1" w:evenHBand="0" w:firstRowFirstColumn="0" w:firstRowLastColumn="0" w:lastRowFirstColumn="0" w:lastRowLastColumn="0"/>
+            </w:pPr>
+            <w:r>
+              <w:t>En Passant</w:t>
+            </w:r>
+          </w:p>
+        </w:tc>
+        <w:tc>
+          <w:tcPr>
+            <w:tcW w:w="1527" w:type="dxa"/>
+          </w:tcPr>
+          <w:p>
+            <w:pPr>
+              <w:jc w:val="center"/>
+              <w:cnfStyle w:val="000000100000" w:firstRow="0" w:lastRow="0" w:firstColumn="0" w:lastColumn="0" w:oddVBand="0" w:evenVBand="0" w:oddHBand="1" w:evenHBand="0" w:firstRowFirstColumn="0" w:firstRowLastColumn="0" w:lastRowFirstColumn="0" w:lastRowLastColumn="0"/>
+            </w:pPr>
+            <w:r>
+              <w:t>Allow for the En Passant rule when a pawn moves two squares</w:t>
+            </w:r>
+          </w:p>
+        </w:tc>
+        <w:tc>
+          <w:tcPr>
+            <w:tcW w:w="1752" w:type="dxa"/>
+          </w:tcPr>
+          <w:p>
+            <w:pPr>
+              <w:jc w:val="center"/>
+              <w:cnfStyle w:val="000000100000" w:firstRow="0" w:lastRow="0" w:firstColumn="0" w:lastColumn="0" w:oddVBand="0" w:evenVBand="0" w:oddHBand="1" w:evenHBand="0" w:firstRowFirstColumn="0" w:firstRowLastColumn="0" w:lastRowFirstColumn="0" w:lastRowLastColumn="0"/>
+            </w:pPr>
+            <w:r>
+              <w:t>En Passant got added to the moves array and is playable</w:t>
+            </w:r>
+          </w:p>
+        </w:tc>
+        <w:tc>
+          <w:tcPr>
+            <w:tcW w:w="1717" w:type="dxa"/>
+          </w:tcPr>
+          <w:p>
+            <w:pPr>
+              <w:jc w:val="center"/>
+              <w:cnfStyle w:val="000000100000" w:firstRow="0" w:lastRow="0" w:firstColumn="0" w:lastColumn="0" w:oddVBand="0" w:evenVBand="0" w:oddHBand="1" w:evenHBand="0" w:firstRowFirstColumn="0" w:firstRowLastColumn="0" w:lastRowFirstColumn="0" w:lastRowLastColumn="0"/>
+            </w:pPr>
+            <w:r>
+              <w:t>Ensure that en passant is only playable when an enemy pawn has just moved two squares and is horizontally adjacent to a friendly pawn, but is only playable for that pawn</w:t>
+            </w:r>
+          </w:p>
+        </w:tc>
+        <w:tc>
+          <w:tcPr>
+            <w:tcW w:w="1477" w:type="dxa"/>
+          </w:tcPr>
+          <w:p>
+            <w:pPr>
+              <w:jc w:val="center"/>
+              <w:cnfStyle w:val="000000100000" w:firstRow="0" w:lastRow="0" w:firstColumn="0" w:lastColumn="0" w:oddVBand="0" w:evenVBand="0" w:oddHBand="1" w:evenHBand="0" w:firstRowFirstColumn="0" w:firstRowLastColumn="0" w:lastRowFirstColumn="0" w:lastRowLastColumn="0"/>
+            </w:pPr>
+            <w:r>
+              <w:t>Play through so that en passant is playable, then test if it works</w:t>
+            </w:r>
+          </w:p>
+        </w:tc>
+      </w:tr>
+      <w:tr>
+        <w:tc>
+          <w:tcPr>
+            <w:cnfStyle w:val="001000000000" w:firstRow="0" w:lastRow="0" w:firstColumn="1" w:lastColumn="0" w:oddVBand="0" w:evenVBand="0" w:oddHBand="0" w:evenHBand="0" w:firstRowFirstColumn="0" w:firstRowLastColumn="0" w:lastRowFirstColumn="0" w:lastRowLastColumn="0"/>
+            <w:tcW w:w="1243" w:type="dxa"/>
+          </w:tcPr>
+          <w:p>
+            <w:pPr>
+              <w:jc w:val="center"/>
+            </w:pPr>
+            <w:r>
+              <w:t>2</w:t>
+            </w:r>
+            <w:r>
+              <w:t>0</w:t>
+            </w:r>
+          </w:p>
+        </w:tc>
+        <w:tc>
+          <w:tcPr>
+            <w:tcW w:w="1634" w:type="dxa"/>
+          </w:tcPr>
+          <w:p>
+            <w:pPr>
+              <w:jc w:val="center"/>
+              <w:cnfStyle w:val="000000000000" w:firstRow="0" w:lastRow="0" w:firstColumn="0" w:lastColumn="0" w:oddVBand="0" w:evenVBand="0" w:oddHBand="0" w:evenHBand="0" w:firstRowFirstColumn="0" w:firstRowLastColumn="0" w:lastRowFirstColumn="0" w:lastRowLastColumn="0"/>
+            </w:pPr>
+            <w:r>
+              <w:t>Menu Screen</w:t>
+            </w:r>
+          </w:p>
+        </w:tc>
+        <w:tc>
+          <w:tcPr>
+            <w:tcW w:w="1527" w:type="dxa"/>
+          </w:tcPr>
+          <w:p>
+            <w:pPr>
+              <w:jc w:val="center"/>
+              <w:cnfStyle w:val="000000000000" w:firstRow="0" w:lastRow="0" w:firstColumn="0" w:lastColumn="0" w:oddVBand="0" w:evenVBand="0" w:oddHBand="0" w:evenHBand="0" w:firstRowFirstColumn="0" w:firstRowLastColumn="0" w:lastRowFirstColumn="0" w:lastRowLastColumn="0"/>
+            </w:pPr>
+            <w:r>
+              <w:t>I added a menu screen so that a ‘How to Play’ screen can be added later</w:t>
+            </w:r>
+          </w:p>
+        </w:tc>
+        <w:tc>
+          <w:tcPr>
+            <w:tcW w:w="1752" w:type="dxa"/>
+          </w:tcPr>
+          <w:p>
+            <w:pPr>
+              <w:jc w:val="center"/>
+              <w:cnfStyle w:val="000000000000" w:firstRow="0" w:lastRow="0" w:firstColumn="0" w:lastColumn="0" w:oddVBand="0" w:evenVBand="0" w:oddHBand="0" w:evenHBand="0" w:firstRowFirstColumn="0" w:firstRowLastColumn="0" w:lastRowFirstColumn="0" w:lastRowLastColumn="0"/>
+            </w:pPr>
+            <w:r>
+              <w:t>The menu screen worked, the play button took the player to the game and the How to Play button will be coded in due course</w:t>
+            </w:r>
+          </w:p>
+        </w:tc>
+        <w:tc>
+          <w:tcPr>
+            <w:tcW w:w="1717" w:type="dxa"/>
+          </w:tcPr>
+          <w:p>
+            <w:pPr>
+              <w:jc w:val="center"/>
+              <w:cnfStyle w:val="000000000000" w:firstRow="0" w:lastRow="0" w:firstColumn="0" w:lastColumn="0" w:oddVBand="0" w:evenVBand="0" w:oddHBand="0" w:evenHBand="0" w:firstRowFirstColumn="0" w:firstRowLastColumn="0" w:lastRowFirstColumn="0" w:lastRowLastColumn="0"/>
+            </w:pPr>
+            <w:r>
+              <w:t>Check that the Menu Screen is the first thing to appear upon running the program, and that the buttons work</w:t>
+            </w:r>
+          </w:p>
+        </w:tc>
+        <w:tc>
+          <w:tcPr>
+            <w:tcW w:w="1477" w:type="dxa"/>
+          </w:tcPr>
+          <w:p>
+            <w:pPr>
+              <w:jc w:val="center"/>
+              <w:cnfStyle w:val="000000000000" w:firstRow="0" w:lastRow="0" w:firstColumn="0" w:lastColumn="0" w:oddVBand="0" w:evenVBand="0" w:oddHBand="0" w:evenHBand="0" w:firstRowFirstColumn="0" w:firstRowLastColumn="0" w:lastRowFirstColumn="0" w:lastRowLastColumn="0"/>
+            </w:pPr>
+            <w:r>
+              <w:t>Run the program to check it runs as expected.  Check each button in turn to make sure that they do what is needed</w:t>
+            </w:r>
+          </w:p>
+        </w:tc>
+      </w:tr>
+      <w:tr>
+        <w:trPr>
+          <w:cnfStyle w:val="000000100000" w:firstRow="0" w:lastRow="0" w:firstColumn="0" w:lastColumn="0" w:oddVBand="0" w:evenVBand="0" w:oddHBand="1" w:evenHBand="0" w:firstRowFirstColumn="0" w:firstRowLastColumn="0" w:lastRowFirstColumn="0" w:lastRowLastColumn="0"/>
+        </w:trPr>
+        <w:tc>
+          <w:tcPr>
+            <w:cnfStyle w:val="001000000000" w:firstRow="0" w:lastRow="0" w:firstColumn="1" w:lastColumn="0" w:oddVBand="0" w:evenVBand="0" w:oddHBand="0" w:evenHBand="0" w:firstRowFirstColumn="0" w:firstRowLastColumn="0" w:lastRowFirstColumn="0" w:lastRowLastColumn="0"/>
+            <w:tcW w:w="1243" w:type="dxa"/>
+          </w:tcPr>
+          <w:p>
+            <w:pPr>
+              <w:jc w:val="center"/>
+            </w:pPr>
+            <w:r>
+              <w:t>2</w:t>
+            </w:r>
+            <w:r>
+              <w:t>1</w:t>
+            </w:r>
+          </w:p>
+        </w:tc>
+        <w:tc>
+          <w:tcPr>
+            <w:tcW w:w="1634" w:type="dxa"/>
+          </w:tcPr>
+          <w:p>
+            <w:pPr>
+              <w:jc w:val="center"/>
+              <w:cnfStyle w:val="000000100000" w:firstRow="0" w:lastRow="0" w:firstColumn="0" w:lastColumn="0" w:oddVBand="0" w:evenVBand="0" w:oddHBand="1" w:evenHBand="0" w:firstRowFirstColumn="0" w:firstRowLastColumn="0" w:lastRowFirstColumn="0" w:lastRowLastColumn="0"/>
+            </w:pPr>
+            <w:r>
+              <w:t>How to Play Screen</w:t>
+            </w:r>
+          </w:p>
+        </w:tc>
+        <w:tc>
+          <w:tcPr>
+            <w:tcW w:w="1527" w:type="dxa"/>
+          </w:tcPr>
+          <w:p>
+            <w:pPr>
+              <w:jc w:val="center"/>
+              <w:cnfStyle w:val="000000100000" w:firstRow="0" w:lastRow="0" w:firstColumn="0" w:lastColumn="0" w:oddVBand="0" w:evenVBand="0" w:oddHBand="1" w:evenHBand="0" w:firstRowFirstColumn="0" w:firstRowLastColumn="0" w:lastRowFirstColumn="0" w:lastRowLastColumn="0"/>
+            </w:pPr>
+            <w:r>
+              <w:t>The ‘How to Play’ button was coded to take the user to an instructions screen</w:t>
+            </w:r>
+          </w:p>
+        </w:tc>
+        <w:tc>
+          <w:tcPr>
+            <w:tcW w:w="1752" w:type="dxa"/>
+          </w:tcPr>
+          <w:p>
+            <w:pPr>
+              <w:jc w:val="center"/>
+              <w:cnfStyle w:val="000000100000" w:firstRow="0" w:lastRow="0" w:firstColumn="0" w:lastColumn="0" w:oddVBand="0" w:evenVBand="0" w:oddHBand="1" w:evenHBand="0" w:firstRowFirstColumn="0" w:firstRowLastColumn="0" w:lastRowFirstColumn="0" w:lastRowLastColumn="0"/>
+            </w:pPr>
+            <w:r>
+              <w:t>The button and screen worked correctly and included an interactive link to a site where the user can learn chess</w:t>
+            </w:r>
+          </w:p>
+        </w:tc>
+        <w:tc>
+          <w:tcPr>
+            <w:tcW w:w="1717" w:type="dxa"/>
+          </w:tcPr>
+          <w:p>
+            <w:pPr>
+              <w:jc w:val="center"/>
+              <w:cnfStyle w:val="000000100000" w:firstRow="0" w:lastRow="0" w:firstColumn="0" w:lastColumn="0" w:oddVBand="0" w:evenVBand="0" w:oddHBand="1" w:evenHBand="0" w:firstRowFirstColumn="0" w:firstRowLastColumn="0" w:lastRowFirstColumn="0" w:lastRowLastColumn="0"/>
+            </w:pPr>
+            <w:r>
+              <w:t>Make sure that the Menu and How-to-Play screens can go back and forth smoothly, and that the link on ‘How to Play’ works correctly</w:t>
+            </w:r>
+          </w:p>
+        </w:tc>
+        <w:tc>
+          <w:tcPr>
+            <w:tcW w:w="1477" w:type="dxa"/>
+          </w:tcPr>
+          <w:p>
+            <w:pPr>
+              <w:jc w:val="center"/>
+              <w:cnfStyle w:val="000000100000" w:firstRow="0" w:lastRow="0" w:firstColumn="0" w:lastColumn="0" w:oddVBand="0" w:evenVBand="0" w:oddHBand="1" w:evenHBand="0" w:firstRowFirstColumn="0" w:firstRowLastColumn="0" w:lastRowFirstColumn="0" w:lastRowLastColumn="0"/>
+            </w:pPr>
+            <w:r>
+              <w:t xml:space="preserve">Run the program and press the ‘How to Play’ button, then ESC to go back to the Main Menu.  After that, I can go back to the Instructions screen and </w:t>
+            </w:r>
+            <w:r>
+              <w:t>click the link to check that that works too</w:t>
+            </w:r>
+          </w:p>
+        </w:tc>
+      </w:tr>
+    </w:tbl>
     <w:p/>
     <w:p/>
     <w:p/>
@@ -7685,22 +10306,31 @@
     <w:p/>
     <w:p/>
     <w:p/>
-    <w:p/>
-    <w:p/>
-    <w:p/>
-    <w:p/>
     <w:p>
       <w:pPr>
         <w:pStyle w:val="Heading1"/>
       </w:pPr>
-      <w:bookmarkStart w:id="28" w:name="_Toc183005150"/>
+      <w:bookmarkStart w:id="30" w:name="_Toc188552886"/>
+      <w:r>
+        <w:t xml:space="preserve">C: </w:t>
+      </w:r>
       <w:r>
         <w:t>Developing the coded solutio</w:t>
       </w:r>
       <w:r>
         <w:t>n</w:t>
       </w:r>
-      <w:bookmarkEnd w:id="28"/>
+      <w:bookmarkEnd w:id="30"/>
+    </w:p>
+    <w:p>
+      <w:pPr>
+        <w:pStyle w:val="Heading2"/>
+      </w:pPr>
+      <w:bookmarkStart w:id="31" w:name="_Toc188552887"/>
+      <w:r>
+        <w:t>Development Process</w:t>
+      </w:r>
+      <w:bookmarkEnd w:id="31"/>
     </w:p>
     <w:p>
       <w:r>
@@ -7723,7 +10353,7 @@
                     <pic:cNvPicPr/>
                   </pic:nvPicPr>
                   <pic:blipFill>
-                    <a:blip r:embed="rId44"/>
+                    <a:blip r:embed="rId46"/>
                     <a:stretch>
                       <a:fillRect/>
                     </a:stretch>
@@ -7818,7 +10448,7 @@
                     <pic:cNvPicPr/>
                   </pic:nvPicPr>
                   <pic:blipFill>
-                    <a:blip r:embed="rId45"/>
+                    <a:blip r:embed="rId47"/>
                     <a:stretch>
                       <a:fillRect/>
                     </a:stretch>
@@ -7873,39 +10503,8 @@
           <w:szCs w:val="22"/>
           <w:lang w:bidi="ar-SA"/>
         </w:rPr>
-        <w:t>The next step was to start creating some of the main variables throughout the program.  I called this file ‘Vars’, though it would later be changed to ‘</w:t>
-      </w:r>
-      <w:proofErr w:type="spellStart"/>
-      <w:r>
-        <w:rPr>
-          <w:rFonts w:ascii="Arial" w:hAnsi="Arial" w:cs="Arial"/>
-          <w:sz w:val="22"/>
-          <w:szCs w:val="22"/>
-          <w:lang w:bidi="ar-SA"/>
-        </w:rPr>
-        <w:t>chess_engine</w:t>
-      </w:r>
-      <w:proofErr w:type="spellEnd"/>
-      <w:r>
-        <w:rPr>
-          <w:rFonts w:ascii="Arial" w:hAnsi="Arial" w:cs="Arial"/>
-          <w:sz w:val="22"/>
-          <w:szCs w:val="22"/>
-          <w:lang w:bidi="ar-SA"/>
-        </w:rPr>
-        <w:t xml:space="preserve">’.  I made the </w:t>
-      </w:r>
-      <w:proofErr w:type="spellStart"/>
-      <w:r>
-        <w:rPr>
-          <w:rFonts w:ascii="Arial" w:hAnsi="Arial" w:cs="Arial"/>
-          <w:sz w:val="22"/>
-          <w:szCs w:val="22"/>
-          <w:lang w:bidi="ar-SA"/>
-        </w:rPr>
-        <w:t>self.board</w:t>
-      </w:r>
-      <w:proofErr w:type="spellEnd"/>
+        <w:t>The next step was to start creating some of the main variables throughout the program.  I called this file ‘Vars’, though it would later be changed to ‘chess_engine’.  I made the self.board</w:t>
+      </w:r>
     </w:p>
     <w:p>
       <w:pPr>
@@ -7955,47 +10554,7 @@
           <w:szCs w:val="22"/>
           <w:lang w:bidi="ar-SA"/>
         </w:rPr>
-        <w:t xml:space="preserve">variable as a </w:t>
-      </w:r>
-      <w:proofErr w:type="spellStart"/>
-      <w:r>
-        <w:rPr>
-          <w:rFonts w:ascii="Arial" w:hAnsi="Arial" w:cs="Arial"/>
-          <w:sz w:val="22"/>
-          <w:szCs w:val="22"/>
-          <w:lang w:bidi="ar-SA"/>
-        </w:rPr>
-        <w:t>2D</w:t>
-      </w:r>
-      <w:proofErr w:type="spellEnd"/>
-      <w:r>
-        <w:rPr>
-          <w:rFonts w:ascii="Arial" w:hAnsi="Arial" w:cs="Arial"/>
-          <w:sz w:val="22"/>
-          <w:szCs w:val="22"/>
-          <w:lang w:bidi="ar-SA"/>
-        </w:rPr>
-        <w:t xml:space="preserve"> list so that it can be altered after each move, and so that it has a row/column structure to it to make it easy to access each square on the board.  </w:t>
-      </w:r>
-      <w:proofErr w:type="spellStart"/>
-      <w:r>
-        <w:rPr>
-          <w:rFonts w:ascii="Arial" w:hAnsi="Arial" w:cs="Arial"/>
-          <w:sz w:val="22"/>
-          <w:szCs w:val="22"/>
-          <w:lang w:bidi="ar-SA"/>
-        </w:rPr>
-        <w:t>self.whiteToMove</w:t>
-      </w:r>
-      <w:proofErr w:type="spellEnd"/>
-      <w:r>
-        <w:rPr>
-          <w:rFonts w:ascii="Arial" w:hAnsi="Arial" w:cs="Arial"/>
-          <w:sz w:val="22"/>
-          <w:szCs w:val="22"/>
-          <w:lang w:bidi="ar-SA"/>
-        </w:rPr>
-        <w:t xml:space="preserve"> determines whose move it is.  If it is true, it is white’s turn to move, otherwise it is black’s.</w:t>
+        <w:t>variable as a 2D list so that it can be altered after each move, and so that it has a row/column structure to it to make it easy to access each square on the board.  self.whiteToMove determines whose move it is.  If it is true, it is white’s turn to move, otherwise it is black’s.</w:t>
       </w:r>
     </w:p>
     <w:p>
@@ -8137,7 +10696,6 @@
           <w:lang w:bidi="ar-SA"/>
         </w:rPr>
       </w:pPr>
-      <w:proofErr w:type="spellStart"/>
       <w:r>
         <w:rPr>
           <w:rFonts w:ascii="Arial" w:hAnsi="Arial" w:cs="Arial"/>
@@ -8147,7 +10705,6 @@
         </w:rPr>
         <w:t>main.py</w:t>
       </w:r>
-      <w:proofErr w:type="spellEnd"/>
     </w:p>
     <w:p>
       <w:pPr>
@@ -8200,7 +10757,7 @@
                     <pic:cNvPicPr/>
                   </pic:nvPicPr>
                   <pic:blipFill rotWithShape="1">
-                    <a:blip r:embed="rId46"/>
+                    <a:blip r:embed="rId48"/>
                     <a:srcRect l="770"/>
                     <a:stretch/>
                   </pic:blipFill>
@@ -8265,7 +10822,7 @@
                     <pic:cNvPicPr/>
                   </pic:nvPicPr>
                   <pic:blipFill>
-                    <a:blip r:embed="rId47"/>
+                    <a:blip r:embed="rId49"/>
                     <a:stretch>
                       <a:fillRect/>
                     </a:stretch>
@@ -8360,7 +10917,7 @@
                     <pic:cNvPicPr/>
                   </pic:nvPicPr>
                   <pic:blipFill>
-                    <a:blip r:embed="rId48"/>
+                    <a:blip r:embed="rId50"/>
                     <a:stretch>
                       <a:fillRect/>
                     </a:stretch>
@@ -8415,27 +10972,7 @@
           <w:szCs w:val="22"/>
           <w:lang w:bidi="ar-SA"/>
         </w:rPr>
-        <w:t xml:space="preserve">I made the new vars file, after moving the previous contents to </w:t>
-      </w:r>
-      <w:proofErr w:type="spellStart"/>
-      <w:r>
-        <w:rPr>
-          <w:rFonts w:ascii="Arial" w:hAnsi="Arial" w:cs="Arial"/>
-          <w:sz w:val="22"/>
-          <w:szCs w:val="22"/>
-          <w:lang w:bidi="ar-SA"/>
-        </w:rPr>
-        <w:t>chess_engine.py</w:t>
-      </w:r>
-      <w:proofErr w:type="spellEnd"/>
-      <w:r>
-        <w:rPr>
-          <w:rFonts w:ascii="Arial" w:hAnsi="Arial" w:cs="Arial"/>
-          <w:sz w:val="22"/>
-          <w:szCs w:val="22"/>
-          <w:lang w:bidi="ar-SA"/>
-        </w:rPr>
-        <w:t>.  Although you can’t make a constant in Python, I moved the general constants to a separate file</w:t>
+        <w:t>I made the new vars file, after moving the previous contents to chess_engine.py.  Although you can’t make a constant in Python, I moved the general constants to a separate file</w:t>
       </w:r>
       <w:r>
         <w:rPr>
@@ -8467,9 +11004,8 @@
           <w:szCs w:val="22"/>
           <w:lang w:bidi="ar-SA"/>
         </w:rPr>
-        <w:t xml:space="preserve">In the </w:t>
-      </w:r>
-      <w:proofErr w:type="spellStart"/>
+        <w:t>In the main.py file, I made the screen and a dictionary containing the image files (PNGs) for each piece.  I then filled the screen in white and made a draw_squares method to draw the</w:t>
+      </w:r>
       <w:r>
         <w:rPr>
           <w:rFonts w:ascii="Arial" w:hAnsi="Arial" w:cs="Arial"/>
@@ -8477,9 +11013,8 @@
           <w:szCs w:val="22"/>
           <w:lang w:bidi="ar-SA"/>
         </w:rPr>
-        <w:t>main.py</w:t>
-      </w:r>
-      <w:proofErr w:type="spellEnd"/>
+        <w:t xml:space="preserve"> </w:t>
+      </w:r>
       <w:r>
         <w:rPr>
           <w:rFonts w:ascii="Arial" w:hAnsi="Arial" w:cs="Arial"/>
@@ -8487,65 +11022,7 @@
           <w:szCs w:val="22"/>
           <w:lang w:bidi="ar-SA"/>
         </w:rPr>
-        <w:t xml:space="preserve"> file, I made the screen and a dictionary containing the image files (PNGs) for each piece.  I then filled the screen in white and made a </w:t>
-      </w:r>
-      <w:proofErr w:type="spellStart"/>
-      <w:r>
-        <w:rPr>
-          <w:rFonts w:ascii="Arial" w:hAnsi="Arial" w:cs="Arial"/>
-          <w:sz w:val="22"/>
-          <w:szCs w:val="22"/>
-          <w:lang w:bidi="ar-SA"/>
-        </w:rPr>
-        <w:t>draw_squares</w:t>
-      </w:r>
-      <w:proofErr w:type="spellEnd"/>
-      <w:r>
-        <w:rPr>
-          <w:rFonts w:ascii="Arial" w:hAnsi="Arial" w:cs="Arial"/>
-          <w:sz w:val="22"/>
-          <w:szCs w:val="22"/>
-          <w:lang w:bidi="ar-SA"/>
-        </w:rPr>
-        <w:t xml:space="preserve"> method to draw the</w:t>
-      </w:r>
-      <w:r>
-        <w:rPr>
-          <w:rFonts w:ascii="Arial" w:hAnsi="Arial" w:cs="Arial"/>
-          <w:sz w:val="22"/>
-          <w:szCs w:val="22"/>
-          <w:lang w:bidi="ar-SA"/>
-        </w:rPr>
-        <w:t xml:space="preserve"> </w:t>
-      </w:r>
-      <w:r>
-        <w:rPr>
-          <w:rFonts w:ascii="Arial" w:hAnsi="Arial" w:cs="Arial"/>
-          <w:sz w:val="22"/>
-          <w:szCs w:val="22"/>
-          <w:lang w:bidi="ar-SA"/>
-        </w:rPr>
-        <w:t xml:space="preserve">board.  This would later be moved to </w:t>
-      </w:r>
-      <w:proofErr w:type="spellStart"/>
-      <w:r>
-        <w:rPr>
-          <w:rFonts w:ascii="Arial" w:hAnsi="Arial" w:cs="Arial"/>
-          <w:sz w:val="22"/>
-          <w:szCs w:val="22"/>
-          <w:lang w:bidi="ar-SA"/>
-        </w:rPr>
-        <w:t>graphics.py</w:t>
-      </w:r>
-      <w:proofErr w:type="spellEnd"/>
-      <w:r>
-        <w:rPr>
-          <w:rFonts w:ascii="Arial" w:hAnsi="Arial" w:cs="Arial"/>
-          <w:sz w:val="22"/>
-          <w:szCs w:val="22"/>
-          <w:lang w:bidi="ar-SA"/>
-        </w:rPr>
-        <w:t xml:space="preserve"> and the colour of the dark squares would be cycled through by pressing the left control key</w:t>
+        <w:t>board.  This would later be moved to graphics.py and the colour of the dark squares would be cycled through by pressing the left control key</w:t>
       </w:r>
       <w:r>
         <w:rPr>
@@ -8598,7 +11075,6 @@
           <w:lang w:bidi="ar-SA"/>
         </w:rPr>
       </w:pPr>
-      <w:proofErr w:type="spellStart"/>
       <w:r>
         <w:rPr>
           <w:rFonts w:ascii="Arial" w:hAnsi="Arial" w:cs="Arial"/>
@@ -8608,7 +11084,6 @@
         </w:rPr>
         <w:t>main.py</w:t>
       </w:r>
-      <w:proofErr w:type="spellEnd"/>
     </w:p>
     <w:p>
       <w:pPr>
@@ -8661,7 +11136,7 @@
                     <pic:cNvPicPr/>
                   </pic:nvPicPr>
                   <pic:blipFill>
-                    <a:blip r:embed="rId49"/>
+                    <a:blip r:embed="rId51"/>
                     <a:stretch>
                       <a:fillRect/>
                     </a:stretch>
@@ -9045,7 +11520,6 @@
           <w:lang w:bidi="ar-SA"/>
         </w:rPr>
       </w:pPr>
-      <w:proofErr w:type="spellStart"/>
       <w:r>
         <w:rPr>
           <w:rFonts w:ascii="Arial" w:hAnsi="Arial" w:cs="Arial"/>
@@ -9053,17 +11527,7 @@
           <w:szCs w:val="22"/>
           <w:lang w:bidi="ar-SA"/>
         </w:rPr>
-        <w:t>chess_engine.py</w:t>
-      </w:r>
-      <w:proofErr w:type="spellEnd"/>
-      <w:r>
-        <w:rPr>
-          <w:rFonts w:ascii="Arial" w:hAnsi="Arial" w:cs="Arial"/>
-          <w:sz w:val="22"/>
-          <w:szCs w:val="22"/>
-          <w:lang w:bidi="ar-SA"/>
-        </w:rPr>
-        <w:t xml:space="preserve"> (formerly vars.py)</w:t>
+        <w:t>chess_engine.py (formerly vars.py)</w:t>
       </w:r>
     </w:p>
     <w:p>
@@ -9117,7 +11581,7 @@
                     <pic:cNvPicPr/>
                   </pic:nvPicPr>
                   <pic:blipFill>
-                    <a:blip r:embed="rId50"/>
+                    <a:blip r:embed="rId52"/>
                     <a:stretch>
                       <a:fillRect/>
                     </a:stretch>
@@ -9393,7 +11857,6 @@
           <w:lang w:bidi="ar-SA"/>
         </w:rPr>
       </w:pPr>
-      <w:proofErr w:type="spellStart"/>
       <w:r>
         <w:rPr>
           <w:rFonts w:ascii="Arial" w:hAnsi="Arial" w:cs="Arial"/>
@@ -9403,7 +11866,6 @@
         </w:rPr>
         <w:t>main.py</w:t>
       </w:r>
-      <w:proofErr w:type="spellEnd"/>
     </w:p>
     <w:p>
       <w:pPr>
@@ -9456,7 +11918,7 @@
                     <pic:cNvPicPr/>
                   </pic:nvPicPr>
                   <pic:blipFill rotWithShape="1">
-                    <a:blip r:embed="rId51"/>
+                    <a:blip r:embed="rId53"/>
                     <a:srcRect l="641" r="-1"/>
                     <a:stretch/>
                   </pic:blipFill>
@@ -9521,7 +11983,7 @@
                     <pic:cNvPicPr/>
                   </pic:nvPicPr>
                   <pic:blipFill>
-                    <a:blip r:embed="rId52"/>
+                    <a:blip r:embed="rId54"/>
                     <a:stretch>
                       <a:fillRect/>
                     </a:stretch>
@@ -9942,7 +12404,6 @@
           <w:lang w:bidi="ar-SA"/>
         </w:rPr>
       </w:pPr>
-      <w:proofErr w:type="spellStart"/>
       <w:r>
         <w:rPr>
           <w:rFonts w:ascii="Arial" w:hAnsi="Arial" w:cs="Arial"/>
@@ -9952,7 +12413,6 @@
         </w:rPr>
         <w:t>moves.py</w:t>
       </w:r>
-      <w:proofErr w:type="spellEnd"/>
     </w:p>
     <w:p>
       <w:pPr>
@@ -10005,7 +12465,7 @@
                     <pic:cNvPicPr/>
                   </pic:nvPicPr>
                   <pic:blipFill rotWithShape="1">
-                    <a:blip r:embed="rId53"/>
+                    <a:blip r:embed="rId55"/>
                     <a:srcRect b="3572"/>
                     <a:stretch/>
                   </pic:blipFill>
@@ -10070,7 +12530,7 @@
                     <pic:cNvPicPr/>
                   </pic:nvPicPr>
                   <pic:blipFill rotWithShape="1">
-                    <a:blip r:embed="rId54"/>
+                    <a:blip r:embed="rId56"/>
                     <a:srcRect/>
                     <a:stretch/>
                   </pic:blipFill>
@@ -10335,11 +12795,11 @@
       <w:pPr>
         <w:pStyle w:val="Heading1"/>
       </w:pPr>
-      <w:bookmarkStart w:id="29" w:name="_Toc183005151"/>
+      <w:bookmarkStart w:id="32" w:name="_Toc188552888"/>
       <w:r>
         <w:t>D. Evaluation</w:t>
       </w:r>
-      <w:bookmarkEnd w:id="29"/>
+      <w:bookmarkEnd w:id="32"/>
     </w:p>
     <w:p>
       <w:pPr>
@@ -10420,14 +12880,14 @@
           <w:lang w:bidi="ar-SA"/>
         </w:rPr>
       </w:pPr>
-      <w:bookmarkStart w:id="30" w:name="_Toc183005152"/>
+      <w:bookmarkStart w:id="33" w:name="_Toc188552889"/>
       <w:r>
         <w:rPr>
           <w:lang w:bidi="ar-SA"/>
         </w:rPr>
         <w:t>Project Appendixes</w:t>
       </w:r>
-      <w:bookmarkEnd w:id="30"/>
+      <w:bookmarkEnd w:id="33"/>
     </w:p>
     <w:p>
       <w:pPr>
@@ -10570,14 +13030,14 @@
           <w:lang w:bidi="ar-SA"/>
         </w:rPr>
       </w:pPr>
-      <w:bookmarkStart w:id="31" w:name="_Toc183005153"/>
+      <w:bookmarkStart w:id="34" w:name="_Toc188552890"/>
       <w:r>
         <w:rPr>
           <w:lang w:bidi="ar-SA"/>
         </w:rPr>
         <w:t>References</w:t>
       </w:r>
-      <w:bookmarkEnd w:id="31"/>
+      <w:bookmarkEnd w:id="34"/>
     </w:p>
     <w:p>
       <w:pPr>
@@ -10587,8 +13047,8 @@
       </w:pPr>
     </w:p>
     <w:sectPr>
-      <w:headerReference w:type="default" r:id="rId55"/>
-      <w:footerReference w:type="default" r:id="rId56"/>
+      <w:headerReference w:type="default" r:id="rId57"/>
+      <w:footerReference w:type="default" r:id="rId58"/>
       <w:pgSz w:w="12240" w:h="15840"/>
       <w:pgMar w:top="993" w:right="1440" w:bottom="1560" w:left="1440" w:header="708" w:footer="708" w:gutter="0"/>
       <w:cols w:space="708"/>
@@ -14121,6 +16581,112 @@
       <w:color w:val="800080" w:themeColor="followedHyperlink"/>
       <w:u w:val="single"/>
     </w:rPr>
+  </w:style>
+  <w:style w:type="table" w:styleId="GridTable5Dark">
+    <w:name w:val="Grid Table 5 Dark"/>
+    <w:basedOn w:val="TableNormal"/>
+    <w:uiPriority w:val="50"/>
+    <w:rsid w:val="00C50DBC"/>
+    <w:pPr>
+      <w:spacing w:after="0" w:line="240" w:lineRule="auto"/>
+    </w:pPr>
+    <w:tblPr>
+      <w:tblStyleRowBandSize w:val="1"/>
+      <w:tblStyleColBandSize w:val="1"/>
+      <w:tblBorders>
+        <w:top w:val="single" w:sz="4" w:space="0" w:color="FFFFFF" w:themeColor="background1"/>
+        <w:left w:val="single" w:sz="4" w:space="0" w:color="FFFFFF" w:themeColor="background1"/>
+        <w:bottom w:val="single" w:sz="4" w:space="0" w:color="FFFFFF" w:themeColor="background1"/>
+        <w:right w:val="single" w:sz="4" w:space="0" w:color="FFFFFF" w:themeColor="background1"/>
+        <w:insideH w:val="single" w:sz="4" w:space="0" w:color="FFFFFF" w:themeColor="background1"/>
+        <w:insideV w:val="single" w:sz="4" w:space="0" w:color="FFFFFF" w:themeColor="background1"/>
+      </w:tblBorders>
+    </w:tblPr>
+    <w:tcPr>
+      <w:shd w:val="clear" w:color="auto" w:fill="CCCCCC" w:themeFill="text1" w:themeFillTint="33"/>
+    </w:tcPr>
+    <w:tblStylePr w:type="firstRow">
+      <w:rPr>
+        <w:b/>
+        <w:bCs/>
+        <w:color w:val="FFFFFF" w:themeColor="background1"/>
+      </w:rPr>
+      <w:tblPr/>
+      <w:tcPr>
+        <w:tcBorders>
+          <w:top w:val="single" w:sz="4" w:space="0" w:color="FFFFFF" w:themeColor="background1"/>
+          <w:left w:val="single" w:sz="4" w:space="0" w:color="FFFFFF" w:themeColor="background1"/>
+          <w:right w:val="single" w:sz="4" w:space="0" w:color="FFFFFF" w:themeColor="background1"/>
+          <w:insideH w:val="nil"/>
+          <w:insideV w:val="nil"/>
+        </w:tcBorders>
+        <w:shd w:val="clear" w:color="auto" w:fill="000000" w:themeFill="text1"/>
+      </w:tcPr>
+    </w:tblStylePr>
+    <w:tblStylePr w:type="lastRow">
+      <w:rPr>
+        <w:b/>
+        <w:bCs/>
+        <w:color w:val="FFFFFF" w:themeColor="background1"/>
+      </w:rPr>
+      <w:tblPr/>
+      <w:tcPr>
+        <w:tcBorders>
+          <w:left w:val="single" w:sz="4" w:space="0" w:color="FFFFFF" w:themeColor="background1"/>
+          <w:bottom w:val="single" w:sz="4" w:space="0" w:color="FFFFFF" w:themeColor="background1"/>
+          <w:right w:val="single" w:sz="4" w:space="0" w:color="FFFFFF" w:themeColor="background1"/>
+          <w:insideH w:val="nil"/>
+          <w:insideV w:val="nil"/>
+        </w:tcBorders>
+        <w:shd w:val="clear" w:color="auto" w:fill="000000" w:themeFill="text1"/>
+      </w:tcPr>
+    </w:tblStylePr>
+    <w:tblStylePr w:type="firstCol">
+      <w:rPr>
+        <w:b/>
+        <w:bCs/>
+        <w:color w:val="FFFFFF" w:themeColor="background1"/>
+      </w:rPr>
+      <w:tblPr/>
+      <w:tcPr>
+        <w:tcBorders>
+          <w:top w:val="single" w:sz="4" w:space="0" w:color="FFFFFF" w:themeColor="background1"/>
+          <w:left w:val="single" w:sz="4" w:space="0" w:color="FFFFFF" w:themeColor="background1"/>
+          <w:bottom w:val="single" w:sz="4" w:space="0" w:color="FFFFFF" w:themeColor="background1"/>
+          <w:insideV w:val="nil"/>
+        </w:tcBorders>
+        <w:shd w:val="clear" w:color="auto" w:fill="000000" w:themeFill="text1"/>
+      </w:tcPr>
+    </w:tblStylePr>
+    <w:tblStylePr w:type="lastCol">
+      <w:rPr>
+        <w:b/>
+        <w:bCs/>
+        <w:color w:val="FFFFFF" w:themeColor="background1"/>
+      </w:rPr>
+      <w:tblPr/>
+      <w:tcPr>
+        <w:tcBorders>
+          <w:top w:val="single" w:sz="4" w:space="0" w:color="FFFFFF" w:themeColor="background1"/>
+          <w:bottom w:val="single" w:sz="4" w:space="0" w:color="FFFFFF" w:themeColor="background1"/>
+          <w:right w:val="single" w:sz="4" w:space="0" w:color="FFFFFF" w:themeColor="background1"/>
+          <w:insideV w:val="nil"/>
+        </w:tcBorders>
+        <w:shd w:val="clear" w:color="auto" w:fill="000000" w:themeFill="text1"/>
+      </w:tcPr>
+    </w:tblStylePr>
+    <w:tblStylePr w:type="band1Vert">
+      <w:tblPr/>
+      <w:tcPr>
+        <w:shd w:val="clear" w:color="auto" w:fill="999999" w:themeFill="text1" w:themeFillTint="66"/>
+      </w:tcPr>
+    </w:tblStylePr>
+    <w:tblStylePr w:type="band1Horz">
+      <w:tblPr/>
+      <w:tcPr>
+        <w:shd w:val="clear" w:color="auto" w:fill="999999" w:themeFill="text1" w:themeFillTint="66"/>
+      </w:tcPr>
+    </w:tblStylePr>
   </w:style>
 </w:styles>
 </file>

</xml_diff>

<commit_message>
Implemented Draw by Insufficient Material
</commit_message>
<xml_diff>
--- a/write-up/Report/write-up.docx
+++ b/write-up/Report/write-up.docx
@@ -430,7 +430,7 @@
           <w:r>
             <w:fldChar w:fldCharType="separate"/>
           </w:r>
-          <w:hyperlink w:anchor="_Toc188552859" w:history="1">
+          <w:hyperlink w:anchor="_Toc189659950" w:history="1">
             <w:r>
               <w:rPr>
                 <w:rStyle w:val="Hyperlink"/>
@@ -457,7 +457,7 @@
                 <w:noProof/>
                 <w:webHidden/>
               </w:rPr>
-              <w:instrText xml:space="preserve"> PAGEREF _Toc188552859 \h </w:instrText>
+              <w:instrText xml:space="preserve"> PAGEREF _Toc189659950 \h </w:instrText>
             </w:r>
             <w:r>
               <w:rPr>
@@ -503,7 +503,7 @@
               <w14:ligatures w14:val="standardContextual"/>
             </w:rPr>
           </w:pPr>
-          <w:hyperlink w:anchor="_Toc188552860" w:history="1">
+          <w:hyperlink w:anchor="_Toc189659951" w:history="1">
             <w:r>
               <w:rPr>
                 <w:rStyle w:val="Hyperlink"/>
@@ -530,7 +530,7 @@
                 <w:noProof/>
                 <w:webHidden/>
               </w:rPr>
-              <w:instrText xml:space="preserve"> PAGEREF _Toc188552860 \h </w:instrText>
+              <w:instrText xml:space="preserve"> PAGEREF _Toc189659951 \h </w:instrText>
             </w:r>
             <w:r>
               <w:rPr>
@@ -576,7 +576,7 @@
               <w14:ligatures w14:val="standardContextual"/>
             </w:rPr>
           </w:pPr>
-          <w:hyperlink w:anchor="_Toc188552861" w:history="1">
+          <w:hyperlink w:anchor="_Toc189659952" w:history="1">
             <w:r>
               <w:rPr>
                 <w:rStyle w:val="Hyperlink"/>
@@ -603,7 +603,7 @@
                 <w:noProof/>
                 <w:webHidden/>
               </w:rPr>
-              <w:instrText xml:space="preserve"> PAGEREF _Toc188552861 \h </w:instrText>
+              <w:instrText xml:space="preserve"> PAGEREF _Toc189659952 \h </w:instrText>
             </w:r>
             <w:r>
               <w:rPr>
@@ -649,7 +649,7 @@
               <w14:ligatures w14:val="standardContextual"/>
             </w:rPr>
           </w:pPr>
-          <w:hyperlink w:anchor="_Toc188552862" w:history="1">
+          <w:hyperlink w:anchor="_Toc189659953" w:history="1">
             <w:r>
               <w:rPr>
                 <w:rStyle w:val="Hyperlink"/>
@@ -676,7 +676,7 @@
                 <w:noProof/>
                 <w:webHidden/>
               </w:rPr>
-              <w:instrText xml:space="preserve"> PAGEREF _Toc188552862 \h </w:instrText>
+              <w:instrText xml:space="preserve"> PAGEREF _Toc189659953 \h </w:instrText>
             </w:r>
             <w:r>
               <w:rPr>
@@ -722,7 +722,7 @@
               <w14:ligatures w14:val="standardContextual"/>
             </w:rPr>
           </w:pPr>
-          <w:hyperlink w:anchor="_Toc188552863" w:history="1">
+          <w:hyperlink w:anchor="_Toc189659954" w:history="1">
             <w:r>
               <w:rPr>
                 <w:rStyle w:val="Hyperlink"/>
@@ -749,7 +749,7 @@
                 <w:noProof/>
                 <w:webHidden/>
               </w:rPr>
-              <w:instrText xml:space="preserve"> PAGEREF _Toc188552863 \h </w:instrText>
+              <w:instrText xml:space="preserve"> PAGEREF _Toc189659954 \h </w:instrText>
             </w:r>
             <w:r>
               <w:rPr>
@@ -795,7 +795,7 @@
               <w14:ligatures w14:val="standardContextual"/>
             </w:rPr>
           </w:pPr>
-          <w:hyperlink w:anchor="_Toc188552864" w:history="1">
+          <w:hyperlink w:anchor="_Toc189659955" w:history="1">
             <w:r>
               <w:rPr>
                 <w:rStyle w:val="Hyperlink"/>
@@ -822,7 +822,7 @@
                 <w:noProof/>
                 <w:webHidden/>
               </w:rPr>
-              <w:instrText xml:space="preserve"> PAGEREF _Toc188552864 \h </w:instrText>
+              <w:instrText xml:space="preserve"> PAGEREF _Toc189659955 \h </w:instrText>
             </w:r>
             <w:r>
               <w:rPr>
@@ -868,7 +868,7 @@
               <w14:ligatures w14:val="standardContextual"/>
             </w:rPr>
           </w:pPr>
-          <w:hyperlink w:anchor="_Toc188552865" w:history="1">
+          <w:hyperlink w:anchor="_Toc189659956" w:history="1">
             <w:r>
               <w:rPr>
                 <w:rStyle w:val="Hyperlink"/>
@@ -895,7 +895,7 @@
                 <w:noProof/>
                 <w:webHidden/>
               </w:rPr>
-              <w:instrText xml:space="preserve"> PAGEREF _Toc188552865 \h </w:instrText>
+              <w:instrText xml:space="preserve"> PAGEREF _Toc189659956 \h </w:instrText>
             </w:r>
             <w:r>
               <w:rPr>
@@ -941,7 +941,7 @@
               <w14:ligatures w14:val="standardContextual"/>
             </w:rPr>
           </w:pPr>
-          <w:hyperlink w:anchor="_Toc188552866" w:history="1">
+          <w:hyperlink w:anchor="_Toc189659957" w:history="1">
             <w:r>
               <w:rPr>
                 <w:rStyle w:val="Hyperlink"/>
@@ -968,7 +968,7 @@
                 <w:noProof/>
                 <w:webHidden/>
               </w:rPr>
-              <w:instrText xml:space="preserve"> PAGEREF _Toc188552866 \h </w:instrText>
+              <w:instrText xml:space="preserve"> PAGEREF _Toc189659957 \h </w:instrText>
             </w:r>
             <w:r>
               <w:rPr>
@@ -1014,7 +1014,7 @@
               <w14:ligatures w14:val="standardContextual"/>
             </w:rPr>
           </w:pPr>
-          <w:hyperlink w:anchor="_Toc188552867" w:history="1">
+          <w:hyperlink w:anchor="_Toc189659958" w:history="1">
             <w:r>
               <w:rPr>
                 <w:rStyle w:val="Hyperlink"/>
@@ -1041,7 +1041,7 @@
                 <w:noProof/>
                 <w:webHidden/>
               </w:rPr>
-              <w:instrText xml:space="preserve"> PAGEREF _Toc188552867 \h </w:instrText>
+              <w:instrText xml:space="preserve"> PAGEREF _Toc189659958 \h </w:instrText>
             </w:r>
             <w:r>
               <w:rPr>
@@ -1087,7 +1087,7 @@
               <w14:ligatures w14:val="standardContextual"/>
             </w:rPr>
           </w:pPr>
-          <w:hyperlink w:anchor="_Toc188552868" w:history="1">
+          <w:hyperlink w:anchor="_Toc189659959" w:history="1">
             <w:r>
               <w:rPr>
                 <w:rStyle w:val="Hyperlink"/>
@@ -1114,7 +1114,7 @@
                 <w:noProof/>
                 <w:webHidden/>
               </w:rPr>
-              <w:instrText xml:space="preserve"> PAGEREF _Toc188552868 \h </w:instrText>
+              <w:instrText xml:space="preserve"> PAGEREF _Toc189659959 \h </w:instrText>
             </w:r>
             <w:r>
               <w:rPr>
@@ -1160,7 +1160,7 @@
               <w14:ligatures w14:val="standardContextual"/>
             </w:rPr>
           </w:pPr>
-          <w:hyperlink w:anchor="_Toc188552869" w:history="1">
+          <w:hyperlink w:anchor="_Toc189659960" w:history="1">
             <w:r>
               <w:rPr>
                 <w:rStyle w:val="Hyperlink"/>
@@ -1187,7 +1187,7 @@
                 <w:noProof/>
                 <w:webHidden/>
               </w:rPr>
-              <w:instrText xml:space="preserve"> PAGEREF _Toc188552869 \h </w:instrText>
+              <w:instrText xml:space="preserve"> PAGEREF _Toc189659960 \h </w:instrText>
             </w:r>
             <w:r>
               <w:rPr>
@@ -1233,7 +1233,7 @@
               <w14:ligatures w14:val="standardContextual"/>
             </w:rPr>
           </w:pPr>
-          <w:hyperlink w:anchor="_Toc188552870" w:history="1">
+          <w:hyperlink w:anchor="_Toc189659961" w:history="1">
             <w:r>
               <w:rPr>
                 <w:rStyle w:val="Hyperlink"/>
@@ -1260,7 +1260,7 @@
                 <w:noProof/>
                 <w:webHidden/>
               </w:rPr>
-              <w:instrText xml:space="preserve"> PAGEREF _Toc188552870 \h </w:instrText>
+              <w:instrText xml:space="preserve"> PAGEREF _Toc189659961 \h </w:instrText>
             </w:r>
             <w:r>
               <w:rPr>
@@ -1306,7 +1306,7 @@
               <w14:ligatures w14:val="standardContextual"/>
             </w:rPr>
           </w:pPr>
-          <w:hyperlink w:anchor="_Toc188552871" w:history="1">
+          <w:hyperlink w:anchor="_Toc189659962" w:history="1">
             <w:r>
               <w:rPr>
                 <w:rStyle w:val="Hyperlink"/>
@@ -1333,7 +1333,7 @@
                 <w:noProof/>
                 <w:webHidden/>
               </w:rPr>
-              <w:instrText xml:space="preserve"> PAGEREF _Toc188552871 \h </w:instrText>
+              <w:instrText xml:space="preserve"> PAGEREF _Toc189659962 \h </w:instrText>
             </w:r>
             <w:r>
               <w:rPr>
@@ -1379,7 +1379,7 @@
               <w14:ligatures w14:val="standardContextual"/>
             </w:rPr>
           </w:pPr>
-          <w:hyperlink w:anchor="_Toc188552872" w:history="1">
+          <w:hyperlink w:anchor="_Toc189659963" w:history="1">
             <w:r>
               <w:rPr>
                 <w:rStyle w:val="Hyperlink"/>
@@ -1406,7 +1406,7 @@
                 <w:noProof/>
                 <w:webHidden/>
               </w:rPr>
-              <w:instrText xml:space="preserve"> PAGEREF _Toc188552872 \h </w:instrText>
+              <w:instrText xml:space="preserve"> PAGEREF _Toc189659963 \h </w:instrText>
             </w:r>
             <w:r>
               <w:rPr>
@@ -1452,7 +1452,7 @@
               <w14:ligatures w14:val="standardContextual"/>
             </w:rPr>
           </w:pPr>
-          <w:hyperlink w:anchor="_Toc188552873" w:history="1">
+          <w:hyperlink w:anchor="_Toc189659964" w:history="1">
             <w:r>
               <w:rPr>
                 <w:rStyle w:val="Hyperlink"/>
@@ -1479,7 +1479,7 @@
                 <w:noProof/>
                 <w:webHidden/>
               </w:rPr>
-              <w:instrText xml:space="preserve"> PAGEREF _Toc188552873 \h </w:instrText>
+              <w:instrText xml:space="preserve"> PAGEREF _Toc189659964 \h </w:instrText>
             </w:r>
             <w:r>
               <w:rPr>
@@ -1525,7 +1525,7 @@
               <w14:ligatures w14:val="standardContextual"/>
             </w:rPr>
           </w:pPr>
-          <w:hyperlink w:anchor="_Toc188552874" w:history="1">
+          <w:hyperlink w:anchor="_Toc189659965" w:history="1">
             <w:r>
               <w:rPr>
                 <w:rStyle w:val="Hyperlink"/>
@@ -1552,7 +1552,7 @@
                 <w:noProof/>
                 <w:webHidden/>
               </w:rPr>
-              <w:instrText xml:space="preserve"> PAGEREF _Toc188552874 \h </w:instrText>
+              <w:instrText xml:space="preserve"> PAGEREF _Toc189659965 \h </w:instrText>
             </w:r>
             <w:r>
               <w:rPr>
@@ -1598,7 +1598,7 @@
               <w14:ligatures w14:val="standardContextual"/>
             </w:rPr>
           </w:pPr>
-          <w:hyperlink w:anchor="_Toc188552875" w:history="1">
+          <w:hyperlink w:anchor="_Toc189659966" w:history="1">
             <w:r>
               <w:rPr>
                 <w:rStyle w:val="Hyperlink"/>
@@ -1625,7 +1625,7 @@
                 <w:noProof/>
                 <w:webHidden/>
               </w:rPr>
-              <w:instrText xml:space="preserve"> PAGEREF _Toc188552875 \h </w:instrText>
+              <w:instrText xml:space="preserve"> PAGEREF _Toc189659966 \h </w:instrText>
             </w:r>
             <w:r>
               <w:rPr>
@@ -1671,7 +1671,7 @@
               <w14:ligatures w14:val="standardContextual"/>
             </w:rPr>
           </w:pPr>
-          <w:hyperlink w:anchor="_Toc188552876" w:history="1">
+          <w:hyperlink w:anchor="_Toc189659967" w:history="1">
             <w:r>
               <w:rPr>
                 <w:rStyle w:val="Hyperlink"/>
@@ -1698,7 +1698,7 @@
                 <w:noProof/>
                 <w:webHidden/>
               </w:rPr>
-              <w:instrText xml:space="preserve"> PAGEREF _Toc188552876 \h </w:instrText>
+              <w:instrText xml:space="preserve"> PAGEREF _Toc189659967 \h </w:instrText>
             </w:r>
             <w:r>
               <w:rPr>
@@ -1744,7 +1744,7 @@
               <w14:ligatures w14:val="standardContextual"/>
             </w:rPr>
           </w:pPr>
-          <w:hyperlink w:anchor="_Toc188552877" w:history="1">
+          <w:hyperlink w:anchor="_Toc189659968" w:history="1">
             <w:r>
               <w:rPr>
                 <w:rStyle w:val="Hyperlink"/>
@@ -1771,7 +1771,7 @@
                 <w:noProof/>
                 <w:webHidden/>
               </w:rPr>
-              <w:instrText xml:space="preserve"> PAGEREF _Toc188552877 \h </w:instrText>
+              <w:instrText xml:space="preserve"> PAGEREF _Toc189659968 \h </w:instrText>
             </w:r>
             <w:r>
               <w:rPr>
@@ -1817,7 +1817,7 @@
               <w14:ligatures w14:val="standardContextual"/>
             </w:rPr>
           </w:pPr>
-          <w:hyperlink w:anchor="_Toc188552878" w:history="1">
+          <w:hyperlink w:anchor="_Toc189659969" w:history="1">
             <w:r>
               <w:rPr>
                 <w:rStyle w:val="Hyperlink"/>
@@ -1844,7 +1844,7 @@
                 <w:noProof/>
                 <w:webHidden/>
               </w:rPr>
-              <w:instrText xml:space="preserve"> PAGEREF _Toc188552878 \h </w:instrText>
+              <w:instrText xml:space="preserve"> PAGEREF _Toc189659969 \h </w:instrText>
             </w:r>
             <w:r>
               <w:rPr>
@@ -1890,7 +1890,7 @@
               <w14:ligatures w14:val="standardContextual"/>
             </w:rPr>
           </w:pPr>
-          <w:hyperlink w:anchor="_Toc188552879" w:history="1">
+          <w:hyperlink w:anchor="_Toc189659970" w:history="1">
             <w:r>
               <w:rPr>
                 <w:rStyle w:val="Hyperlink"/>
@@ -1917,7 +1917,7 @@
                 <w:noProof/>
                 <w:webHidden/>
               </w:rPr>
-              <w:instrText xml:space="preserve"> PAGEREF _Toc188552879 \h </w:instrText>
+              <w:instrText xml:space="preserve"> PAGEREF _Toc189659970 \h </w:instrText>
             </w:r>
             <w:r>
               <w:rPr>
@@ -1963,7 +1963,7 @@
               <w14:ligatures w14:val="standardContextual"/>
             </w:rPr>
           </w:pPr>
-          <w:hyperlink w:anchor="_Toc188552880" w:history="1">
+          <w:hyperlink w:anchor="_Toc189659971" w:history="1">
             <w:r>
               <w:rPr>
                 <w:rStyle w:val="Hyperlink"/>
@@ -1990,7 +1990,7 @@
                 <w:noProof/>
                 <w:webHidden/>
               </w:rPr>
-              <w:instrText xml:space="preserve"> PAGEREF _Toc188552880 \h </w:instrText>
+              <w:instrText xml:space="preserve"> PAGEREF _Toc189659971 \h </w:instrText>
             </w:r>
             <w:r>
               <w:rPr>
@@ -2036,7 +2036,7 @@
               <w14:ligatures w14:val="standardContextual"/>
             </w:rPr>
           </w:pPr>
-          <w:hyperlink w:anchor="_Toc188552881" w:history="1">
+          <w:hyperlink w:anchor="_Toc189659972" w:history="1">
             <w:r>
               <w:rPr>
                 <w:rStyle w:val="Hyperlink"/>
@@ -2063,7 +2063,7 @@
                 <w:noProof/>
                 <w:webHidden/>
               </w:rPr>
-              <w:instrText xml:space="preserve"> PAGEREF _Toc188552881 \h </w:instrText>
+              <w:instrText xml:space="preserve"> PAGEREF _Toc189659972 \h </w:instrText>
             </w:r>
             <w:r>
               <w:rPr>
@@ -2109,7 +2109,7 @@
               <w14:ligatures w14:val="standardContextual"/>
             </w:rPr>
           </w:pPr>
-          <w:hyperlink w:anchor="_Toc188552882" w:history="1">
+          <w:hyperlink w:anchor="_Toc189659973" w:history="1">
             <w:r>
               <w:rPr>
                 <w:rStyle w:val="Hyperlink"/>
@@ -2136,7 +2136,7 @@
                 <w:noProof/>
                 <w:webHidden/>
               </w:rPr>
-              <w:instrText xml:space="preserve"> PAGEREF _Toc188552882 \h </w:instrText>
+              <w:instrText xml:space="preserve"> PAGEREF _Toc189659973 \h </w:instrText>
             </w:r>
             <w:r>
               <w:rPr>
@@ -2182,7 +2182,7 @@
               <w14:ligatures w14:val="standardContextual"/>
             </w:rPr>
           </w:pPr>
-          <w:hyperlink w:anchor="_Toc188552883" w:history="1">
+          <w:hyperlink w:anchor="_Toc189659974" w:history="1">
             <w:r>
               <w:rPr>
                 <w:rStyle w:val="Hyperlink"/>
@@ -2209,7 +2209,7 @@
                 <w:noProof/>
                 <w:webHidden/>
               </w:rPr>
-              <w:instrText xml:space="preserve"> PAGEREF _Toc188552883 \h </w:instrText>
+              <w:instrText xml:space="preserve"> PAGEREF _Toc189659974 \h </w:instrText>
             </w:r>
             <w:r>
               <w:rPr>
@@ -2229,7 +2229,7 @@
                 <w:noProof/>
                 <w:webHidden/>
               </w:rPr>
-              <w:t>33</w:t>
+              <w:t>34</w:t>
             </w:r>
             <w:r>
               <w:rPr>
@@ -2255,7 +2255,7 @@
               <w14:ligatures w14:val="standardContextual"/>
             </w:rPr>
           </w:pPr>
-          <w:hyperlink w:anchor="_Toc188552884" w:history="1">
+          <w:hyperlink w:anchor="_Toc189659975" w:history="1">
             <w:r>
               <w:rPr>
                 <w:rStyle w:val="Hyperlink"/>
@@ -2282,7 +2282,7 @@
                 <w:noProof/>
                 <w:webHidden/>
               </w:rPr>
-              <w:instrText xml:space="preserve"> PAGEREF _Toc188552884 \h </w:instrText>
+              <w:instrText xml:space="preserve"> PAGEREF _Toc189659975 \h </w:instrText>
             </w:r>
             <w:r>
               <w:rPr>
@@ -2302,7 +2302,299 @@
                 <w:noProof/>
                 <w:webHidden/>
               </w:rPr>
-              <w:t>33</w:t>
+              <w:t>34</w:t>
+            </w:r>
+            <w:r>
+              <w:rPr>
+                <w:noProof/>
+                <w:webHidden/>
+              </w:rPr>
+              <w:fldChar w:fldCharType="end"/>
+            </w:r>
+          </w:hyperlink>
+        </w:p>
+        <w:p>
+          <w:pPr>
+            <w:pStyle w:val="TOC3"/>
+            <w:tabs>
+              <w:tab w:val="right" w:leader="dot" w:pos="9350"/>
+            </w:tabs>
+            <w:rPr>
+              <w:noProof/>
+              <w:kern w:val="2"/>
+              <w:sz w:val="24"/>
+              <w:szCs w:val="24"/>
+              <w:lang w:eastAsia="en-GB" w:bidi="ar-SA"/>
+              <w14:ligatures w14:val="standardContextual"/>
+            </w:rPr>
+          </w:pPr>
+          <w:hyperlink w:anchor="_Toc189659976" w:history="1">
+            <w:r>
+              <w:rPr>
+                <w:rStyle w:val="Hyperlink"/>
+                <w:noProof/>
+              </w:rPr>
+              <w:t>Consistency</w:t>
+            </w:r>
+            <w:r>
+              <w:rPr>
+                <w:noProof/>
+                <w:webHidden/>
+              </w:rPr>
+              <w:tab/>
+            </w:r>
+            <w:r>
+              <w:rPr>
+                <w:noProof/>
+                <w:webHidden/>
+              </w:rPr>
+              <w:fldChar w:fldCharType="begin"/>
+            </w:r>
+            <w:r>
+              <w:rPr>
+                <w:noProof/>
+                <w:webHidden/>
+              </w:rPr>
+              <w:instrText xml:space="preserve"> PAGEREF _Toc189659976 \h </w:instrText>
+            </w:r>
+            <w:r>
+              <w:rPr>
+                <w:noProof/>
+                <w:webHidden/>
+              </w:rPr>
+            </w:r>
+            <w:r>
+              <w:rPr>
+                <w:noProof/>
+                <w:webHidden/>
+              </w:rPr>
+              <w:fldChar w:fldCharType="separate"/>
+            </w:r>
+            <w:r>
+              <w:rPr>
+                <w:noProof/>
+                <w:webHidden/>
+              </w:rPr>
+              <w:t>34</w:t>
+            </w:r>
+            <w:r>
+              <w:rPr>
+                <w:noProof/>
+                <w:webHidden/>
+              </w:rPr>
+              <w:fldChar w:fldCharType="end"/>
+            </w:r>
+          </w:hyperlink>
+        </w:p>
+        <w:p>
+          <w:pPr>
+            <w:pStyle w:val="TOC3"/>
+            <w:tabs>
+              <w:tab w:val="right" w:leader="dot" w:pos="9350"/>
+            </w:tabs>
+            <w:rPr>
+              <w:noProof/>
+              <w:kern w:val="2"/>
+              <w:sz w:val="24"/>
+              <w:szCs w:val="24"/>
+              <w:lang w:eastAsia="en-GB" w:bidi="ar-SA"/>
+              <w14:ligatures w14:val="standardContextual"/>
+            </w:rPr>
+          </w:pPr>
+          <w:hyperlink w:anchor="_Toc189659977" w:history="1">
+            <w:r>
+              <w:rPr>
+                <w:rStyle w:val="Hyperlink"/>
+                <w:noProof/>
+              </w:rPr>
+              <w:t>User Feedback</w:t>
+            </w:r>
+            <w:r>
+              <w:rPr>
+                <w:noProof/>
+                <w:webHidden/>
+              </w:rPr>
+              <w:tab/>
+            </w:r>
+            <w:r>
+              <w:rPr>
+                <w:noProof/>
+                <w:webHidden/>
+              </w:rPr>
+              <w:fldChar w:fldCharType="begin"/>
+            </w:r>
+            <w:r>
+              <w:rPr>
+                <w:noProof/>
+                <w:webHidden/>
+              </w:rPr>
+              <w:instrText xml:space="preserve"> PAGEREF _Toc189659977 \h </w:instrText>
+            </w:r>
+            <w:r>
+              <w:rPr>
+                <w:noProof/>
+                <w:webHidden/>
+              </w:rPr>
+            </w:r>
+            <w:r>
+              <w:rPr>
+                <w:noProof/>
+                <w:webHidden/>
+              </w:rPr>
+              <w:fldChar w:fldCharType="separate"/>
+            </w:r>
+            <w:r>
+              <w:rPr>
+                <w:noProof/>
+                <w:webHidden/>
+              </w:rPr>
+              <w:t>34</w:t>
+            </w:r>
+            <w:r>
+              <w:rPr>
+                <w:noProof/>
+                <w:webHidden/>
+              </w:rPr>
+              <w:fldChar w:fldCharType="end"/>
+            </w:r>
+          </w:hyperlink>
+        </w:p>
+        <w:p>
+          <w:pPr>
+            <w:pStyle w:val="TOC3"/>
+            <w:tabs>
+              <w:tab w:val="right" w:leader="dot" w:pos="9350"/>
+            </w:tabs>
+            <w:rPr>
+              <w:noProof/>
+              <w:kern w:val="2"/>
+              <w:sz w:val="24"/>
+              <w:szCs w:val="24"/>
+              <w:lang w:eastAsia="en-GB" w:bidi="ar-SA"/>
+              <w14:ligatures w14:val="standardContextual"/>
+            </w:rPr>
+          </w:pPr>
+          <w:hyperlink w:anchor="_Toc189659978" w:history="1">
+            <w:r>
+              <w:rPr>
+                <w:rStyle w:val="Hyperlink"/>
+                <w:noProof/>
+              </w:rPr>
+              <w:t>Visual Clarity</w:t>
+            </w:r>
+            <w:r>
+              <w:rPr>
+                <w:noProof/>
+                <w:webHidden/>
+              </w:rPr>
+              <w:tab/>
+            </w:r>
+            <w:r>
+              <w:rPr>
+                <w:noProof/>
+                <w:webHidden/>
+              </w:rPr>
+              <w:fldChar w:fldCharType="begin"/>
+            </w:r>
+            <w:r>
+              <w:rPr>
+                <w:noProof/>
+                <w:webHidden/>
+              </w:rPr>
+              <w:instrText xml:space="preserve"> PAGEREF _Toc189659978 \h </w:instrText>
+            </w:r>
+            <w:r>
+              <w:rPr>
+                <w:noProof/>
+                <w:webHidden/>
+              </w:rPr>
+            </w:r>
+            <w:r>
+              <w:rPr>
+                <w:noProof/>
+                <w:webHidden/>
+              </w:rPr>
+              <w:fldChar w:fldCharType="separate"/>
+            </w:r>
+            <w:r>
+              <w:rPr>
+                <w:noProof/>
+                <w:webHidden/>
+              </w:rPr>
+              <w:t>34</w:t>
+            </w:r>
+            <w:r>
+              <w:rPr>
+                <w:noProof/>
+                <w:webHidden/>
+              </w:rPr>
+              <w:fldChar w:fldCharType="end"/>
+            </w:r>
+          </w:hyperlink>
+        </w:p>
+        <w:p>
+          <w:pPr>
+            <w:pStyle w:val="TOC3"/>
+            <w:tabs>
+              <w:tab w:val="right" w:leader="dot" w:pos="9350"/>
+            </w:tabs>
+            <w:rPr>
+              <w:noProof/>
+              <w:kern w:val="2"/>
+              <w:sz w:val="24"/>
+              <w:szCs w:val="24"/>
+              <w:lang w:eastAsia="en-GB" w:bidi="ar-SA"/>
+              <w14:ligatures w14:val="standardContextual"/>
+            </w:rPr>
+          </w:pPr>
+          <w:hyperlink w:anchor="_Toc189659979" w:history="1">
+            <w:r>
+              <w:rPr>
+                <w:rStyle w:val="Hyperlink"/>
+                <w:noProof/>
+              </w:rPr>
+              <w:t>Error Prevention</w:t>
+            </w:r>
+            <w:r>
+              <w:rPr>
+                <w:noProof/>
+                <w:webHidden/>
+              </w:rPr>
+              <w:tab/>
+            </w:r>
+            <w:r>
+              <w:rPr>
+                <w:noProof/>
+                <w:webHidden/>
+              </w:rPr>
+              <w:fldChar w:fldCharType="begin"/>
+            </w:r>
+            <w:r>
+              <w:rPr>
+                <w:noProof/>
+                <w:webHidden/>
+              </w:rPr>
+              <w:instrText xml:space="preserve"> PAGEREF _Toc189659979 \h </w:instrText>
+            </w:r>
+            <w:r>
+              <w:rPr>
+                <w:noProof/>
+                <w:webHidden/>
+              </w:rPr>
+            </w:r>
+            <w:r>
+              <w:rPr>
+                <w:noProof/>
+                <w:webHidden/>
+              </w:rPr>
+              <w:fldChar w:fldCharType="separate"/>
+            </w:r>
+            <w:r>
+              <w:rPr>
+                <w:noProof/>
+                <w:webHidden/>
+              </w:rPr>
+              <w:t>34</w:t>
             </w:r>
             <w:r>
               <w:rPr>
@@ -2328,7 +2620,7 @@
               <w14:ligatures w14:val="standardContextual"/>
             </w:rPr>
           </w:pPr>
-          <w:hyperlink w:anchor="_Toc188552885" w:history="1">
+          <w:hyperlink w:anchor="_Toc189659980" w:history="1">
             <w:r>
               <w:rPr>
                 <w:rStyle w:val="Hyperlink"/>
@@ -2355,7 +2647,7 @@
                 <w:noProof/>
                 <w:webHidden/>
               </w:rPr>
-              <w:instrText xml:space="preserve"> PAGEREF _Toc188552885 \h </w:instrText>
+              <w:instrText xml:space="preserve"> PAGEREF _Toc189659980 \h </w:instrText>
             </w:r>
             <w:r>
               <w:rPr>
@@ -2375,7 +2667,80 @@
                 <w:noProof/>
                 <w:webHidden/>
               </w:rPr>
-              <w:t>36</w:t>
+              <w:t>37</w:t>
+            </w:r>
+            <w:r>
+              <w:rPr>
+                <w:noProof/>
+                <w:webHidden/>
+              </w:rPr>
+              <w:fldChar w:fldCharType="end"/>
+            </w:r>
+          </w:hyperlink>
+        </w:p>
+        <w:p>
+          <w:pPr>
+            <w:pStyle w:val="TOC2"/>
+            <w:tabs>
+              <w:tab w:val="right" w:leader="dot" w:pos="9350"/>
+            </w:tabs>
+            <w:rPr>
+              <w:noProof/>
+              <w:kern w:val="2"/>
+              <w:sz w:val="24"/>
+              <w:szCs w:val="24"/>
+              <w:lang w:eastAsia="en-GB" w:bidi="ar-SA"/>
+              <w14:ligatures w14:val="standardContextual"/>
+            </w:rPr>
+          </w:pPr>
+          <w:hyperlink w:anchor="_Toc189659981" w:history="1">
+            <w:r>
+              <w:rPr>
+                <w:rStyle w:val="Hyperlink"/>
+                <w:noProof/>
+              </w:rPr>
+              <w:t>Iterative Development Test Data</w:t>
+            </w:r>
+            <w:r>
+              <w:rPr>
+                <w:noProof/>
+                <w:webHidden/>
+              </w:rPr>
+              <w:tab/>
+            </w:r>
+            <w:r>
+              <w:rPr>
+                <w:noProof/>
+                <w:webHidden/>
+              </w:rPr>
+              <w:fldChar w:fldCharType="begin"/>
+            </w:r>
+            <w:r>
+              <w:rPr>
+                <w:noProof/>
+                <w:webHidden/>
+              </w:rPr>
+              <w:instrText xml:space="preserve"> PAGEREF _Toc189659981 \h </w:instrText>
+            </w:r>
+            <w:r>
+              <w:rPr>
+                <w:noProof/>
+                <w:webHidden/>
+              </w:rPr>
+            </w:r>
+            <w:r>
+              <w:rPr>
+                <w:noProof/>
+                <w:webHidden/>
+              </w:rPr>
+              <w:fldChar w:fldCharType="separate"/>
+            </w:r>
+            <w:r>
+              <w:rPr>
+                <w:noProof/>
+                <w:webHidden/>
+              </w:rPr>
+              <w:t>38</w:t>
             </w:r>
             <w:r>
               <w:rPr>
@@ -2401,7 +2766,7 @@
               <w14:ligatures w14:val="standardContextual"/>
             </w:rPr>
           </w:pPr>
-          <w:hyperlink w:anchor="_Toc188552886" w:history="1">
+          <w:hyperlink w:anchor="_Toc189659982" w:history="1">
             <w:r>
               <w:rPr>
                 <w:rStyle w:val="Hyperlink"/>
@@ -2428,7 +2793,7 @@
                 <w:noProof/>
                 <w:webHidden/>
               </w:rPr>
-              <w:instrText xml:space="preserve"> PAGEREF _Toc188552886 \h </w:instrText>
+              <w:instrText xml:space="preserve"> PAGEREF _Toc189659982 \h </w:instrText>
             </w:r>
             <w:r>
               <w:rPr>
@@ -2448,7 +2813,7 @@
                 <w:noProof/>
                 <w:webHidden/>
               </w:rPr>
-              <w:t>37</w:t>
+              <w:t>44</w:t>
             </w:r>
             <w:r>
               <w:rPr>
@@ -2474,7 +2839,7 @@
               <w14:ligatures w14:val="standardContextual"/>
             </w:rPr>
           </w:pPr>
-          <w:hyperlink w:anchor="_Toc188552887" w:history="1">
+          <w:hyperlink w:anchor="_Toc189659983" w:history="1">
             <w:r>
               <w:rPr>
                 <w:rStyle w:val="Hyperlink"/>
@@ -2501,7 +2866,7 @@
                 <w:noProof/>
                 <w:webHidden/>
               </w:rPr>
-              <w:instrText xml:space="preserve"> PAGEREF _Toc188552887 \h </w:instrText>
+              <w:instrText xml:space="preserve"> PAGEREF _Toc189659983 \h </w:instrText>
             </w:r>
             <w:r>
               <w:rPr>
@@ -2521,7 +2886,7 @@
                 <w:noProof/>
                 <w:webHidden/>
               </w:rPr>
-              <w:t>37</w:t>
+              <w:t>44</w:t>
             </w:r>
             <w:r>
               <w:rPr>
@@ -2547,7 +2912,7 @@
               <w14:ligatures w14:val="standardContextual"/>
             </w:rPr>
           </w:pPr>
-          <w:hyperlink w:anchor="_Toc188552888" w:history="1">
+          <w:hyperlink w:anchor="_Toc189659984" w:history="1">
             <w:r>
               <w:rPr>
                 <w:rStyle w:val="Hyperlink"/>
@@ -2574,7 +2939,7 @@
                 <w:noProof/>
                 <w:webHidden/>
               </w:rPr>
-              <w:instrText xml:space="preserve"> PAGEREF _Toc188552888 \h </w:instrText>
+              <w:instrText xml:space="preserve"> PAGEREF _Toc189659984 \h </w:instrText>
             </w:r>
             <w:r>
               <w:rPr>
@@ -2594,7 +2959,7 @@
                 <w:noProof/>
                 <w:webHidden/>
               </w:rPr>
-              <w:t>45</w:t>
+              <w:t>51</w:t>
             </w:r>
             <w:r>
               <w:rPr>
@@ -2620,7 +2985,7 @@
               <w14:ligatures w14:val="standardContextual"/>
             </w:rPr>
           </w:pPr>
-          <w:hyperlink w:anchor="_Toc188552889" w:history="1">
+          <w:hyperlink w:anchor="_Toc189659985" w:history="1">
             <w:r>
               <w:rPr>
                 <w:rStyle w:val="Hyperlink"/>
@@ -2647,7 +3012,7 @@
                 <w:noProof/>
                 <w:webHidden/>
               </w:rPr>
-              <w:instrText xml:space="preserve"> PAGEREF _Toc188552889 \h </w:instrText>
+              <w:instrText xml:space="preserve"> PAGEREF _Toc189659985 \h </w:instrText>
             </w:r>
             <w:r>
               <w:rPr>
@@ -2667,7 +3032,7 @@
                 <w:noProof/>
                 <w:webHidden/>
               </w:rPr>
-              <w:t>46</w:t>
+              <w:t>52</w:t>
             </w:r>
             <w:r>
               <w:rPr>
@@ -2693,7 +3058,7 @@
               <w14:ligatures w14:val="standardContextual"/>
             </w:rPr>
           </w:pPr>
-          <w:hyperlink w:anchor="_Toc188552890" w:history="1">
+          <w:hyperlink w:anchor="_Toc189659986" w:history="1">
             <w:r>
               <w:rPr>
                 <w:rStyle w:val="Hyperlink"/>
@@ -2720,7 +3085,7 @@
                 <w:noProof/>
                 <w:webHidden/>
               </w:rPr>
-              <w:instrText xml:space="preserve"> PAGEREF _Toc188552890 \h </w:instrText>
+              <w:instrText xml:space="preserve"> PAGEREF _Toc189659986 \h </w:instrText>
             </w:r>
             <w:r>
               <w:rPr>
@@ -2740,7 +3105,7 @@
                 <w:noProof/>
                 <w:webHidden/>
               </w:rPr>
-              <w:t>46</w:t>
+              <w:t>52</w:t>
             </w:r>
             <w:r>
               <w:rPr>
@@ -2782,7 +3147,7 @@
       <w:pPr>
         <w:pStyle w:val="Heading1"/>
       </w:pPr>
-      <w:bookmarkStart w:id="1" w:name="_Toc188552859"/>
+      <w:bookmarkStart w:id="1" w:name="_Toc189659950"/>
       <w:r>
         <w:t xml:space="preserve">A. </w:t>
       </w:r>
@@ -2799,7 +3164,7 @@
           <w:lang w:bidi="ar-SA"/>
         </w:rPr>
       </w:pPr>
-      <w:bookmarkStart w:id="2" w:name="_Toc188552860"/>
+      <w:bookmarkStart w:id="2" w:name="_Toc189659951"/>
       <w:r>
         <w:rPr>
           <w:lang w:bidi="ar-SA"/>
@@ -2987,7 +3352,7 @@
           <w:lang w:bidi="ar-SA"/>
         </w:rPr>
       </w:pPr>
-      <w:bookmarkStart w:id="3" w:name="_Toc188552861"/>
+      <w:bookmarkStart w:id="3" w:name="_Toc189659952"/>
       <w:r>
         <w:rPr>
           <w:lang w:bidi="ar-SA"/>
@@ -3055,7 +3420,7 @@
           <w:lang w:bidi="ar-SA"/>
         </w:rPr>
       </w:pPr>
-      <w:bookmarkStart w:id="4" w:name="_Toc188552862"/>
+      <w:bookmarkStart w:id="4" w:name="_Toc189659953"/>
       <w:r>
         <w:rPr>
           <w:lang w:bidi="ar-SA"/>
@@ -3412,7 +3777,7 @@
           <w:lang w:bidi="ar-SA"/>
         </w:rPr>
       </w:pPr>
-      <w:bookmarkStart w:id="5" w:name="_Toc188552863"/>
+      <w:bookmarkStart w:id="5" w:name="_Toc189659954"/>
       <w:r>
         <w:rPr>
           <w:lang w:bidi="ar-SA"/>
@@ -3428,7 +3793,7 @@
           <w:lang w:bidi="ar-SA"/>
         </w:rPr>
       </w:pPr>
-      <w:bookmarkStart w:id="6" w:name="_Toc188552864"/>
+      <w:bookmarkStart w:id="6" w:name="_Toc189659955"/>
       <w:r>
         <w:rPr>
           <w:lang w:bidi="ar-SA"/>
@@ -3739,7 +4104,7 @@
           <w:lang w:bidi="ar-SA"/>
         </w:rPr>
       </w:pPr>
-      <w:bookmarkStart w:id="7" w:name="_Toc188552865"/>
+      <w:bookmarkStart w:id="7" w:name="_Toc189659956"/>
       <w:r>
         <w:rPr>
           <w:lang w:bidi="ar-SA"/>
@@ -4361,7 +4726,7 @@
           <w:lang w:bidi="ar-SA"/>
         </w:rPr>
       </w:pPr>
-      <w:bookmarkStart w:id="8" w:name="_Toc188552866"/>
+      <w:bookmarkStart w:id="8" w:name="_Toc189659957"/>
       <w:r>
         <w:rPr>
           <w:lang w:bidi="ar-SA"/>
@@ -4377,7 +4742,7 @@
           <w:lang w:bidi="ar-SA"/>
         </w:rPr>
       </w:pPr>
-      <w:bookmarkStart w:id="9" w:name="_Toc188552867"/>
+      <w:bookmarkStart w:id="9" w:name="_Toc189659958"/>
       <w:r>
         <w:rPr>
           <w:lang w:bidi="ar-SA"/>
@@ -5070,7 +5435,7 @@
           <w:lang w:bidi="ar-SA"/>
         </w:rPr>
       </w:pPr>
-      <w:bookmarkStart w:id="10" w:name="_Toc188552868"/>
+      <w:bookmarkStart w:id="10" w:name="_Toc189659959"/>
       <w:r>
         <w:rPr>
           <w:lang w:bidi="ar-SA"/>
@@ -5202,7 +5567,7 @@
           <w:lang w:bidi="ar-SA"/>
         </w:rPr>
       </w:pPr>
-      <w:bookmarkStart w:id="11" w:name="_Toc188552869"/>
+      <w:bookmarkStart w:id="11" w:name="_Toc189659960"/>
       <w:r>
         <w:rPr>
           <w:lang w:bidi="ar-SA"/>
@@ -5218,7 +5583,7 @@
           <w:lang w:bidi="ar-SA"/>
         </w:rPr>
       </w:pPr>
-      <w:bookmarkStart w:id="12" w:name="_Toc188552870"/>
+      <w:bookmarkStart w:id="12" w:name="_Toc189659961"/>
       <w:r>
         <w:rPr>
           <w:lang w:bidi="ar-SA"/>
@@ -5551,7 +5916,7 @@
           <w:lang w:bidi="ar-SA"/>
         </w:rPr>
       </w:pPr>
-      <w:bookmarkStart w:id="13" w:name="_Toc188552871"/>
+      <w:bookmarkStart w:id="13" w:name="_Toc189659962"/>
       <w:r>
         <w:rPr>
           <w:lang w:bidi="ar-SA"/>
@@ -6054,7 +6419,7 @@
           <w:lang w:bidi="ar-SA"/>
         </w:rPr>
       </w:pPr>
-      <w:bookmarkStart w:id="14" w:name="_Toc188552872"/>
+      <w:bookmarkStart w:id="14" w:name="_Toc189659963"/>
       <w:r>
         <w:rPr>
           <w:lang w:bidi="ar-SA"/>
@@ -6432,7 +6797,7 @@
         <w:pStyle w:val="Heading1"/>
       </w:pPr>
       <w:bookmarkStart w:id="15" w:name="_Toc242857918"/>
-      <w:bookmarkStart w:id="16" w:name="_Toc188552873"/>
+      <w:bookmarkStart w:id="16" w:name="_Toc189659964"/>
       <w:r>
         <w:t xml:space="preserve">B. </w:t>
       </w:r>
@@ -6441,6 +6806,207 @@
       </w:r>
       <w:bookmarkEnd w:id="15"/>
       <w:bookmarkEnd w:id="16"/>
+    </w:p>
+    <w:p/>
+    <w:p>
+      <w:pPr>
+        <w:pStyle w:val="Heading2"/>
+      </w:pPr>
+      <w:r>
+        <w:t>Problem Decomposition</w:t>
+      </w:r>
+    </w:p>
+    <w:p>
+      <w:pPr>
+        <w:pStyle w:val="Heading3"/>
+      </w:pPr>
+      <w:r>
+        <w:t>Decomposition Overview</w:t>
+      </w:r>
+    </w:p>
+    <w:p>
+      <w:r>
+        <w:t>There are many smaller steps that my chess engine can be broken down into.  These are as follows:</w:t>
+      </w:r>
+    </w:p>
+    <w:p>
+      <w:pPr>
+        <w:pStyle w:val="ListParagraph"/>
+        <w:numPr>
+          <w:ilvl w:val="0"/>
+          <w:numId w:val="21"/>
+        </w:numPr>
+      </w:pPr>
+      <w:r>
+        <w:t>Board Representation</w:t>
+      </w:r>
+      <w:r>
+        <w:t xml:space="preserve"> and Generation</w:t>
+      </w:r>
+    </w:p>
+    <w:p>
+      <w:pPr>
+        <w:pStyle w:val="ListParagraph"/>
+        <w:numPr>
+          <w:ilvl w:val="0"/>
+          <w:numId w:val="21"/>
+        </w:numPr>
+      </w:pPr>
+      <w:r>
+        <w:t>Turn Tracking</w:t>
+      </w:r>
+    </w:p>
+    <w:p>
+      <w:pPr>
+        <w:pStyle w:val="ListParagraph"/>
+        <w:numPr>
+          <w:ilvl w:val="0"/>
+          <w:numId w:val="21"/>
+        </w:numPr>
+      </w:pPr>
+      <w:r>
+        <w:t>Piece Movement</w:t>
+      </w:r>
+    </w:p>
+    <w:p>
+      <w:pPr>
+        <w:pStyle w:val="ListParagraph"/>
+        <w:numPr>
+          <w:ilvl w:val="0"/>
+          <w:numId w:val="21"/>
+        </w:numPr>
+      </w:pPr>
+      <w:r>
+        <w:t>Move Generation (excluding special moves)</w:t>
+      </w:r>
+    </w:p>
+    <w:p>
+      <w:pPr>
+        <w:pStyle w:val="ListParagraph"/>
+        <w:numPr>
+          <w:ilvl w:val="0"/>
+          <w:numId w:val="21"/>
+        </w:numPr>
+      </w:pPr>
+      <w:r>
+        <w:t>Castling</w:t>
+      </w:r>
+    </w:p>
+    <w:p>
+      <w:pPr>
+        <w:pStyle w:val="ListParagraph"/>
+        <w:numPr>
+          <w:ilvl w:val="0"/>
+          <w:numId w:val="21"/>
+        </w:numPr>
+      </w:pPr>
+      <w:r>
+        <w:t>Pawn Promotion</w:t>
+      </w:r>
+    </w:p>
+    <w:p>
+      <w:pPr>
+        <w:pStyle w:val="ListParagraph"/>
+        <w:numPr>
+          <w:ilvl w:val="0"/>
+          <w:numId w:val="21"/>
+        </w:numPr>
+      </w:pPr>
+      <w:r>
+        <w:t>En Passant</w:t>
+      </w:r>
+    </w:p>
+    <w:p>
+      <w:pPr>
+        <w:pStyle w:val="ListParagraph"/>
+        <w:numPr>
+          <w:ilvl w:val="0"/>
+          <w:numId w:val="21"/>
+        </w:numPr>
+      </w:pPr>
+      <w:r>
+        <w:t>Move Validation and Illegal Move Prevention</w:t>
+      </w:r>
+    </w:p>
+    <w:p>
+      <w:pPr>
+        <w:pStyle w:val="ListParagraph"/>
+        <w:numPr>
+          <w:ilvl w:val="0"/>
+          <w:numId w:val="21"/>
+        </w:numPr>
+      </w:pPr>
+      <w:r>
+        <w:t>Detecting Check, Checkmate and Stalemate</w:t>
+      </w:r>
+    </w:p>
+    <w:p>
+      <w:pPr>
+        <w:pStyle w:val="ListParagraph"/>
+        <w:numPr>
+          <w:ilvl w:val="0"/>
+          <w:numId w:val="21"/>
+        </w:numPr>
+      </w:pPr>
+      <w:r>
+        <w:t>Event Handling</w:t>
+      </w:r>
+    </w:p>
+    <w:p>
+      <w:pPr>
+        <w:pStyle w:val="ListParagraph"/>
+        <w:numPr>
+          <w:ilvl w:val="0"/>
+          <w:numId w:val="21"/>
+        </w:numPr>
+      </w:pPr>
+      <w:r>
+        <w:t>Board Colour and move log</w:t>
+      </w:r>
+    </w:p>
+    <w:p>
+      <w:pPr>
+        <w:pStyle w:val="Heading3"/>
+      </w:pPr>
+      <w:r>
+        <w:t>Detailed Decomposition</w:t>
+      </w:r>
+    </w:p>
+    <w:p>
+      <w:pPr>
+        <w:pStyle w:val="Heading4"/>
+      </w:pPr>
+      <w:r>
+        <w:t>Board Representation</w:t>
+      </w:r>
+      <w:r>
+        <w:t xml:space="preserve"> and Generation</w:t>
+      </w:r>
+    </w:p>
+    <w:p>
+      <w:r>
+        <w:t>This is solved specifically in my graphics.py file and is a problem that can be solved on its own, but it’s vital that it be solved first before anything else so that testing is easier.  These functions (namely generating the board and pieces) will be called upon for each iteration of the main loop and therefore, to a degree, these are closely linked to the main.py file.  Although there are existing functions that could do this for me, I felt that it would suit my code better if I coded these algorithms myself, to ensure that they work exactly how I want and need them to, especially if some of the code required is closed-source.  Although the main functions of this are to generate the board and the pieces, it also highlights squares that pieces can move to and the square that gives the user the ability to select a piece to promote a pawn to (I will go over these in more detail later in the decomposition).</w:t>
+      </w:r>
+    </w:p>
+    <w:p/>
+    <w:p/>
+    <w:p/>
+    <w:p/>
+    <w:p>
+      <w:pPr>
+        <w:pStyle w:val="Heading4"/>
+      </w:pPr>
+      <w:r>
+        <w:t>Turn Tracking</w:t>
+      </w:r>
+    </w:p>
+    <w:p>
+      <w:r>
+        <w:t>Although I would consider this a problem in its own right, and a vital component to the overall solution, this can be implemented easily through the use of a Boolean flag, which is true if its white’s turn to move and false if its black’s turn, or vice versa.  This would be used within the main.py and moves.py files, as it would be essential to the main workings of the program, as well as finding all the legal moves for one side or the other in a position so that it knows which side it should be finding moves for</w:t>
+      </w:r>
+      <w:r>
+        <w:t>.  This is used as I coded the board array so each square containing a piece or a pawn also holds its colour (i.e. ‘bQ’ would mean Black Queen – each square has two characters, with ‘--’ meaning empty)</w:t>
+      </w:r>
     </w:p>
     <w:p>
       <w:pPr>
@@ -6463,7 +7029,7 @@
           <w:lang w:bidi="ar-SA"/>
         </w:rPr>
       </w:pPr>
-      <w:bookmarkStart w:id="17" w:name="_Toc188552874"/>
+      <w:bookmarkStart w:id="17" w:name="_Toc189659965"/>
       <w:r>
         <w:rPr>
           <w:lang w:bidi="ar-SA"/>
@@ -6518,7 +7084,7 @@
       <w:pPr>
         <w:pStyle w:val="Heading3"/>
       </w:pPr>
-      <w:bookmarkStart w:id="19" w:name="_Toc188552875"/>
+      <w:bookmarkStart w:id="19" w:name="_Toc189659966"/>
       <w:r>
         <w:t>Intro Screen</w:t>
       </w:r>
@@ -6564,7 +7130,7 @@
       <w:pPr>
         <w:pStyle w:val="Heading3"/>
       </w:pPr>
-      <w:bookmarkStart w:id="20" w:name="_Toc188552876"/>
+      <w:bookmarkStart w:id="20" w:name="_Toc189659967"/>
       <w:r>
         <w:t>Chess Games</w:t>
       </w:r>
@@ -6591,7 +7157,7 @@
       <w:pPr>
         <w:pStyle w:val="Heading3"/>
       </w:pPr>
-      <w:bookmarkStart w:id="21" w:name="_Toc188552877"/>
+      <w:bookmarkStart w:id="21" w:name="_Toc189659968"/>
       <w:r>
         <w:t>Analysis/Review Screen</w:t>
       </w:r>
@@ -6607,7 +7173,7 @@
       <w:pPr>
         <w:pStyle w:val="Heading2"/>
       </w:pPr>
-      <w:bookmarkStart w:id="22" w:name="_Toc188552878"/>
+      <w:bookmarkStart w:id="22" w:name="_Toc189659969"/>
       <w:r>
         <w:t>Problem Decomposition</w:t>
       </w:r>
@@ -6810,7 +7376,7 @@
       <w:pPr>
         <w:pStyle w:val="Heading2"/>
       </w:pPr>
-      <w:bookmarkStart w:id="23" w:name="_Toc188552879"/>
+      <w:bookmarkStart w:id="23" w:name="_Toc189659970"/>
       <w:r>
         <w:t>Algorithms and Pseudocode</w:t>
       </w:r>
@@ -6820,7 +7386,7 @@
       <w:pPr>
         <w:pStyle w:val="Heading3"/>
       </w:pPr>
-      <w:bookmarkStart w:id="24" w:name="_Toc188552880"/>
+      <w:bookmarkStart w:id="24" w:name="_Toc189659971"/>
       <w:r>
         <w:t>All Algorithms for Main.py</w:t>
       </w:r>
@@ -6907,7 +7473,7 @@
       <w:pPr>
         <w:pStyle w:val="Heading3"/>
       </w:pPr>
-      <w:bookmarkStart w:id="25" w:name="_Toc188552881"/>
+      <w:bookmarkStart w:id="25" w:name="_Toc189659972"/>
       <w:r>
         <w:t>All Algorithms for Moves.py</w:t>
       </w:r>
@@ -7479,7 +8045,7 @@
       <w:pPr>
         <w:pStyle w:val="Heading3"/>
       </w:pPr>
-      <w:bookmarkStart w:id="26" w:name="_Toc188552882"/>
+      <w:bookmarkStart w:id="26" w:name="_Toc189659973"/>
       <w:r>
         <w:t xml:space="preserve">All Algorithms for </w:t>
       </w:r>
@@ -7823,7 +8389,7 @@
       <w:pPr>
         <w:pStyle w:val="Heading2"/>
       </w:pPr>
-      <w:bookmarkStart w:id="27" w:name="_Toc188552883"/>
+      <w:bookmarkStart w:id="27" w:name="_Toc189659974"/>
       <w:r>
         <w:t>Usability Features</w:t>
       </w:r>
@@ -7833,7 +8399,7 @@
       <w:pPr>
         <w:pStyle w:val="Heading3"/>
       </w:pPr>
-      <w:bookmarkStart w:id="28" w:name="_Toc188552884"/>
+      <w:bookmarkStart w:id="28" w:name="_Toc189659975"/>
       <w:r>
         <w:t>Navigation</w:t>
       </w:r>
@@ -7870,9 +8436,11 @@
       <w:pPr>
         <w:pStyle w:val="Heading3"/>
       </w:pPr>
+      <w:bookmarkStart w:id="29" w:name="_Toc189659976"/>
       <w:r>
         <w:t>Consistency</w:t>
       </w:r>
+      <w:bookmarkEnd w:id="29"/>
     </w:p>
     <w:p>
       <w:r>
@@ -7884,9 +8452,11 @@
       <w:pPr>
         <w:pStyle w:val="Heading3"/>
       </w:pPr>
+      <w:bookmarkStart w:id="30" w:name="_Toc189659977"/>
       <w:r>
         <w:t>User Feedback</w:t>
       </w:r>
+      <w:bookmarkEnd w:id="30"/>
     </w:p>
     <w:p>
       <w:r>
@@ -7898,9 +8468,11 @@
       <w:pPr>
         <w:pStyle w:val="Heading3"/>
       </w:pPr>
+      <w:bookmarkStart w:id="31" w:name="_Toc189659978"/>
       <w:r>
         <w:t>Visual Clarity</w:t>
       </w:r>
+      <w:bookmarkEnd w:id="31"/>
     </w:p>
     <w:p>
       <w:r>
@@ -7924,9 +8496,11 @@
       <w:pPr>
         <w:pStyle w:val="Heading3"/>
       </w:pPr>
+      <w:bookmarkStart w:id="32" w:name="_Toc189659979"/>
       <w:r>
         <w:t>Error Prevention</w:t>
       </w:r>
+      <w:bookmarkEnd w:id="32"/>
     </w:p>
     <w:p>
       <w:r>
@@ -8055,14 +8629,14 @@
       <w:pPr>
         <w:pStyle w:val="Heading2"/>
       </w:pPr>
-      <w:bookmarkStart w:id="29" w:name="_Toc188552885"/>
+      <w:bookmarkStart w:id="33" w:name="_Toc189659980"/>
       <w:r>
         <w:t>Variables</w:t>
       </w:r>
       <w:r>
         <w:t xml:space="preserve"> and Classes</w:t>
       </w:r>
-      <w:bookmarkEnd w:id="29"/>
+      <w:bookmarkEnd w:id="33"/>
     </w:p>
     <w:p>
       <w:r>
@@ -8085,6 +8659,26 @@
     </w:p>
     <w:p>
       <w:r>
+        <w:t>width – Holds the width of the screen</w:t>
+      </w:r>
+    </w:p>
+    <w:p>
+      <w:r>
+        <w:t>height – Holds the height of the screen</w:t>
+      </w:r>
+    </w:p>
+    <w:p>
+      <w:r>
+        <w:t>row/colSize – A constant to hold how many rows or columns there are (stays as 8 for the whole program)</w:t>
+      </w:r>
+    </w:p>
+    <w:p>
+      <w:r>
+        <w:t>squareSize – width // rowSize – Holds the length/width of each square</w:t>
+      </w:r>
+    </w:p>
+    <w:p>
+      <w:r>
         <w:t>B</w:t>
       </w:r>
       <w:r>
@@ -8111,7 +8705,84 @@
         <w:t>w/bKingLocation – Holds the location of each King on the board to help search for checks and pins</w:t>
       </w:r>
     </w:p>
+    <w:p>
+      <w:r>
+        <w:t>w/bKingHasMoved – Boolean flags that determine whether each King has moved and therefore whether castling is a possibility</w:t>
+      </w:r>
+    </w:p>
+    <w:p>
+      <w:r>
+        <w:t>inCheck – Boolean flag that shows whether or not a player is in check</w:t>
+      </w:r>
+    </w:p>
+    <w:p>
+      <w:r>
+        <w:t>checks – Array that holds the current check (or two checks if it is a double check)</w:t>
+      </w:r>
+    </w:p>
+    <w:p>
+      <w:r>
+        <w:t>pins – Array that holds any current pins</w:t>
+      </w:r>
+    </w:p>
+    <w:p>
+      <w:pPr>
+        <w:tabs>
+          <w:tab w:val="left" w:pos="4992"/>
+        </w:tabs>
+      </w:pPr>
+      <w:r>
+        <w:t>validMoves – A list of every legal move in the position</w:t>
+      </w:r>
+      <w:r>
+        <w:tab/>
+      </w:r>
+    </w:p>
+    <w:p>
+      <w:pPr>
+        <w:tabs>
+          <w:tab w:val="left" w:pos="4992"/>
+        </w:tabs>
+      </w:pPr>
+      <w:r>
+        <w:t>font – Holds the font for any text required</w:t>
+      </w:r>
+    </w:p>
+    <w:p>
+      <w:pPr>
+        <w:tabs>
+          <w:tab w:val="left" w:pos="4992"/>
+        </w:tabs>
+      </w:pPr>
+      <w:r>
+        <w:t>r/c – Shorthand for any row or column variables</w:t>
+      </w:r>
+    </w:p>
+    <w:p>
+      <w:pPr>
+        <w:tabs>
+          <w:tab w:val="left" w:pos="4992"/>
+        </w:tabs>
+      </w:pPr>
+      <w:r>
+        <w:t>moveLog – This holds all the previous moves (in coordinate notation – [1, 3, 2, 1]</w:t>
+      </w:r>
+    </w:p>
+    <w:p>
+      <w:pPr>
+        <w:tabs>
+          <w:tab w:val="left" w:pos="4992"/>
+        </w:tabs>
+      </w:pPr>
+      <w:r>
+        <w:t>RFMoveLog – RankFileMoveLog holds the previous moves in Rank/File Notation (i.e. Nxc7+)</w:t>
+      </w:r>
+      <w:r>
+        <w:t xml:space="preserve">.  (Post-development note: This would only have been used if I had done an AI.  Because of time constraints, I had to stick to a two-player chess engine) </w:t>
+      </w:r>
+    </w:p>
     <w:p/>
+    <w:p/>
     <w:p>
       <w:pPr>
         <w:pStyle w:val="Heading4"/>
@@ -8150,18 +8821,31 @@
       </w:r>
       <w:r>
         <w:t xml:space="preserve"> and to create a square so the user can select a piece to promote a pawn to.</w:t>
+      </w:r>
+    </w:p>
+    <w:p>
+      <w:r>
+        <w:t>Engine: I was planning to have more in this class, but it just holds the initial board position and the move logs.  It also contains a get method for the board, so that, if needed, I could have multiple instances of the board that don’t affect each other without having to create a separate object.</w:t>
       </w:r>
     </w:p>
     <w:p/>
     <w:p/>
     <w:p/>
+    <w:p/>
+    <w:p/>
+    <w:p/>
+    <w:p/>
+    <w:p/>
+    <w:p/>
     <w:p>
       <w:pPr>
         <w:pStyle w:val="Heading2"/>
       </w:pPr>
+      <w:bookmarkStart w:id="34" w:name="_Toc189659981"/>
       <w:r>
         <w:t>Iterative Development Test Data</w:t>
       </w:r>
+      <w:bookmarkEnd w:id="34"/>
     </w:p>
     <w:p/>
     <w:tbl>
@@ -10310,7 +10994,7 @@
       <w:pPr>
         <w:pStyle w:val="Heading1"/>
       </w:pPr>
-      <w:bookmarkStart w:id="30" w:name="_Toc188552886"/>
+      <w:bookmarkStart w:id="35" w:name="_Toc189659982"/>
       <w:r>
         <w:t xml:space="preserve">C: </w:t>
       </w:r>
@@ -10320,17 +11004,17 @@
       <w:r>
         <w:t>n</w:t>
       </w:r>
-      <w:bookmarkEnd w:id="30"/>
+      <w:bookmarkEnd w:id="35"/>
     </w:p>
     <w:p>
       <w:pPr>
         <w:pStyle w:val="Heading2"/>
       </w:pPr>
-      <w:bookmarkStart w:id="31" w:name="_Toc188552887"/>
+      <w:bookmarkStart w:id="36" w:name="_Toc189659983"/>
       <w:r>
         <w:t>Development Process</w:t>
       </w:r>
-      <w:bookmarkEnd w:id="31"/>
+      <w:bookmarkEnd w:id="36"/>
     </w:p>
     <w:p>
       <w:r>
@@ -12795,11 +13479,11 @@
       <w:pPr>
         <w:pStyle w:val="Heading1"/>
       </w:pPr>
-      <w:bookmarkStart w:id="32" w:name="_Toc188552888"/>
+      <w:bookmarkStart w:id="37" w:name="_Toc189659984"/>
       <w:r>
         <w:t>D. Evaluation</w:t>
       </w:r>
-      <w:bookmarkEnd w:id="32"/>
+      <w:bookmarkEnd w:id="37"/>
     </w:p>
     <w:p>
       <w:pPr>
@@ -12880,14 +13564,14 @@
           <w:lang w:bidi="ar-SA"/>
         </w:rPr>
       </w:pPr>
-      <w:bookmarkStart w:id="33" w:name="_Toc188552889"/>
+      <w:bookmarkStart w:id="38" w:name="_Toc189659985"/>
       <w:r>
         <w:rPr>
           <w:lang w:bidi="ar-SA"/>
         </w:rPr>
         <w:t>Project Appendixes</w:t>
       </w:r>
-      <w:bookmarkEnd w:id="33"/>
+      <w:bookmarkEnd w:id="38"/>
     </w:p>
     <w:p>
       <w:pPr>
@@ -13030,14 +13714,14 @@
           <w:lang w:bidi="ar-SA"/>
         </w:rPr>
       </w:pPr>
-      <w:bookmarkStart w:id="34" w:name="_Toc188552890"/>
+      <w:bookmarkStart w:id="39" w:name="_Toc189659986"/>
       <w:r>
         <w:rPr>
           <w:lang w:bidi="ar-SA"/>
         </w:rPr>
         <w:t>References</w:t>
       </w:r>
-      <w:bookmarkEnd w:id="34"/>
+      <w:bookmarkEnd w:id="39"/>
     </w:p>
     <w:p>
       <w:pPr>
@@ -14354,6 +15038,119 @@
     </w:lvl>
   </w:abstractNum>
   <w:abstractNum w:abstractNumId="12" w15:restartNumberingAfterBreak="0">
+    <w:nsid w:val="549767CD"/>
+    <w:multiLevelType w:val="hybridMultilevel"/>
+    <w:tmpl w:val="FD903096"/>
+    <w:lvl w:ilvl="0" w:tplc="08090001">
+      <w:start w:val="1"/>
+      <w:numFmt w:val="bullet"/>
+      <w:lvlText w:val=""/>
+      <w:lvlJc w:val="left"/>
+      <w:pPr>
+        <w:ind w:left="720" w:hanging="360"/>
+      </w:pPr>
+      <w:rPr>
+        <w:rFonts w:ascii="Symbol" w:hAnsi="Symbol" w:hint="default"/>
+      </w:rPr>
+    </w:lvl>
+    <w:lvl w:ilvl="1" w:tplc="08090003" w:tentative="1">
+      <w:start w:val="1"/>
+      <w:numFmt w:val="bullet"/>
+      <w:lvlText w:val="o"/>
+      <w:lvlJc w:val="left"/>
+      <w:pPr>
+        <w:ind w:left="1440" w:hanging="360"/>
+      </w:pPr>
+      <w:rPr>
+        <w:rFonts w:ascii="Courier New" w:hAnsi="Courier New" w:cs="Courier New" w:hint="default"/>
+      </w:rPr>
+    </w:lvl>
+    <w:lvl w:ilvl="2" w:tplc="08090005" w:tentative="1">
+      <w:start w:val="1"/>
+      <w:numFmt w:val="bullet"/>
+      <w:lvlText w:val=""/>
+      <w:lvlJc w:val="left"/>
+      <w:pPr>
+        <w:ind w:left="2160" w:hanging="360"/>
+      </w:pPr>
+      <w:rPr>
+        <w:rFonts w:ascii="Wingdings" w:hAnsi="Wingdings" w:hint="default"/>
+      </w:rPr>
+    </w:lvl>
+    <w:lvl w:ilvl="3" w:tplc="08090001" w:tentative="1">
+      <w:start w:val="1"/>
+      <w:numFmt w:val="bullet"/>
+      <w:lvlText w:val=""/>
+      <w:lvlJc w:val="left"/>
+      <w:pPr>
+        <w:ind w:left="2880" w:hanging="360"/>
+      </w:pPr>
+      <w:rPr>
+        <w:rFonts w:ascii="Symbol" w:hAnsi="Symbol" w:hint="default"/>
+      </w:rPr>
+    </w:lvl>
+    <w:lvl w:ilvl="4" w:tplc="08090003" w:tentative="1">
+      <w:start w:val="1"/>
+      <w:numFmt w:val="bullet"/>
+      <w:lvlText w:val="o"/>
+      <w:lvlJc w:val="left"/>
+      <w:pPr>
+        <w:ind w:left="3600" w:hanging="360"/>
+      </w:pPr>
+      <w:rPr>
+        <w:rFonts w:ascii="Courier New" w:hAnsi="Courier New" w:cs="Courier New" w:hint="default"/>
+      </w:rPr>
+    </w:lvl>
+    <w:lvl w:ilvl="5" w:tplc="08090005" w:tentative="1">
+      <w:start w:val="1"/>
+      <w:numFmt w:val="bullet"/>
+      <w:lvlText w:val=""/>
+      <w:lvlJc w:val="left"/>
+      <w:pPr>
+        <w:ind w:left="4320" w:hanging="360"/>
+      </w:pPr>
+      <w:rPr>
+        <w:rFonts w:ascii="Wingdings" w:hAnsi="Wingdings" w:hint="default"/>
+      </w:rPr>
+    </w:lvl>
+    <w:lvl w:ilvl="6" w:tplc="08090001" w:tentative="1">
+      <w:start w:val="1"/>
+      <w:numFmt w:val="bullet"/>
+      <w:lvlText w:val=""/>
+      <w:lvlJc w:val="left"/>
+      <w:pPr>
+        <w:ind w:left="5040" w:hanging="360"/>
+      </w:pPr>
+      <w:rPr>
+        <w:rFonts w:ascii="Symbol" w:hAnsi="Symbol" w:hint="default"/>
+      </w:rPr>
+    </w:lvl>
+    <w:lvl w:ilvl="7" w:tplc="08090003" w:tentative="1">
+      <w:start w:val="1"/>
+      <w:numFmt w:val="bullet"/>
+      <w:lvlText w:val="o"/>
+      <w:lvlJc w:val="left"/>
+      <w:pPr>
+        <w:ind w:left="5760" w:hanging="360"/>
+      </w:pPr>
+      <w:rPr>
+        <w:rFonts w:ascii="Courier New" w:hAnsi="Courier New" w:cs="Courier New" w:hint="default"/>
+      </w:rPr>
+    </w:lvl>
+    <w:lvl w:ilvl="8" w:tplc="08090005" w:tentative="1">
+      <w:start w:val="1"/>
+      <w:numFmt w:val="bullet"/>
+      <w:lvlText w:val=""/>
+      <w:lvlJc w:val="left"/>
+      <w:pPr>
+        <w:ind w:left="6480" w:hanging="360"/>
+      </w:pPr>
+      <w:rPr>
+        <w:rFonts w:ascii="Wingdings" w:hAnsi="Wingdings" w:hint="default"/>
+      </w:rPr>
+    </w:lvl>
+  </w:abstractNum>
+  <w:abstractNum w:abstractNumId="13" w15:restartNumberingAfterBreak="0">
     <w:nsid w:val="56CF1913"/>
     <w:multiLevelType w:val="hybridMultilevel"/>
     <w:tmpl w:val="43E4EF8A"/>
@@ -14466,7 +15263,7 @@
       </w:rPr>
     </w:lvl>
   </w:abstractNum>
-  <w:abstractNum w:abstractNumId="13" w15:restartNumberingAfterBreak="0">
+  <w:abstractNum w:abstractNumId="14" w15:restartNumberingAfterBreak="0">
     <w:nsid w:val="59893708"/>
     <w:multiLevelType w:val="hybridMultilevel"/>
     <w:tmpl w:val="793EA694"/>
@@ -14555,7 +15352,7 @@
       </w:pPr>
     </w:lvl>
   </w:abstractNum>
-  <w:abstractNum w:abstractNumId="14" w15:restartNumberingAfterBreak="0">
+  <w:abstractNum w:abstractNumId="15" w15:restartNumberingAfterBreak="0">
     <w:nsid w:val="5FCC597C"/>
     <w:multiLevelType w:val="hybridMultilevel"/>
     <w:tmpl w:val="6D4205EC"/>
@@ -14668,7 +15465,7 @@
       </w:rPr>
     </w:lvl>
   </w:abstractNum>
-  <w:abstractNum w:abstractNumId="15" w15:restartNumberingAfterBreak="0">
+  <w:abstractNum w:abstractNumId="16" w15:restartNumberingAfterBreak="0">
     <w:nsid w:val="6051598A"/>
     <w:multiLevelType w:val="hybridMultilevel"/>
     <w:tmpl w:val="A858A858"/>
@@ -14781,7 +15578,7 @@
       </w:rPr>
     </w:lvl>
   </w:abstractNum>
-  <w:abstractNum w:abstractNumId="16" w15:restartNumberingAfterBreak="0">
+  <w:abstractNum w:abstractNumId="17" w15:restartNumberingAfterBreak="0">
     <w:nsid w:val="671858EF"/>
     <w:multiLevelType w:val="hybridMultilevel"/>
     <w:tmpl w:val="2168E79E"/>
@@ -14894,7 +15691,7 @@
       </w:rPr>
     </w:lvl>
   </w:abstractNum>
-  <w:abstractNum w:abstractNumId="17" w15:restartNumberingAfterBreak="0">
+  <w:abstractNum w:abstractNumId="18" w15:restartNumberingAfterBreak="0">
     <w:nsid w:val="6AC84C0B"/>
     <w:multiLevelType w:val="hybridMultilevel"/>
     <w:tmpl w:val="008EB218"/>
@@ -15007,7 +15804,7 @@
       </w:rPr>
     </w:lvl>
   </w:abstractNum>
-  <w:abstractNum w:abstractNumId="18" w15:restartNumberingAfterBreak="0">
+  <w:abstractNum w:abstractNumId="19" w15:restartNumberingAfterBreak="0">
     <w:nsid w:val="7406595B"/>
     <w:multiLevelType w:val="hybridMultilevel"/>
     <w:tmpl w:val="4156EC4A"/>
@@ -15096,7 +15893,7 @@
       </w:pPr>
     </w:lvl>
   </w:abstractNum>
-  <w:abstractNum w:abstractNumId="19" w15:restartNumberingAfterBreak="0">
+  <w:abstractNum w:abstractNumId="20" w15:restartNumberingAfterBreak="0">
     <w:nsid w:val="7BC741E5"/>
     <w:multiLevelType w:val="hybridMultilevel"/>
     <w:tmpl w:val="7DA8F8EC"/>
@@ -15213,28 +16010,28 @@
     <w:abstractNumId w:val="7"/>
   </w:num>
   <w:num w:numId="2" w16cid:durableId="1547987917">
-    <w:abstractNumId w:val="17"/>
+    <w:abstractNumId w:val="18"/>
   </w:num>
   <w:num w:numId="3" w16cid:durableId="169488857">
     <w:abstractNumId w:val="8"/>
   </w:num>
   <w:num w:numId="4" w16cid:durableId="68818623">
-    <w:abstractNumId w:val="19"/>
+    <w:abstractNumId w:val="20"/>
   </w:num>
   <w:num w:numId="5" w16cid:durableId="169833441">
-    <w:abstractNumId w:val="16"/>
+    <w:abstractNumId w:val="17"/>
   </w:num>
   <w:num w:numId="6" w16cid:durableId="185754106">
     <w:abstractNumId w:val="2"/>
   </w:num>
   <w:num w:numId="7" w16cid:durableId="53699024">
-    <w:abstractNumId w:val="12"/>
+    <w:abstractNumId w:val="13"/>
   </w:num>
   <w:num w:numId="8" w16cid:durableId="750932284">
-    <w:abstractNumId w:val="15"/>
+    <w:abstractNumId w:val="16"/>
   </w:num>
   <w:num w:numId="9" w16cid:durableId="439836963">
-    <w:abstractNumId w:val="14"/>
+    <w:abstractNumId w:val="15"/>
   </w:num>
   <w:num w:numId="10" w16cid:durableId="403183124">
     <w:abstractNumId w:val="5"/>
@@ -15258,7 +16055,7 @@
     <w:abstractNumId w:val="11"/>
   </w:num>
   <w:num w:numId="17" w16cid:durableId="1158620399">
-    <w:abstractNumId w:val="18"/>
+    <w:abstractNumId w:val="19"/>
   </w:num>
   <w:num w:numId="18" w16cid:durableId="431821076">
     <w:abstractNumId w:val="0"/>
@@ -15267,7 +16064,10 @@
     <w:abstractNumId w:val="4"/>
   </w:num>
   <w:num w:numId="20" w16cid:durableId="2070490859">
-    <w:abstractNumId w:val="13"/>
+    <w:abstractNumId w:val="14"/>
+  </w:num>
+  <w:num w:numId="21" w16cid:durableId="1073358675">
+    <w:abstractNumId w:val="12"/>
   </w:num>
 </w:numbering>
 </file>

</xml_diff>